<commit_message>
Se actualiza la Guia de lectura 5 Gobernabilidad
</commit_message>
<xml_diff>
--- a/trabajos.inacap.2019/Gestion de servicios y gobernabilidad TI/Material Unidad 2/Guía de Lectura 5 - Transición del Servicio.docx
+++ b/trabajos.inacap.2019/Gestion de servicios y gobernabilidad TI/Material Unidad 2/Guía de Lectura 5 - Transición del Servicio.docx
@@ -1,6 +1,6 @@
 
 <file path=word/document.xml><?xml version="1.0" encoding="utf-8"?>
-<w:document xmlns:wpc="http://schemas.microsoft.com/office/word/2010/wordprocessingCanvas" xmlns:mc="http://schemas.openxmlformats.org/markup-compatibility/2006" xmlns:o="urn:schemas-microsoft-com:office:office" xmlns:r="http://schemas.openxmlformats.org/officeDocument/2006/relationships" xmlns:m="http://schemas.openxmlformats.org/officeDocument/2006/math" xmlns:v="urn:schemas-microsoft-com:vml" xmlns:wp14="http://schemas.microsoft.com/office/word/2010/wordprocessingDrawing" xmlns:wp="http://schemas.openxmlformats.org/drawingml/2006/wordprocessingDrawing" xmlns:w10="urn:schemas-microsoft-com:office:word" xmlns:w="http://schemas.openxmlformats.org/wordprocessingml/2006/main" xmlns:w14="http://schemas.microsoft.com/office/word/2010/wordml" xmlns:w15="http://schemas.microsoft.com/office/word/2012/wordml" xmlns:wpg="http://schemas.microsoft.com/office/word/2010/wordprocessingGroup" xmlns:wpi="http://schemas.microsoft.com/office/word/2010/wordprocessingInk" xmlns:wne="http://schemas.microsoft.com/office/word/2006/wordml" xmlns:wps="http://schemas.microsoft.com/office/word/2010/wordprocessingShape" mc:Ignorable="w14 w15 wp14">
+<w:document xmlns:wpc="http://schemas.microsoft.com/office/word/2010/wordprocessingCanvas" xmlns:cx="http://schemas.microsoft.com/office/drawing/2014/chartex" xmlns:cx1="http://schemas.microsoft.com/office/drawing/2015/9/8/chartex" xmlns:cx2="http://schemas.microsoft.com/office/drawing/2015/10/21/chartex" xmlns:cx3="http://schemas.microsoft.com/office/drawing/2016/5/9/chartex" xmlns:cx4="http://schemas.microsoft.com/office/drawing/2016/5/10/chartex" xmlns:cx5="http://schemas.microsoft.com/office/drawing/2016/5/11/chartex" xmlns:cx6="http://schemas.microsoft.com/office/drawing/2016/5/12/chartex" xmlns:cx7="http://schemas.microsoft.com/office/drawing/2016/5/13/chartex" xmlns:cx8="http://schemas.microsoft.com/office/drawing/2016/5/14/chartex" xmlns:mc="http://schemas.openxmlformats.org/markup-compatibility/2006" xmlns:aink="http://schemas.microsoft.com/office/drawing/2016/ink" xmlns:am3d="http://schemas.microsoft.com/office/drawing/2017/model3d" xmlns:o="urn:schemas-microsoft-com:office:office" xmlns:r="http://schemas.openxmlformats.org/officeDocument/2006/relationships" xmlns:m="http://schemas.openxmlformats.org/officeDocument/2006/math" xmlns:v="urn:schemas-microsoft-com:vml" xmlns:wp14="http://schemas.microsoft.com/office/word/2010/wordprocessingDrawing" xmlns:wp="http://schemas.openxmlformats.org/drawingml/2006/wordprocessingDrawing" xmlns:w10="urn:schemas-microsoft-com:office:word" xmlns:w="http://schemas.openxmlformats.org/wordprocessingml/2006/main" xmlns:w14="http://schemas.microsoft.com/office/word/2010/wordml" xmlns:w15="http://schemas.microsoft.com/office/word/2012/wordml" xmlns:w16cid="http://schemas.microsoft.com/office/word/2016/wordml/cid" xmlns:w16se="http://schemas.microsoft.com/office/word/2015/wordml/symex" xmlns:wpg="http://schemas.microsoft.com/office/word/2010/wordprocessingGroup" xmlns:wpi="http://schemas.microsoft.com/office/word/2010/wordprocessingInk" xmlns:wne="http://schemas.microsoft.com/office/word/2006/wordml" xmlns:wps="http://schemas.microsoft.com/office/word/2010/wordprocessingShape" mc:Ignorable="w14 w15 w16se w16cid wp14">
   <w:body>
     <w:p>
       <w:pPr>
@@ -149,7 +149,31 @@
                 <w:szCs w:val="22"/>
                 <w:lang w:val="es-CL"/>
               </w:rPr>
-              <w:t>Gestión de Servicios y Gobernabilidad de TI – TI</w:t>
+              <w:t xml:space="preserve">Gestión de Servicios y Gobernabilidad de TI </w:t>
+            </w:r>
+            <w:r>
+              <w:rPr>
+                <w:rFonts w:asciiTheme="minorHAnsi" w:hAnsiTheme="minorHAnsi" w:cs="Arial"/>
+                <w:b w:val="0"/>
+                <w:color w:val="262626" w:themeColor="text1" w:themeTint="D9"/>
+                <w:sz w:val="22"/>
+                <w:szCs w:val="22"/>
+                <w:lang w:val="es-CL"/>
+              </w:rPr>
+              <w:t xml:space="preserve">- </w:t>
+            </w:r>
+            <w:bookmarkStart w:id="0" w:name="_GoBack"/>
+            <w:bookmarkEnd w:id="0"/>
+            <w:r>
+              <w:rPr>
+                <w:rFonts w:asciiTheme="minorHAnsi" w:hAnsiTheme="minorHAnsi" w:cs="Arial"/>
+                <w:b w:val="0"/>
+                <w:color w:val="262626" w:themeColor="text1" w:themeTint="D9"/>
+                <w:sz w:val="22"/>
+                <w:szCs w:val="22"/>
+                <w:lang w:val="es-CL"/>
+              </w:rPr>
+              <w:t xml:space="preserve"> TI</w:t>
             </w:r>
             <w:r>
               <w:rPr>
@@ -221,11 +245,17 @@
               </w:rPr>
               <w:t>(s)</w:t>
             </w:r>
-          </w:p>
-          <w:p>
-            <w:pPr>
-              <w:jc w:val="center"/>
-              <w:cnfStyle w:val="100000000000" w:firstRow="1" w:lastRow="0" w:firstColumn="0" w:lastColumn="0" w:oddVBand="0" w:evenVBand="0" w:oddHBand="0" w:evenHBand="0" w:firstRowFirstColumn="0" w:firstRowLastColumn="0" w:lastRowFirstColumn="0" w:lastRowLastColumn="0"/>
+            <w:r>
+              <w:rPr>
+                <w:rFonts w:asciiTheme="minorHAnsi" w:hAnsiTheme="minorHAnsi" w:cs="Arial"/>
+                <w:color w:val="262626" w:themeColor="text1" w:themeTint="D9"/>
+                <w:sz w:val="22"/>
+                <w:szCs w:val="22"/>
+                <w:lang w:val="es-CL"/>
+              </w:rPr>
+              <w:t xml:space="preserve">: </w:t>
+            </w:r>
+            <w:r>
               <w:rPr>
                 <w:rFonts w:asciiTheme="minorHAnsi" w:hAnsiTheme="minorHAnsi" w:cs="Arial"/>
                 <w:b w:val="0"/>
@@ -234,7 +264,74 @@
                 <w:szCs w:val="22"/>
                 <w:lang w:val="es-CL"/>
               </w:rPr>
-            </w:pPr>
+              <w:t xml:space="preserve">Gabriel Beltrán, </w:t>
+            </w:r>
+            <w:r>
+              <w:rPr>
+                <w:rFonts w:asciiTheme="minorHAnsi" w:hAnsiTheme="minorHAnsi" w:cs="Arial"/>
+                <w:b w:val="0"/>
+                <w:color w:val="262626" w:themeColor="text1" w:themeTint="D9"/>
+                <w:sz w:val="22"/>
+                <w:szCs w:val="22"/>
+                <w:lang w:val="es-CL"/>
+              </w:rPr>
+              <w:t>Aron Fuentes</w:t>
+            </w:r>
+            <w:r>
+              <w:rPr>
+                <w:rFonts w:asciiTheme="minorHAnsi" w:hAnsiTheme="minorHAnsi" w:cs="Arial"/>
+                <w:b w:val="0"/>
+                <w:color w:val="262626" w:themeColor="text1" w:themeTint="D9"/>
+                <w:sz w:val="22"/>
+                <w:szCs w:val="22"/>
+                <w:lang w:val="es-CL"/>
+              </w:rPr>
+              <w:t xml:space="preserve">, </w:t>
+            </w:r>
+            <w:r>
+              <w:rPr>
+                <w:rFonts w:asciiTheme="minorHAnsi" w:hAnsiTheme="minorHAnsi" w:cs="Arial"/>
+                <w:b w:val="0"/>
+                <w:color w:val="262626" w:themeColor="text1" w:themeTint="D9"/>
+                <w:sz w:val="22"/>
+                <w:szCs w:val="22"/>
+                <w:lang w:val="es-CL"/>
+              </w:rPr>
+              <w:t>Felipe Inda</w:t>
+            </w:r>
+            <w:r>
+              <w:rPr>
+                <w:rFonts w:asciiTheme="minorHAnsi" w:hAnsiTheme="minorHAnsi" w:cs="Arial"/>
+                <w:b w:val="0"/>
+                <w:color w:val="262626" w:themeColor="text1" w:themeTint="D9"/>
+                <w:sz w:val="22"/>
+                <w:szCs w:val="22"/>
+                <w:lang w:val="es-CL"/>
+              </w:rPr>
+              <w:t xml:space="preserve"> y </w:t>
+            </w:r>
+            <w:r>
+              <w:rPr>
+                <w:rFonts w:asciiTheme="minorHAnsi" w:hAnsiTheme="minorHAnsi" w:cs="Arial"/>
+                <w:b w:val="0"/>
+                <w:color w:val="262626" w:themeColor="text1" w:themeTint="D9"/>
+                <w:sz w:val="22"/>
+                <w:szCs w:val="22"/>
+                <w:lang w:val="es-CL"/>
+              </w:rPr>
+              <w:t>Ivo Olivares</w:t>
+            </w:r>
+            <w:r>
+              <w:rPr>
+                <w:rFonts w:asciiTheme="minorHAnsi" w:hAnsiTheme="minorHAnsi" w:cs="Arial"/>
+                <w:b w:val="0"/>
+                <w:color w:val="262626" w:themeColor="text1" w:themeTint="D9"/>
+                <w:sz w:val="22"/>
+                <w:szCs w:val="22"/>
+                <w:lang w:val="es-CL"/>
+              </w:rPr>
+              <w:t xml:space="preserve">. </w:t>
+            </w:r>
           </w:p>
         </w:tc>
       </w:tr>
@@ -473,29 +570,7 @@
                 <w:szCs w:val="22"/>
                 <w:lang w:val="es-CL"/>
               </w:rPr>
-              <w:t xml:space="preserve"> Comprende y produce (comunica) en forma oral y </w:t>
-            </w:r>
-            <w:proofErr w:type="gramStart"/>
-            <w:r>
-              <w:rPr>
-                <w:rFonts w:asciiTheme="minorHAnsi" w:eastAsiaTheme="minorEastAsia" w:hAnsiTheme="minorHAnsi" w:cs="Arial"/>
-                <w:color w:val="262626" w:themeColor="text1" w:themeTint="D9"/>
-                <w:sz w:val="22"/>
-                <w:szCs w:val="22"/>
-                <w:lang w:val="es-CL"/>
-              </w:rPr>
-              <w:t>escrita ideas</w:t>
-            </w:r>
-            <w:proofErr w:type="gramEnd"/>
-            <w:r>
-              <w:rPr>
-                <w:rFonts w:asciiTheme="minorHAnsi" w:eastAsiaTheme="minorEastAsia" w:hAnsiTheme="minorHAnsi" w:cs="Arial"/>
-                <w:color w:val="262626" w:themeColor="text1" w:themeTint="D9"/>
-                <w:sz w:val="22"/>
-                <w:szCs w:val="22"/>
-                <w:lang w:val="es-CL"/>
-              </w:rPr>
-              <w:t xml:space="preserve"> y conceptos para influenciar a otros en el ámbito del aprendizaje y de su profesión</w:t>
+              <w:t xml:space="preserve"> Comprende y produce (comunica) en forma oral y escrita ideas y conceptos para influenciar a otros en el ámbito del aprendizaje y de su profesión</w:t>
             </w:r>
             <w:r>
               <w:rPr>
@@ -600,6 +675,17 @@
               </w:rPr>
               <w:t>Sección:</w:t>
             </w:r>
+            <w:r>
+              <w:rPr>
+                <w:rFonts w:asciiTheme="minorHAnsi" w:hAnsiTheme="minorHAnsi" w:cs="Arial"/>
+                <w:b/>
+                <w:color w:val="262626" w:themeColor="text1" w:themeTint="D9"/>
+                <w:sz w:val="22"/>
+                <w:szCs w:val="22"/>
+                <w:lang w:val="es-CL"/>
+              </w:rPr>
+              <w:t xml:space="preserve"> 371</w:t>
+            </w:r>
           </w:p>
         </w:tc>
       </w:tr>
@@ -647,12 +733,24 @@
               <w:cnfStyle w:val="000000100000" w:firstRow="0" w:lastRow="0" w:firstColumn="0" w:lastColumn="0" w:oddVBand="0" w:evenVBand="0" w:oddHBand="1" w:evenHBand="0" w:firstRowFirstColumn="0" w:firstRowLastColumn="0" w:lastRowFirstColumn="0" w:lastRowLastColumn="0"/>
               <w:rPr>
                 <w:rFonts w:asciiTheme="minorHAnsi" w:hAnsiTheme="minorHAnsi" w:cs="Arial"/>
+                <w:b/>
                 <w:color w:val="262626" w:themeColor="text1" w:themeTint="D9"/>
                 <w:sz w:val="22"/>
                 <w:szCs w:val="22"/>
                 <w:lang w:val="es-CL"/>
               </w:rPr>
             </w:pPr>
+            <w:r>
+              <w:rPr>
+                <w:rFonts w:asciiTheme="minorHAnsi" w:hAnsiTheme="minorHAnsi" w:cs="Arial"/>
+                <w:b/>
+                <w:color w:val="262626" w:themeColor="text1" w:themeTint="D9"/>
+                <w:sz w:val="22"/>
+                <w:szCs w:val="22"/>
+                <w:lang w:val="es-CL"/>
+              </w:rPr>
+              <w:t>Lunes 27 de mayo del 2019</w:t>
+            </w:r>
           </w:p>
         </w:tc>
         <w:tc>
@@ -1105,7 +1203,6 @@
           <w:b/>
           <w:lang w:val="es-CL"/>
         </w:rPr>
-        <w:lastRenderedPageBreak/>
         <w:t>Conceptos clave:</w:t>
       </w:r>
       <w:r>
@@ -1500,23 +1597,200 @@
           <w:ilvl w:val="0"/>
           <w:numId w:val="42"/>
         </w:numPr>
-        <w:rPr>
-          <w:rFonts w:eastAsiaTheme="minorEastAsia"/>
-          <w:color w:val="404040" w:themeColor="text1" w:themeTint="BF"/>
-          <w:sz w:val="22"/>
-          <w:szCs w:val="22"/>
-          <w:lang w:val="es-ES"/>
-        </w:rPr>
-      </w:pPr>
-      <w:r>
-        <w:rPr>
-          <w:rFonts w:eastAsiaTheme="minorEastAsia"/>
+        <w:spacing w:after="240"/>
+        <w:ind w:left="426"/>
+        <w:rPr>
+          <w:rFonts w:eastAsiaTheme="minorEastAsia"/>
+          <w:b/>
+          <w:color w:val="404040" w:themeColor="text1" w:themeTint="BF"/>
+          <w:sz w:val="22"/>
+          <w:szCs w:val="22"/>
+          <w:lang w:val="es-ES"/>
+        </w:rPr>
+      </w:pPr>
+      <w:r>
+        <w:rPr>
+          <w:rFonts w:eastAsiaTheme="minorEastAsia"/>
+          <w:b/>
           <w:color w:val="404040" w:themeColor="text1" w:themeTint="BF"/>
           <w:sz w:val="22"/>
           <w:szCs w:val="22"/>
           <w:lang w:val="es-ES"/>
         </w:rPr>
         <w:t>¿La fase de transición de servicio se refiere sólo a los servicios en producción o también incluye los planificados y retirados?</w:t>
+      </w:r>
+    </w:p>
+    <w:p>
+      <w:pPr>
+        <w:pStyle w:val="Estilo3"/>
+        <w:spacing w:line="276" w:lineRule="auto"/>
+        <w:ind w:left="66"/>
+        <w:rPr>
+          <w:rFonts w:eastAsiaTheme="minorEastAsia"/>
+          <w:color w:val="404040" w:themeColor="text1" w:themeTint="BF"/>
+          <w:sz w:val="22"/>
+          <w:szCs w:val="22"/>
+          <w:lang w:val="es-ES"/>
+        </w:rPr>
+      </w:pPr>
+      <w:r>
+        <w:rPr>
+          <w:rFonts w:eastAsiaTheme="minorEastAsia"/>
+          <w:color w:val="404040" w:themeColor="text1" w:themeTint="BF"/>
+          <w:sz w:val="22"/>
+          <w:szCs w:val="22"/>
+          <w:lang w:val="es-ES"/>
+        </w:rPr>
+        <w:t xml:space="preserve">La fase de transición se encarga de construir, probar y desplegar los nuevos servicios </w:t>
+      </w:r>
+      <w:r>
+        <w:rPr>
+          <w:rFonts w:eastAsiaTheme="minorEastAsia"/>
+          <w:b/>
+          <w:color w:val="404040" w:themeColor="text1" w:themeTint="BF"/>
+          <w:sz w:val="22"/>
+          <w:szCs w:val="22"/>
+          <w:lang w:val="es-ES"/>
+        </w:rPr>
+        <w:t>(o los servicios actualizados).</w:t>
+      </w:r>
+      <w:r>
+        <w:rPr>
+          <w:rFonts w:eastAsiaTheme="minorEastAsia"/>
+          <w:color w:val="404040" w:themeColor="text1" w:themeTint="BF"/>
+          <w:sz w:val="22"/>
+          <w:szCs w:val="22"/>
+          <w:lang w:val="es-ES"/>
+        </w:rPr>
+        <w:t xml:space="preserve"> </w:t>
+      </w:r>
+      <w:r>
+        <w:rPr>
+          <w:rFonts w:eastAsiaTheme="minorEastAsia"/>
+          <w:color w:val="404040" w:themeColor="text1" w:themeTint="BF"/>
+          <w:sz w:val="22"/>
+          <w:szCs w:val="22"/>
+          <w:lang w:val="es-ES"/>
+        </w:rPr>
+        <w:t>Asimismo,</w:t>
+      </w:r>
+      <w:r>
+        <w:rPr>
+          <w:rFonts w:eastAsiaTheme="minorEastAsia"/>
+          <w:color w:val="404040" w:themeColor="text1" w:themeTint="BF"/>
+          <w:sz w:val="22"/>
+          <w:szCs w:val="22"/>
+          <w:lang w:val="es-ES"/>
+        </w:rPr>
+        <w:t xml:space="preserve"> es la responsable de transferir a la fase de operación el conocimiento necesario para poder operar los servicios dentro de los niveles de servicio acordados.</w:t>
+      </w:r>
+    </w:p>
+    <w:p>
+      <w:pPr>
+        <w:pStyle w:val="Estilo3"/>
+        <w:spacing w:line="276" w:lineRule="auto"/>
+        <w:ind w:left="66"/>
+        <w:rPr>
+          <w:rFonts w:eastAsiaTheme="minorEastAsia"/>
+          <w:color w:val="404040" w:themeColor="text1" w:themeTint="BF"/>
+          <w:sz w:val="22"/>
+          <w:szCs w:val="22"/>
+          <w:lang w:val="es-ES"/>
+        </w:rPr>
+      </w:pPr>
+    </w:p>
+    <w:p>
+      <w:pPr>
+        <w:pStyle w:val="Estilo3"/>
+        <w:spacing w:line="276" w:lineRule="auto"/>
+        <w:ind w:left="66"/>
+        <w:rPr>
+          <w:rFonts w:eastAsiaTheme="minorEastAsia"/>
+          <w:color w:val="404040" w:themeColor="text1" w:themeTint="BF"/>
+          <w:sz w:val="22"/>
+          <w:szCs w:val="22"/>
+          <w:lang w:val="es-ES"/>
+        </w:rPr>
+      </w:pPr>
+      <w:r>
+        <w:rPr>
+          <w:rFonts w:eastAsiaTheme="minorEastAsia"/>
+          <w:color w:val="404040" w:themeColor="text1" w:themeTint="BF"/>
+          <w:sz w:val="22"/>
+          <w:szCs w:val="22"/>
+          <w:lang w:val="es-ES"/>
+        </w:rPr>
+        <w:t>Una transición de servicios se considera un éxito si:</w:t>
+      </w:r>
+    </w:p>
+    <w:p>
+      <w:pPr>
+        <w:pStyle w:val="Estilo3"/>
+        <w:spacing w:line="276" w:lineRule="auto"/>
+        <w:ind w:left="66"/>
+        <w:rPr>
+          <w:rFonts w:eastAsiaTheme="minorEastAsia"/>
+          <w:color w:val="404040" w:themeColor="text1" w:themeTint="BF"/>
+          <w:sz w:val="22"/>
+          <w:szCs w:val="22"/>
+          <w:lang w:val="es-ES"/>
+        </w:rPr>
+      </w:pPr>
+    </w:p>
+    <w:p>
+      <w:pPr>
+        <w:pStyle w:val="Estilo3"/>
+        <w:numPr>
+          <w:ilvl w:val="0"/>
+          <w:numId w:val="44"/>
+        </w:numPr>
+        <w:spacing w:line="276" w:lineRule="auto"/>
+        <w:ind w:left="567"/>
+        <w:rPr>
+          <w:rFonts w:eastAsiaTheme="minorEastAsia"/>
+          <w:color w:val="404040" w:themeColor="text1" w:themeTint="BF"/>
+          <w:sz w:val="22"/>
+          <w:szCs w:val="22"/>
+          <w:lang w:val="es-ES"/>
+        </w:rPr>
+      </w:pPr>
+      <w:r>
+        <w:rPr>
+          <w:rFonts w:eastAsiaTheme="minorEastAsia"/>
+          <w:color w:val="404040" w:themeColor="text1" w:themeTint="BF"/>
+          <w:sz w:val="22"/>
+          <w:szCs w:val="22"/>
+          <w:lang w:val="es-ES"/>
+        </w:rPr>
+        <w:t>Los servicios introducidos aportan el valor esperado.</w:t>
+      </w:r>
+    </w:p>
+    <w:p>
+      <w:pPr>
+        <w:pStyle w:val="Estilo3"/>
+        <w:numPr>
+          <w:ilvl w:val="0"/>
+          <w:numId w:val="44"/>
+        </w:numPr>
+        <w:spacing w:after="240" w:line="276" w:lineRule="auto"/>
+        <w:ind w:left="567"/>
+        <w:rPr>
+          <w:rFonts w:eastAsiaTheme="minorEastAsia"/>
+          <w:color w:val="404040" w:themeColor="text1" w:themeTint="BF"/>
+          <w:sz w:val="22"/>
+          <w:szCs w:val="22"/>
+          <w:lang w:val="es-ES"/>
+        </w:rPr>
+      </w:pPr>
+      <w:r>
+        <w:rPr>
+          <w:rFonts w:eastAsiaTheme="minorEastAsia"/>
+          <w:color w:val="404040" w:themeColor="text1" w:themeTint="BF"/>
+          <w:sz w:val="22"/>
+          <w:szCs w:val="22"/>
+          <w:lang w:val="es-ES"/>
+        </w:rPr>
+        <w:t>Los servicios se introducen de forma controlada y no disruptiva. Es decir, los servicios en producción se mantienen dentro de los niveles de servicio acordados con el coste previsto.</w:t>
       </w:r>
     </w:p>
     <w:p>
@@ -1526,23 +1800,130 @@
           <w:ilvl w:val="0"/>
           <w:numId w:val="42"/>
         </w:numPr>
-        <w:rPr>
-          <w:rFonts w:eastAsiaTheme="minorEastAsia"/>
-          <w:color w:val="404040" w:themeColor="text1" w:themeTint="BF"/>
-          <w:sz w:val="22"/>
-          <w:szCs w:val="22"/>
-          <w:lang w:val="es-ES"/>
-        </w:rPr>
-      </w:pPr>
-      <w:r>
-        <w:rPr>
-          <w:rFonts w:eastAsiaTheme="minorEastAsia"/>
+        <w:spacing w:after="240"/>
+        <w:ind w:left="426"/>
+        <w:rPr>
+          <w:rFonts w:eastAsiaTheme="minorEastAsia"/>
+          <w:b/>
+          <w:color w:val="404040" w:themeColor="text1" w:themeTint="BF"/>
+          <w:sz w:val="22"/>
+          <w:szCs w:val="22"/>
+          <w:lang w:val="es-ES"/>
+        </w:rPr>
+      </w:pPr>
+      <w:r>
+        <w:rPr>
+          <w:rFonts w:eastAsiaTheme="minorEastAsia"/>
+          <w:b/>
           <w:color w:val="404040" w:themeColor="text1" w:themeTint="BF"/>
           <w:sz w:val="22"/>
           <w:szCs w:val="22"/>
           <w:lang w:val="es-ES"/>
         </w:rPr>
         <w:t>¿Qué riesgos son los que gestiona la fase de Transición del Servicio (ST)?</w:t>
+      </w:r>
+    </w:p>
+    <w:p>
+      <w:pPr>
+        <w:spacing w:after="200" w:line="276" w:lineRule="auto"/>
+        <w:jc w:val="both"/>
+        <w:rPr>
+          <w:rFonts w:asciiTheme="minorHAnsi" w:eastAsiaTheme="minorEastAsia" w:hAnsiTheme="minorHAnsi"/>
+          <w:color w:val="404040" w:themeColor="text1" w:themeTint="BF"/>
+          <w:sz w:val="22"/>
+          <w:szCs w:val="22"/>
+          <w:lang w:val="es-ES"/>
+        </w:rPr>
+      </w:pPr>
+      <w:r>
+        <w:rPr>
+          <w:rFonts w:asciiTheme="minorHAnsi" w:eastAsiaTheme="minorEastAsia" w:hAnsiTheme="minorHAnsi"/>
+          <w:color w:val="404040" w:themeColor="text1" w:themeTint="BF"/>
+          <w:sz w:val="22"/>
+          <w:szCs w:val="22"/>
+          <w:lang w:val="es-ES"/>
+        </w:rPr>
+        <w:t xml:space="preserve">Los riesgos que puede gestionar la fase de transición del servicio (ST) son todos los </w:t>
+      </w:r>
+      <w:r>
+        <w:rPr>
+          <w:rFonts w:asciiTheme="minorHAnsi" w:eastAsiaTheme="minorEastAsia" w:hAnsiTheme="minorHAnsi"/>
+          <w:color w:val="404040" w:themeColor="text1" w:themeTint="BF"/>
+          <w:sz w:val="22"/>
+          <w:szCs w:val="22"/>
+          <w:lang w:val="es-ES"/>
+        </w:rPr>
+        <w:t>relacionados con los servicios nuevos, cambios y retiros de</w:t>
+      </w:r>
+      <w:r>
+        <w:rPr>
+          <w:rFonts w:asciiTheme="minorHAnsi" w:eastAsiaTheme="minorEastAsia" w:hAnsiTheme="minorHAnsi"/>
+          <w:color w:val="404040" w:themeColor="text1" w:themeTint="BF"/>
+          <w:sz w:val="22"/>
+          <w:szCs w:val="22"/>
+          <w:lang w:val="es-ES"/>
+        </w:rPr>
+        <w:t xml:space="preserve"> </w:t>
+      </w:r>
+      <w:r>
+        <w:rPr>
+          <w:rFonts w:asciiTheme="minorHAnsi" w:eastAsiaTheme="minorEastAsia" w:hAnsiTheme="minorHAnsi"/>
+          <w:color w:val="404040" w:themeColor="text1" w:themeTint="BF"/>
+          <w:sz w:val="22"/>
+          <w:szCs w:val="22"/>
+          <w:lang w:val="es-ES"/>
+        </w:rPr>
+        <w:t>servicios</w:t>
+      </w:r>
+      <w:r>
+        <w:rPr>
+          <w:rFonts w:asciiTheme="minorHAnsi" w:eastAsiaTheme="minorEastAsia" w:hAnsiTheme="minorHAnsi"/>
+          <w:color w:val="404040" w:themeColor="text1" w:themeTint="BF"/>
+          <w:sz w:val="22"/>
+          <w:szCs w:val="22"/>
+          <w:lang w:val="es-ES"/>
+        </w:rPr>
+        <w:t xml:space="preserve">, es decir, todo tipo de relación enfocada a cambios en los servicios </w:t>
+      </w:r>
+      <w:r>
+        <w:rPr>
+          <w:rFonts w:asciiTheme="minorHAnsi" w:eastAsiaTheme="minorEastAsia" w:hAnsiTheme="minorHAnsi"/>
+          <w:color w:val="404040" w:themeColor="text1" w:themeTint="BF"/>
+          <w:sz w:val="22"/>
+          <w:szCs w:val="22"/>
+          <w:lang w:val="es-ES"/>
+        </w:rPr>
+        <w:t>para ayudar a determinar si se autoriza</w:t>
+      </w:r>
+      <w:r>
+        <w:rPr>
+          <w:rFonts w:asciiTheme="minorHAnsi" w:eastAsiaTheme="minorEastAsia" w:hAnsiTheme="minorHAnsi"/>
+          <w:color w:val="404040" w:themeColor="text1" w:themeTint="BF"/>
+          <w:sz w:val="22"/>
+          <w:szCs w:val="22"/>
+          <w:lang w:val="es-ES"/>
+        </w:rPr>
+        <w:t xml:space="preserve"> </w:t>
+      </w:r>
+      <w:r>
+        <w:rPr>
+          <w:rFonts w:asciiTheme="minorHAnsi" w:eastAsiaTheme="minorEastAsia" w:hAnsiTheme="minorHAnsi"/>
+          <w:color w:val="404040" w:themeColor="text1" w:themeTint="BF"/>
+          <w:sz w:val="22"/>
+          <w:szCs w:val="22"/>
+          <w:lang w:val="es-ES"/>
+        </w:rPr>
+        <w:t>el cambio</w:t>
+      </w:r>
+      <w:r>
+        <w:rPr>
+          <w:rFonts w:eastAsiaTheme="minorEastAsia"/>
+          <w:color w:val="404040" w:themeColor="text1" w:themeTint="BF"/>
+          <w:sz w:val="22"/>
+          <w:szCs w:val="22"/>
+          <w:lang w:val="es-ES"/>
+        </w:rPr>
+        <w:br w:type="page"/>
       </w:r>
     </w:p>
     <w:p>
@@ -1552,24 +1933,543 @@
           <w:ilvl w:val="0"/>
           <w:numId w:val="42"/>
         </w:numPr>
-        <w:rPr>
-          <w:rFonts w:eastAsiaTheme="minorEastAsia"/>
-          <w:color w:val="404040" w:themeColor="text1" w:themeTint="BF"/>
-          <w:sz w:val="22"/>
-          <w:szCs w:val="22"/>
-          <w:lang w:val="es-ES"/>
-        </w:rPr>
-      </w:pPr>
-      <w:r>
-        <w:rPr>
-          <w:rFonts w:eastAsiaTheme="minorEastAsia"/>
-          <w:color w:val="404040" w:themeColor="text1" w:themeTint="BF"/>
-          <w:sz w:val="22"/>
-          <w:szCs w:val="22"/>
-          <w:lang w:val="es-ES"/>
-        </w:rPr>
+        <w:spacing w:after="240"/>
+        <w:ind w:left="426"/>
+        <w:rPr>
+          <w:rFonts w:eastAsiaTheme="minorEastAsia"/>
+          <w:b/>
+          <w:color w:val="404040" w:themeColor="text1" w:themeTint="BF"/>
+          <w:sz w:val="22"/>
+          <w:szCs w:val="22"/>
+          <w:lang w:val="es-ES"/>
+        </w:rPr>
+      </w:pPr>
+      <w:r>
+        <w:rPr>
+          <w:rFonts w:eastAsiaTheme="minorEastAsia"/>
+          <w:b/>
+          <w:color w:val="404040" w:themeColor="text1" w:themeTint="BF"/>
+          <w:sz w:val="22"/>
+          <w:szCs w:val="22"/>
+          <w:lang w:val="es-ES"/>
+        </w:rPr>
+        <w:lastRenderedPageBreak/>
         <w:t>¿Cuáles son los 7 procesos de la Transición del Servicio?</w:t>
       </w:r>
+    </w:p>
+    <w:p>
+      <w:pPr>
+        <w:pStyle w:val="Estilo3"/>
+        <w:numPr>
+          <w:ilvl w:val="0"/>
+          <w:numId w:val="43"/>
+        </w:numPr>
+        <w:ind w:left="426"/>
+        <w:rPr>
+          <w:rFonts w:eastAsiaTheme="minorEastAsia"/>
+          <w:color w:val="404040" w:themeColor="text1" w:themeTint="BF"/>
+          <w:sz w:val="22"/>
+          <w:szCs w:val="22"/>
+          <w:lang w:val="es-ES"/>
+        </w:rPr>
+      </w:pPr>
+      <w:r>
+        <w:rPr>
+          <w:rFonts w:eastAsiaTheme="minorEastAsia"/>
+          <w:b/>
+          <w:color w:val="404040" w:themeColor="text1" w:themeTint="BF"/>
+          <w:sz w:val="22"/>
+          <w:szCs w:val="22"/>
+          <w:lang w:val="es-ES"/>
+        </w:rPr>
+        <w:t>Gestión de Cambios</w:t>
+      </w:r>
+      <w:r>
+        <w:rPr>
+          <w:rFonts w:eastAsiaTheme="minorEastAsia"/>
+          <w:b/>
+          <w:color w:val="404040" w:themeColor="text1" w:themeTint="BF"/>
+          <w:sz w:val="22"/>
+          <w:szCs w:val="22"/>
+          <w:lang w:val="es-ES"/>
+        </w:rPr>
+        <w:t xml:space="preserve">. </w:t>
+      </w:r>
+      <w:r>
+        <w:rPr>
+          <w:rFonts w:eastAsiaTheme="minorEastAsia"/>
+          <w:color w:val="404040" w:themeColor="text1" w:themeTint="BF"/>
+          <w:sz w:val="22"/>
+          <w:szCs w:val="22"/>
+          <w:lang w:val="es-ES"/>
+        </w:rPr>
+        <w:t>Controlar el ciclo de vida de todos los Cambios. El objetivo primordial de la Gestión de Cambios es viabilizar los cambios beneficiosos con un mínimo de interrupciones en la prestación de servicios de TI.</w:t>
+      </w:r>
+    </w:p>
+    <w:p>
+      <w:pPr>
+        <w:pStyle w:val="Estilo3"/>
+        <w:ind w:left="426"/>
+        <w:rPr>
+          <w:rFonts w:eastAsiaTheme="minorEastAsia"/>
+          <w:color w:val="404040" w:themeColor="text1" w:themeTint="BF"/>
+          <w:sz w:val="22"/>
+          <w:szCs w:val="22"/>
+          <w:lang w:val="es-ES"/>
+        </w:rPr>
+      </w:pPr>
+    </w:p>
+    <w:p>
+      <w:pPr>
+        <w:pStyle w:val="Estilo3"/>
+        <w:numPr>
+          <w:ilvl w:val="0"/>
+          <w:numId w:val="43"/>
+        </w:numPr>
+        <w:ind w:left="426"/>
+        <w:rPr>
+          <w:rFonts w:eastAsiaTheme="minorEastAsia"/>
+          <w:color w:val="404040" w:themeColor="text1" w:themeTint="BF"/>
+          <w:sz w:val="22"/>
+          <w:szCs w:val="22"/>
+          <w:lang w:val="es-ES"/>
+        </w:rPr>
+      </w:pPr>
+      <w:r>
+        <w:rPr>
+          <w:rFonts w:eastAsiaTheme="minorEastAsia"/>
+          <w:b/>
+          <w:color w:val="404040" w:themeColor="text1" w:themeTint="BF"/>
+          <w:sz w:val="22"/>
+          <w:szCs w:val="22"/>
+          <w:lang w:val="es-ES"/>
+        </w:rPr>
+        <w:t>Gestión de Proyectos (Planificación y Soporte de Transición)</w:t>
+      </w:r>
+      <w:r>
+        <w:rPr>
+          <w:rFonts w:eastAsiaTheme="minorEastAsia"/>
+          <w:b/>
+          <w:color w:val="404040" w:themeColor="text1" w:themeTint="BF"/>
+          <w:sz w:val="22"/>
+          <w:szCs w:val="22"/>
+          <w:lang w:val="es-ES"/>
+        </w:rPr>
+        <w:t>.</w:t>
+      </w:r>
+      <w:r>
+        <w:rPr>
+          <w:rFonts w:eastAsiaTheme="minorEastAsia"/>
+          <w:color w:val="404040" w:themeColor="text1" w:themeTint="BF"/>
+          <w:sz w:val="22"/>
+          <w:szCs w:val="22"/>
+          <w:lang w:val="es-ES"/>
+        </w:rPr>
+        <w:t xml:space="preserve"> </w:t>
+      </w:r>
+      <w:r>
+        <w:rPr>
+          <w:rFonts w:eastAsiaTheme="minorEastAsia"/>
+          <w:color w:val="404040" w:themeColor="text1" w:themeTint="BF"/>
+          <w:sz w:val="22"/>
+          <w:szCs w:val="22"/>
+          <w:lang w:val="es-ES"/>
+        </w:rPr>
+        <w:t>Planificar y coordinar los recursos para implementar una edición dentro de los parámetros de costo, tiempo y calidad estimados.</w:t>
+      </w:r>
+    </w:p>
+    <w:p>
+      <w:pPr>
+        <w:pStyle w:val="Estilo3"/>
+        <w:ind w:left="426"/>
+        <w:rPr>
+          <w:rFonts w:eastAsiaTheme="minorEastAsia"/>
+          <w:color w:val="404040" w:themeColor="text1" w:themeTint="BF"/>
+          <w:sz w:val="22"/>
+          <w:szCs w:val="22"/>
+          <w:lang w:val="es-ES"/>
+        </w:rPr>
+      </w:pPr>
+      <w:r>
+        <w:rPr>
+          <w:rFonts w:eastAsiaTheme="minorEastAsia"/>
+          <w:color w:val="404040" w:themeColor="text1" w:themeTint="BF"/>
+          <w:sz w:val="22"/>
+          <w:szCs w:val="22"/>
+          <w:lang w:val="es-ES"/>
+        </w:rPr>
+        <w:t xml:space="preserve"> </w:t>
+      </w:r>
+    </w:p>
+    <w:p>
+      <w:pPr>
+        <w:pStyle w:val="Estilo3"/>
+        <w:numPr>
+          <w:ilvl w:val="0"/>
+          <w:numId w:val="43"/>
+        </w:numPr>
+        <w:ind w:left="426"/>
+        <w:rPr>
+          <w:rFonts w:eastAsiaTheme="minorEastAsia"/>
+          <w:color w:val="404040" w:themeColor="text1" w:themeTint="BF"/>
+          <w:sz w:val="22"/>
+          <w:szCs w:val="22"/>
+          <w:lang w:val="es-ES"/>
+        </w:rPr>
+      </w:pPr>
+      <w:r>
+        <w:rPr>
+          <w:rFonts w:eastAsiaTheme="minorEastAsia"/>
+          <w:b/>
+          <w:color w:val="404040" w:themeColor="text1" w:themeTint="BF"/>
+          <w:sz w:val="22"/>
+          <w:szCs w:val="22"/>
+          <w:lang w:val="es-ES"/>
+        </w:rPr>
+        <w:t>Gestión de Ediciones e Implementación</w:t>
+      </w:r>
+      <w:r>
+        <w:rPr>
+          <w:rFonts w:eastAsiaTheme="minorEastAsia"/>
+          <w:b/>
+          <w:color w:val="404040" w:themeColor="text1" w:themeTint="BF"/>
+          <w:sz w:val="22"/>
+          <w:szCs w:val="22"/>
+          <w:lang w:val="es-ES"/>
+        </w:rPr>
+        <w:t>.</w:t>
+      </w:r>
+      <w:r>
+        <w:rPr>
+          <w:rFonts w:eastAsiaTheme="minorEastAsia"/>
+          <w:color w:val="404040" w:themeColor="text1" w:themeTint="BF"/>
+          <w:sz w:val="22"/>
+          <w:szCs w:val="22"/>
+          <w:lang w:val="es-ES"/>
+        </w:rPr>
+        <w:t xml:space="preserve"> Planificar, programar y controlar el movimiento de ediciones en circunstancias reales y de prueba. La meta principal de la Gestión de Ediciones es salvaguardar la integridad en condiciones reales y corregir las ediciones que se hayan puesto en uso.</w:t>
+      </w:r>
+    </w:p>
+    <w:p>
+      <w:pPr>
+        <w:pStyle w:val="Estilo3"/>
+        <w:ind w:left="426"/>
+        <w:rPr>
+          <w:rFonts w:eastAsiaTheme="minorEastAsia"/>
+          <w:color w:val="404040" w:themeColor="text1" w:themeTint="BF"/>
+          <w:sz w:val="22"/>
+          <w:szCs w:val="22"/>
+          <w:lang w:val="es-ES"/>
+        </w:rPr>
+      </w:pPr>
+    </w:p>
+    <w:p>
+      <w:pPr>
+        <w:pStyle w:val="Estilo3"/>
+        <w:numPr>
+          <w:ilvl w:val="0"/>
+          <w:numId w:val="43"/>
+        </w:numPr>
+        <w:ind w:left="426"/>
+        <w:rPr>
+          <w:rFonts w:eastAsiaTheme="minorEastAsia"/>
+          <w:color w:val="404040" w:themeColor="text1" w:themeTint="BF"/>
+          <w:sz w:val="22"/>
+          <w:szCs w:val="22"/>
+          <w:lang w:val="es-ES"/>
+        </w:rPr>
+      </w:pPr>
+      <w:r>
+        <w:rPr>
+          <w:rFonts w:eastAsiaTheme="minorEastAsia"/>
+          <w:b/>
+          <w:color w:val="404040" w:themeColor="text1" w:themeTint="BF"/>
+          <w:sz w:val="22"/>
+          <w:szCs w:val="22"/>
+          <w:lang w:val="es-ES"/>
+        </w:rPr>
+        <w:t>Validación y Pruebas de Servicios</w:t>
+      </w:r>
+      <w:r>
+        <w:rPr>
+          <w:rFonts w:eastAsiaTheme="minorEastAsia"/>
+          <w:b/>
+          <w:color w:val="404040" w:themeColor="text1" w:themeTint="BF"/>
+          <w:sz w:val="22"/>
+          <w:szCs w:val="22"/>
+          <w:lang w:val="es-ES"/>
+        </w:rPr>
+        <w:t>.</w:t>
+      </w:r>
+      <w:r>
+        <w:rPr>
+          <w:rFonts w:eastAsiaTheme="minorEastAsia"/>
+          <w:color w:val="404040" w:themeColor="text1" w:themeTint="BF"/>
+          <w:sz w:val="22"/>
+          <w:szCs w:val="22"/>
+          <w:lang w:val="es-ES"/>
+        </w:rPr>
+        <w:t xml:space="preserve"> </w:t>
+      </w:r>
+      <w:r>
+        <w:rPr>
+          <w:rFonts w:eastAsiaTheme="minorEastAsia"/>
+          <w:color w:val="404040" w:themeColor="text1" w:themeTint="BF"/>
+          <w:sz w:val="22"/>
+          <w:szCs w:val="22"/>
+          <w:lang w:val="es-ES"/>
+        </w:rPr>
+        <w:t>Asegurar que las ediciones implementadas y los servicios resultantes cumplan las expectativas de los clientes, y verificar que las operaciones de TI sirvan de soporte a los servicios nuevos.</w:t>
+      </w:r>
+    </w:p>
+    <w:p>
+      <w:pPr>
+        <w:pStyle w:val="Estilo3"/>
+        <w:ind w:left="426"/>
+        <w:rPr>
+          <w:rFonts w:eastAsiaTheme="minorEastAsia"/>
+          <w:color w:val="404040" w:themeColor="text1" w:themeTint="BF"/>
+          <w:sz w:val="22"/>
+          <w:szCs w:val="22"/>
+          <w:lang w:val="es-ES"/>
+        </w:rPr>
+      </w:pPr>
+      <w:r>
+        <w:rPr>
+          <w:rFonts w:eastAsiaTheme="minorEastAsia"/>
+          <w:color w:val="404040" w:themeColor="text1" w:themeTint="BF"/>
+          <w:sz w:val="22"/>
+          <w:szCs w:val="22"/>
+          <w:lang w:val="es-ES"/>
+        </w:rPr>
+        <w:t xml:space="preserve"> </w:t>
+      </w:r>
+    </w:p>
+    <w:p>
+      <w:pPr>
+        <w:pStyle w:val="Estilo3"/>
+        <w:numPr>
+          <w:ilvl w:val="0"/>
+          <w:numId w:val="43"/>
+        </w:numPr>
+        <w:ind w:left="426"/>
+        <w:rPr>
+          <w:rFonts w:eastAsiaTheme="minorEastAsia"/>
+          <w:color w:val="404040" w:themeColor="text1" w:themeTint="BF"/>
+          <w:sz w:val="22"/>
+          <w:szCs w:val="22"/>
+          <w:lang w:val="es-ES"/>
+        </w:rPr>
+      </w:pPr>
+      <w:r>
+        <w:rPr>
+          <w:rFonts w:eastAsiaTheme="minorEastAsia"/>
+          <w:b/>
+          <w:color w:val="404040" w:themeColor="text1" w:themeTint="BF"/>
+          <w:sz w:val="22"/>
+          <w:szCs w:val="22"/>
+          <w:lang w:val="es-ES"/>
+        </w:rPr>
+        <w:t>Desarrollo y Personalización de Aplicaciones</w:t>
+      </w:r>
+      <w:r>
+        <w:rPr>
+          <w:rFonts w:eastAsiaTheme="minorEastAsia"/>
+          <w:b/>
+          <w:color w:val="404040" w:themeColor="text1" w:themeTint="BF"/>
+          <w:sz w:val="22"/>
+          <w:szCs w:val="22"/>
+          <w:lang w:val="es-ES"/>
+        </w:rPr>
+        <w:t xml:space="preserve">. </w:t>
+      </w:r>
+      <w:r>
+        <w:rPr>
+          <w:rFonts w:eastAsiaTheme="minorEastAsia"/>
+          <w:color w:val="404040" w:themeColor="text1" w:themeTint="BF"/>
+          <w:sz w:val="22"/>
+          <w:szCs w:val="22"/>
+          <w:lang w:val="es-ES"/>
+        </w:rPr>
+        <w:t>Hacer que todas las aplicaciones y sistemas que proveen la funcionalidad necesaria para la prestación de servicios de TI estén disponibles. Este proceso incluye el desarrollo y mantenimiento de aplicaciones personalizadas, y la personalización de productos de vendedores de programados.</w:t>
+      </w:r>
+    </w:p>
+    <w:p>
+      <w:pPr>
+        <w:pStyle w:val="Estilo3"/>
+        <w:ind w:left="426"/>
+        <w:rPr>
+          <w:rFonts w:eastAsiaTheme="minorEastAsia"/>
+          <w:color w:val="404040" w:themeColor="text1" w:themeTint="BF"/>
+          <w:sz w:val="22"/>
+          <w:szCs w:val="22"/>
+          <w:lang w:val="es-ES"/>
+        </w:rPr>
+      </w:pPr>
+      <w:r>
+        <w:rPr>
+          <w:rFonts w:eastAsiaTheme="minorEastAsia"/>
+          <w:color w:val="404040" w:themeColor="text1" w:themeTint="BF"/>
+          <w:sz w:val="22"/>
+          <w:szCs w:val="22"/>
+          <w:lang w:val="es-ES"/>
+        </w:rPr>
+        <w:t xml:space="preserve"> </w:t>
+      </w:r>
+    </w:p>
+    <w:p>
+      <w:pPr>
+        <w:pStyle w:val="Estilo3"/>
+        <w:numPr>
+          <w:ilvl w:val="0"/>
+          <w:numId w:val="43"/>
+        </w:numPr>
+        <w:ind w:left="426"/>
+        <w:rPr>
+          <w:rFonts w:eastAsiaTheme="minorEastAsia"/>
+          <w:color w:val="404040" w:themeColor="text1" w:themeTint="BF"/>
+          <w:sz w:val="22"/>
+          <w:szCs w:val="22"/>
+          <w:lang w:val="es-ES"/>
+        </w:rPr>
+      </w:pPr>
+      <w:r>
+        <w:rPr>
+          <w:rFonts w:eastAsiaTheme="minorEastAsia"/>
+          <w:b/>
+          <w:color w:val="404040" w:themeColor="text1" w:themeTint="BF"/>
+          <w:sz w:val="22"/>
+          <w:szCs w:val="22"/>
+          <w:lang w:val="es-ES"/>
+        </w:rPr>
+        <w:t>Activos de Servicio y Gestión de la Configuración</w:t>
+      </w:r>
+      <w:r>
+        <w:rPr>
+          <w:rFonts w:eastAsiaTheme="minorEastAsia"/>
+          <w:b/>
+          <w:color w:val="404040" w:themeColor="text1" w:themeTint="BF"/>
+          <w:sz w:val="22"/>
+          <w:szCs w:val="22"/>
+          <w:lang w:val="es-ES"/>
+        </w:rPr>
+        <w:t>.</w:t>
+      </w:r>
+      <w:r>
+        <w:rPr>
+          <w:rFonts w:eastAsiaTheme="minorEastAsia"/>
+          <w:color w:val="404040" w:themeColor="text1" w:themeTint="BF"/>
+          <w:sz w:val="22"/>
+          <w:szCs w:val="22"/>
+          <w:lang w:val="es-ES"/>
+        </w:rPr>
+        <w:t xml:space="preserve"> </w:t>
+      </w:r>
+      <w:r>
+        <w:rPr>
+          <w:rFonts w:eastAsiaTheme="minorEastAsia"/>
+          <w:color w:val="404040" w:themeColor="text1" w:themeTint="BF"/>
+          <w:sz w:val="22"/>
+          <w:szCs w:val="22"/>
+          <w:lang w:val="es-ES"/>
+        </w:rPr>
+        <w:t>Conservar información acerca de Elementos de Configuración requeridos en la prestación de un servicio de TI, incluyendo las relaciones entre los mismos.</w:t>
+      </w:r>
+    </w:p>
+    <w:p>
+      <w:pPr>
+        <w:pStyle w:val="Estilo3"/>
+        <w:ind w:left="426"/>
+        <w:rPr>
+          <w:rFonts w:eastAsiaTheme="minorEastAsia"/>
+          <w:color w:val="404040" w:themeColor="text1" w:themeTint="BF"/>
+          <w:sz w:val="22"/>
+          <w:szCs w:val="22"/>
+          <w:lang w:val="es-ES"/>
+        </w:rPr>
+      </w:pPr>
+      <w:r>
+        <w:rPr>
+          <w:rFonts w:eastAsiaTheme="minorEastAsia"/>
+          <w:color w:val="404040" w:themeColor="text1" w:themeTint="BF"/>
+          <w:sz w:val="22"/>
+          <w:szCs w:val="22"/>
+          <w:lang w:val="es-ES"/>
+        </w:rPr>
+        <w:t xml:space="preserve"> </w:t>
+      </w:r>
+    </w:p>
+    <w:p>
+      <w:pPr>
+        <w:pStyle w:val="Estilo3"/>
+        <w:numPr>
+          <w:ilvl w:val="0"/>
+          <w:numId w:val="43"/>
+        </w:numPr>
+        <w:ind w:left="426"/>
+        <w:rPr>
+          <w:rFonts w:eastAsiaTheme="minorEastAsia"/>
+          <w:color w:val="404040" w:themeColor="text1" w:themeTint="BF"/>
+          <w:sz w:val="22"/>
+          <w:szCs w:val="22"/>
+          <w:lang w:val="es-ES"/>
+        </w:rPr>
+      </w:pPr>
+      <w:r>
+        <w:rPr>
+          <w:rFonts w:eastAsiaTheme="minorEastAsia"/>
+          <w:b/>
+          <w:color w:val="404040" w:themeColor="text1" w:themeTint="BF"/>
+          <w:sz w:val="22"/>
+          <w:szCs w:val="22"/>
+          <w:lang w:val="es-ES"/>
+        </w:rPr>
+        <w:t>Gestión del Conocimiento</w:t>
+      </w:r>
+      <w:r>
+        <w:rPr>
+          <w:rFonts w:eastAsiaTheme="minorEastAsia"/>
+          <w:b/>
+          <w:color w:val="404040" w:themeColor="text1" w:themeTint="BF"/>
+          <w:sz w:val="22"/>
+          <w:szCs w:val="22"/>
+          <w:lang w:val="es-ES"/>
+        </w:rPr>
+        <w:t>.</w:t>
+      </w:r>
+      <w:r>
+        <w:rPr>
+          <w:rFonts w:eastAsiaTheme="minorEastAsia"/>
+          <w:color w:val="404040" w:themeColor="text1" w:themeTint="BF"/>
+          <w:sz w:val="22"/>
+          <w:szCs w:val="22"/>
+          <w:lang w:val="es-ES"/>
+        </w:rPr>
+        <w:t xml:space="preserve"> </w:t>
+      </w:r>
+      <w:r>
+        <w:rPr>
+          <w:rFonts w:eastAsiaTheme="minorEastAsia"/>
+          <w:color w:val="404040" w:themeColor="text1" w:themeTint="BF"/>
+          <w:sz w:val="22"/>
+          <w:szCs w:val="22"/>
+          <w:lang w:val="es-ES"/>
+        </w:rPr>
+        <w:t>Recopilar, analizar, archivar y compartir conocimientos e información dentro de una organización. El propósito primordial de esta gestión es mejorar la eficiencia reduciendo la necesidad de redescubrir conocimientos.</w:t>
+      </w:r>
+    </w:p>
+    <w:p>
+      <w:pPr>
+        <w:pStyle w:val="Estilo3"/>
+        <w:ind w:left="426"/>
+        <w:rPr>
+          <w:rFonts w:eastAsiaTheme="minorEastAsia"/>
+          <w:color w:val="404040" w:themeColor="text1" w:themeTint="BF"/>
+          <w:sz w:val="22"/>
+          <w:szCs w:val="22"/>
+          <w:lang w:val="es-ES"/>
+        </w:rPr>
+      </w:pPr>
     </w:p>
     <w:p>
       <w:pPr>
@@ -1578,23 +2478,72 @@
           <w:ilvl w:val="0"/>
           <w:numId w:val="42"/>
         </w:numPr>
-        <w:rPr>
-          <w:rFonts w:eastAsiaTheme="minorEastAsia"/>
-          <w:color w:val="404040" w:themeColor="text1" w:themeTint="BF"/>
-          <w:sz w:val="22"/>
-          <w:szCs w:val="22"/>
-          <w:lang w:val="es-ES"/>
-        </w:rPr>
-      </w:pPr>
-      <w:r>
-        <w:rPr>
-          <w:rFonts w:eastAsiaTheme="minorEastAsia"/>
+        <w:spacing w:after="240"/>
+        <w:ind w:left="426"/>
+        <w:rPr>
+          <w:rFonts w:eastAsiaTheme="minorEastAsia"/>
+          <w:b/>
+          <w:color w:val="404040" w:themeColor="text1" w:themeTint="BF"/>
+          <w:sz w:val="22"/>
+          <w:szCs w:val="22"/>
+          <w:lang w:val="es-ES"/>
+        </w:rPr>
+      </w:pPr>
+      <w:r>
+        <w:rPr>
+          <w:rFonts w:eastAsiaTheme="minorEastAsia"/>
+          <w:b/>
           <w:color w:val="404040" w:themeColor="text1" w:themeTint="BF"/>
           <w:sz w:val="22"/>
           <w:szCs w:val="22"/>
           <w:lang w:val="es-ES"/>
         </w:rPr>
         <w:t>¿Cuál de los procesos coordina recursos para asegurar el cumplimiento de los requerimientos?</w:t>
+      </w:r>
+    </w:p>
+    <w:p>
+      <w:pPr>
+        <w:pStyle w:val="Estilo3"/>
+        <w:spacing w:after="240" w:line="276" w:lineRule="auto"/>
+        <w:rPr>
+          <w:rFonts w:eastAsiaTheme="minorEastAsia"/>
+          <w:color w:val="404040" w:themeColor="text1" w:themeTint="BF"/>
+          <w:sz w:val="22"/>
+          <w:szCs w:val="22"/>
+          <w:lang w:val="es-ES"/>
+        </w:rPr>
+      </w:pPr>
+      <w:r>
+        <w:rPr>
+          <w:rFonts w:eastAsiaTheme="minorEastAsia"/>
+          <w:color w:val="404040" w:themeColor="text1" w:themeTint="BF"/>
+          <w:sz w:val="22"/>
+          <w:szCs w:val="22"/>
+          <w:lang w:val="es-ES"/>
+        </w:rPr>
+        <w:t xml:space="preserve">La Planificación y Soporte Transición se ocupa en realidad de la gestión de proyectos de transición de servicios; para mayor claridad hemos decidido adecuar el nombre del proceso designándolo como </w:t>
+      </w:r>
+      <w:r>
+        <w:rPr>
+          <w:rFonts w:eastAsiaTheme="minorEastAsia"/>
+          <w:b/>
+          <w:i/>
+          <w:color w:val="404040" w:themeColor="text1" w:themeTint="BF"/>
+          <w:sz w:val="22"/>
+          <w:szCs w:val="22"/>
+          <w:lang w:val="es-ES"/>
+        </w:rPr>
+        <w:t>"Gestión de Proyectos (Planificación y Soporte Transición)"</w:t>
+      </w:r>
+      <w:r>
+        <w:rPr>
+          <w:rFonts w:eastAsiaTheme="minorEastAsia"/>
+          <w:color w:val="404040" w:themeColor="text1" w:themeTint="BF"/>
+          <w:sz w:val="22"/>
+          <w:szCs w:val="22"/>
+          <w:lang w:val="es-ES"/>
+        </w:rPr>
+        <w:t>. Un proceso de gestión de proyectos definido es igualmente un buen punto de partida para introducir posteriormente métodos de mejores prácticas en gestión de proyectos como PRINCE2 o PMBOK, tal y como recomiendan expresamente las publicaciones sobre ITIL.</w:t>
       </w:r>
     </w:p>
     <w:p>
@@ -1604,23 +2553,116 @@
           <w:ilvl w:val="0"/>
           <w:numId w:val="42"/>
         </w:numPr>
-        <w:rPr>
-          <w:rFonts w:eastAsiaTheme="minorEastAsia"/>
-          <w:color w:val="404040" w:themeColor="text1" w:themeTint="BF"/>
-          <w:sz w:val="22"/>
-          <w:szCs w:val="22"/>
-          <w:lang w:val="es-ES"/>
-        </w:rPr>
-      </w:pPr>
-      <w:r>
-        <w:rPr>
-          <w:rFonts w:eastAsiaTheme="minorEastAsia"/>
+        <w:spacing w:after="240"/>
+        <w:ind w:left="426"/>
+        <w:rPr>
+          <w:rFonts w:eastAsiaTheme="minorEastAsia"/>
+          <w:b/>
+          <w:color w:val="404040" w:themeColor="text1" w:themeTint="BF"/>
+          <w:sz w:val="22"/>
+          <w:szCs w:val="22"/>
+          <w:lang w:val="es-ES"/>
+        </w:rPr>
+      </w:pPr>
+      <w:r>
+        <w:rPr>
+          <w:rFonts w:eastAsiaTheme="minorEastAsia"/>
+          <w:b/>
           <w:color w:val="404040" w:themeColor="text1" w:themeTint="BF"/>
           <w:sz w:val="22"/>
           <w:szCs w:val="22"/>
           <w:lang w:val="es-ES"/>
         </w:rPr>
         <w:t>¿Qué tipos de cambios quedan fuera del alcance de la Gestión de Cambios?</w:t>
+      </w:r>
+    </w:p>
+    <w:p>
+      <w:pPr>
+        <w:pStyle w:val="Estilo3"/>
+        <w:spacing w:after="240" w:line="276" w:lineRule="auto"/>
+        <w:rPr>
+          <w:rFonts w:eastAsiaTheme="minorEastAsia"/>
+          <w:b/>
+          <w:color w:val="404040" w:themeColor="text1" w:themeTint="BF"/>
+          <w:sz w:val="22"/>
+          <w:szCs w:val="22"/>
+          <w:lang w:val="es-ES"/>
+        </w:rPr>
+      </w:pPr>
+      <w:r>
+        <w:rPr>
+          <w:rFonts w:eastAsiaTheme="minorEastAsia"/>
+          <w:color w:val="404040" w:themeColor="text1" w:themeTint="BF"/>
+          <w:sz w:val="22"/>
+          <w:szCs w:val="22"/>
+          <w:lang w:val="es-ES"/>
+        </w:rPr>
+        <w:t>La Gestión</w:t>
+      </w:r>
+      <w:r>
+        <w:rPr>
+          <w:rFonts w:eastAsiaTheme="minorEastAsia"/>
+          <w:color w:val="404040" w:themeColor="text1" w:themeTint="BF"/>
+          <w:sz w:val="22"/>
+          <w:szCs w:val="22"/>
+          <w:lang w:val="es-ES"/>
+        </w:rPr>
+        <w:t xml:space="preserve"> de Cambio describen procedimientos para el manejo de cambios recurrentes. Por lo general, son provistos por el Gestor de Cambios en cada uno de los renglones de Cambio de Estándar</w:t>
+      </w:r>
+      <w:r>
+        <w:rPr>
+          <w:rFonts w:eastAsiaTheme="minorEastAsia"/>
+          <w:color w:val="404040" w:themeColor="text1" w:themeTint="BF"/>
+          <w:sz w:val="22"/>
+          <w:szCs w:val="22"/>
+          <w:lang w:val="es-ES"/>
+        </w:rPr>
+        <w:t xml:space="preserve"> y deja fuera a los cambios no recurrentes</w:t>
+      </w:r>
+      <w:r>
+        <w:rPr>
+          <w:rFonts w:eastAsiaTheme="minorEastAsia"/>
+          <w:color w:val="404040" w:themeColor="text1" w:themeTint="BF"/>
+          <w:sz w:val="22"/>
+          <w:szCs w:val="22"/>
+          <w:lang w:val="es-ES"/>
+        </w:rPr>
+        <w:t xml:space="preserve"> </w:t>
+      </w:r>
+      <w:r>
+        <w:rPr>
+          <w:rFonts w:eastAsiaTheme="minorEastAsia"/>
+          <w:b/>
+          <w:color w:val="404040" w:themeColor="text1" w:themeTint="BF"/>
+          <w:sz w:val="22"/>
+          <w:szCs w:val="22"/>
+          <w:lang w:val="es-ES"/>
+        </w:rPr>
+        <w:t>(Riesgo complejos, cambios con mayor grado de autorización).</w:t>
+      </w:r>
+    </w:p>
+    <w:p>
+      <w:pPr>
+        <w:spacing w:after="200" w:line="276" w:lineRule="auto"/>
+        <w:rPr>
+          <w:rFonts w:asciiTheme="minorHAnsi" w:eastAsiaTheme="minorEastAsia" w:hAnsiTheme="minorHAnsi"/>
+          <w:b/>
+          <w:color w:val="404040" w:themeColor="text1" w:themeTint="BF"/>
+          <w:sz w:val="22"/>
+          <w:szCs w:val="22"/>
+          <w:lang w:val="es-ES"/>
+        </w:rPr>
+      </w:pPr>
+      <w:r>
+        <w:rPr>
+          <w:rFonts w:eastAsiaTheme="minorEastAsia"/>
+          <w:b/>
+          <w:color w:val="404040" w:themeColor="text1" w:themeTint="BF"/>
+          <w:sz w:val="22"/>
+          <w:szCs w:val="22"/>
+          <w:lang w:val="es-ES"/>
+        </w:rPr>
+        <w:br w:type="page"/>
       </w:r>
     </w:p>
     <w:p>
@@ -1630,22 +2672,24 @@
           <w:ilvl w:val="0"/>
           <w:numId w:val="42"/>
         </w:numPr>
-        <w:rPr>
-          <w:rFonts w:eastAsiaTheme="minorEastAsia"/>
-          <w:color w:val="404040" w:themeColor="text1" w:themeTint="BF"/>
-          <w:sz w:val="22"/>
-          <w:szCs w:val="22"/>
-          <w:lang w:val="es-ES"/>
-        </w:rPr>
-      </w:pPr>
-      <w:r>
-        <w:rPr>
-          <w:rFonts w:eastAsiaTheme="minorEastAsia"/>
-          <w:color w:val="404040" w:themeColor="text1" w:themeTint="BF"/>
-          <w:sz w:val="22"/>
-          <w:szCs w:val="22"/>
-          <w:lang w:val="es-ES"/>
-        </w:rPr>
+        <w:ind w:left="426"/>
+        <w:rPr>
+          <w:rFonts w:eastAsiaTheme="minorEastAsia"/>
+          <w:color w:val="404040" w:themeColor="text1" w:themeTint="BF"/>
+          <w:sz w:val="22"/>
+          <w:szCs w:val="22"/>
+          <w:lang w:val="es-ES"/>
+        </w:rPr>
+      </w:pPr>
+      <w:r>
+        <w:rPr>
+          <w:rFonts w:eastAsiaTheme="minorEastAsia"/>
+          <w:color w:val="404040" w:themeColor="text1" w:themeTint="BF"/>
+          <w:sz w:val="22"/>
+          <w:szCs w:val="22"/>
+          <w:lang w:val="es-ES"/>
+        </w:rPr>
+        <w:lastRenderedPageBreak/>
         <w:t xml:space="preserve">¿Qué proceso asegura que todos los cambios a los </w:t>
       </w:r>
       <w:proofErr w:type="spellStart"/>
@@ -1692,6 +2736,19 @@
         </w:rPr>
         <w:t>) sean Registrados en el Sistema de Gestión de la Configuración (CMS)?</w:t>
       </w:r>
+    </w:p>
+    <w:p>
+      <w:pPr>
+        <w:pStyle w:val="Estilo3"/>
+        <w:ind w:left="426"/>
+        <w:rPr>
+          <w:rFonts w:eastAsiaTheme="minorEastAsia"/>
+          <w:color w:val="404040" w:themeColor="text1" w:themeTint="BF"/>
+          <w:sz w:val="22"/>
+          <w:szCs w:val="22"/>
+          <w:lang w:val="es-ES"/>
+        </w:rPr>
+      </w:pPr>
     </w:p>
     <w:p>
       <w:pPr>
@@ -1700,6 +2757,7 @@
           <w:ilvl w:val="0"/>
           <w:numId w:val="42"/>
         </w:numPr>
+        <w:ind w:left="426"/>
         <w:rPr>
           <w:rFonts w:eastAsiaTheme="minorEastAsia"/>
           <w:color w:val="404040" w:themeColor="text1" w:themeTint="BF"/>
@@ -1919,7 +2977,7 @@
 </file>
 
 <file path=word/endnotes.xml><?xml version="1.0" encoding="utf-8"?>
-<w:endnotes xmlns:wpc="http://schemas.microsoft.com/office/word/2010/wordprocessingCanvas" xmlns:mc="http://schemas.openxmlformats.org/markup-compatibility/2006" xmlns:o="urn:schemas-microsoft-com:office:office" xmlns:r="http://schemas.openxmlformats.org/officeDocument/2006/relationships" xmlns:m="http://schemas.openxmlformats.org/officeDocument/2006/math" xmlns:v="urn:schemas-microsoft-com:vml" xmlns:wp14="http://schemas.microsoft.com/office/word/2010/wordprocessingDrawing" xmlns:wp="http://schemas.openxmlformats.org/drawingml/2006/wordprocessingDrawing" xmlns:w10="urn:schemas-microsoft-com:office:word" xmlns:w="http://schemas.openxmlformats.org/wordprocessingml/2006/main" xmlns:w14="http://schemas.microsoft.com/office/word/2010/wordml" xmlns:w15="http://schemas.microsoft.com/office/word/2012/wordml" xmlns:wpg="http://schemas.microsoft.com/office/word/2010/wordprocessingGroup" xmlns:wpi="http://schemas.microsoft.com/office/word/2010/wordprocessingInk" xmlns:wne="http://schemas.microsoft.com/office/word/2006/wordml" xmlns:wps="http://schemas.microsoft.com/office/word/2010/wordprocessingShape" mc:Ignorable="w14 w15 wp14">
+<w:endnotes xmlns:wpc="http://schemas.microsoft.com/office/word/2010/wordprocessingCanvas" xmlns:cx="http://schemas.microsoft.com/office/drawing/2014/chartex" xmlns:cx1="http://schemas.microsoft.com/office/drawing/2015/9/8/chartex" xmlns:cx2="http://schemas.microsoft.com/office/drawing/2015/10/21/chartex" xmlns:cx3="http://schemas.microsoft.com/office/drawing/2016/5/9/chartex" xmlns:cx4="http://schemas.microsoft.com/office/drawing/2016/5/10/chartex" xmlns:cx5="http://schemas.microsoft.com/office/drawing/2016/5/11/chartex" xmlns:cx6="http://schemas.microsoft.com/office/drawing/2016/5/12/chartex" xmlns:cx7="http://schemas.microsoft.com/office/drawing/2016/5/13/chartex" xmlns:cx8="http://schemas.microsoft.com/office/drawing/2016/5/14/chartex" xmlns:mc="http://schemas.openxmlformats.org/markup-compatibility/2006" xmlns:aink="http://schemas.microsoft.com/office/drawing/2016/ink" xmlns:am3d="http://schemas.microsoft.com/office/drawing/2017/model3d" xmlns:o="urn:schemas-microsoft-com:office:office" xmlns:r="http://schemas.openxmlformats.org/officeDocument/2006/relationships" xmlns:m="http://schemas.openxmlformats.org/officeDocument/2006/math" xmlns:v="urn:schemas-microsoft-com:vml" xmlns:wp14="http://schemas.microsoft.com/office/word/2010/wordprocessingDrawing" xmlns:wp="http://schemas.openxmlformats.org/drawingml/2006/wordprocessingDrawing" xmlns:w10="urn:schemas-microsoft-com:office:word" xmlns:w="http://schemas.openxmlformats.org/wordprocessingml/2006/main" xmlns:w14="http://schemas.microsoft.com/office/word/2010/wordml" xmlns:w15="http://schemas.microsoft.com/office/word/2012/wordml" xmlns:w16cid="http://schemas.microsoft.com/office/word/2016/wordml/cid" xmlns:w16se="http://schemas.microsoft.com/office/word/2015/wordml/symex" xmlns:wpg="http://schemas.microsoft.com/office/word/2010/wordprocessingGroup" xmlns:wpi="http://schemas.microsoft.com/office/word/2010/wordprocessingInk" xmlns:wne="http://schemas.microsoft.com/office/word/2006/wordml" xmlns:wps="http://schemas.microsoft.com/office/word/2010/wordprocessingShape" mc:Ignorable="w14 w15 w16se w16cid wp14">
   <w:endnote w:type="separator" w:id="-1">
     <w:p>
       <w:r>
@@ -1938,7 +2996,7 @@
 </file>
 
 <file path=word/footer1.xml><?xml version="1.0" encoding="utf-8"?>
-<w:ftr xmlns:wpc="http://schemas.microsoft.com/office/word/2010/wordprocessingCanvas" xmlns:mc="http://schemas.openxmlformats.org/markup-compatibility/2006" xmlns:o="urn:schemas-microsoft-com:office:office" xmlns:r="http://schemas.openxmlformats.org/officeDocument/2006/relationships" xmlns:m="http://schemas.openxmlformats.org/officeDocument/2006/math" xmlns:v="urn:schemas-microsoft-com:vml" xmlns:wp14="http://schemas.microsoft.com/office/word/2010/wordprocessingDrawing" xmlns:wp="http://schemas.openxmlformats.org/drawingml/2006/wordprocessingDrawing" xmlns:w10="urn:schemas-microsoft-com:office:word" xmlns:w="http://schemas.openxmlformats.org/wordprocessingml/2006/main" xmlns:w14="http://schemas.microsoft.com/office/word/2010/wordml" xmlns:w15="http://schemas.microsoft.com/office/word/2012/wordml" xmlns:wpg="http://schemas.microsoft.com/office/word/2010/wordprocessingGroup" xmlns:wpi="http://schemas.microsoft.com/office/word/2010/wordprocessingInk" xmlns:wne="http://schemas.microsoft.com/office/word/2006/wordml" xmlns:wps="http://schemas.microsoft.com/office/word/2010/wordprocessingShape" mc:Ignorable="w14 w15 wp14">
+<w:ftr xmlns:wpc="http://schemas.microsoft.com/office/word/2010/wordprocessingCanvas" xmlns:cx="http://schemas.microsoft.com/office/drawing/2014/chartex" xmlns:cx1="http://schemas.microsoft.com/office/drawing/2015/9/8/chartex" xmlns:cx2="http://schemas.microsoft.com/office/drawing/2015/10/21/chartex" xmlns:cx3="http://schemas.microsoft.com/office/drawing/2016/5/9/chartex" xmlns:cx4="http://schemas.microsoft.com/office/drawing/2016/5/10/chartex" xmlns:cx5="http://schemas.microsoft.com/office/drawing/2016/5/11/chartex" xmlns:cx6="http://schemas.microsoft.com/office/drawing/2016/5/12/chartex" xmlns:cx7="http://schemas.microsoft.com/office/drawing/2016/5/13/chartex" xmlns:cx8="http://schemas.microsoft.com/office/drawing/2016/5/14/chartex" xmlns:mc="http://schemas.openxmlformats.org/markup-compatibility/2006" xmlns:aink="http://schemas.microsoft.com/office/drawing/2016/ink" xmlns:am3d="http://schemas.microsoft.com/office/drawing/2017/model3d" xmlns:o="urn:schemas-microsoft-com:office:office" xmlns:r="http://schemas.openxmlformats.org/officeDocument/2006/relationships" xmlns:m="http://schemas.openxmlformats.org/officeDocument/2006/math" xmlns:v="urn:schemas-microsoft-com:vml" xmlns:wp14="http://schemas.microsoft.com/office/word/2010/wordprocessingDrawing" xmlns:wp="http://schemas.openxmlformats.org/drawingml/2006/wordprocessingDrawing" xmlns:w10="urn:schemas-microsoft-com:office:word" xmlns:w="http://schemas.openxmlformats.org/wordprocessingml/2006/main" xmlns:w14="http://schemas.microsoft.com/office/word/2010/wordml" xmlns:w15="http://schemas.microsoft.com/office/word/2012/wordml" xmlns:w16cid="http://schemas.microsoft.com/office/word/2016/wordml/cid" xmlns:w16se="http://schemas.microsoft.com/office/word/2015/wordml/symex" xmlns:wpg="http://schemas.microsoft.com/office/word/2010/wordprocessingGroup" xmlns:wpi="http://schemas.microsoft.com/office/word/2010/wordprocessingInk" xmlns:wne="http://schemas.microsoft.com/office/word/2006/wordml" xmlns:wps="http://schemas.microsoft.com/office/word/2010/wordprocessingShape" mc:Ignorable="w14 w15 w16se w16cid wp14">
   <w:p>
     <w:pPr>
       <w:pStyle w:val="Piedepgina"/>
@@ -1948,7 +3006,7 @@
 </file>
 
 <file path=word/footer2.xml><?xml version="1.0" encoding="utf-8"?>
-<w:ftr xmlns:wpc="http://schemas.microsoft.com/office/word/2010/wordprocessingCanvas" xmlns:mc="http://schemas.openxmlformats.org/markup-compatibility/2006" xmlns:o="urn:schemas-microsoft-com:office:office" xmlns:r="http://schemas.openxmlformats.org/officeDocument/2006/relationships" xmlns:m="http://schemas.openxmlformats.org/officeDocument/2006/math" xmlns:v="urn:schemas-microsoft-com:vml" xmlns:wp14="http://schemas.microsoft.com/office/word/2010/wordprocessingDrawing" xmlns:wp="http://schemas.openxmlformats.org/drawingml/2006/wordprocessingDrawing" xmlns:w10="urn:schemas-microsoft-com:office:word" xmlns:w="http://schemas.openxmlformats.org/wordprocessingml/2006/main" xmlns:w14="http://schemas.microsoft.com/office/word/2010/wordml" xmlns:w15="http://schemas.microsoft.com/office/word/2012/wordml" xmlns:wpg="http://schemas.microsoft.com/office/word/2010/wordprocessingGroup" xmlns:wpi="http://schemas.microsoft.com/office/word/2010/wordprocessingInk" xmlns:wne="http://schemas.microsoft.com/office/word/2006/wordml" xmlns:wps="http://schemas.microsoft.com/office/word/2010/wordprocessingShape" mc:Ignorable="w14 w15 wp14">
+<w:ftr xmlns:wpc="http://schemas.microsoft.com/office/word/2010/wordprocessingCanvas" xmlns:cx="http://schemas.microsoft.com/office/drawing/2014/chartex" xmlns:cx1="http://schemas.microsoft.com/office/drawing/2015/9/8/chartex" xmlns:cx2="http://schemas.microsoft.com/office/drawing/2015/10/21/chartex" xmlns:cx3="http://schemas.microsoft.com/office/drawing/2016/5/9/chartex" xmlns:cx4="http://schemas.microsoft.com/office/drawing/2016/5/10/chartex" xmlns:cx5="http://schemas.microsoft.com/office/drawing/2016/5/11/chartex" xmlns:cx6="http://schemas.microsoft.com/office/drawing/2016/5/12/chartex" xmlns:cx7="http://schemas.microsoft.com/office/drawing/2016/5/13/chartex" xmlns:cx8="http://schemas.microsoft.com/office/drawing/2016/5/14/chartex" xmlns:mc="http://schemas.openxmlformats.org/markup-compatibility/2006" xmlns:aink="http://schemas.microsoft.com/office/drawing/2016/ink" xmlns:am3d="http://schemas.microsoft.com/office/drawing/2017/model3d" xmlns:o="urn:schemas-microsoft-com:office:office" xmlns:r="http://schemas.openxmlformats.org/officeDocument/2006/relationships" xmlns:m="http://schemas.openxmlformats.org/officeDocument/2006/math" xmlns:v="urn:schemas-microsoft-com:vml" xmlns:wp14="http://schemas.microsoft.com/office/word/2010/wordprocessingDrawing" xmlns:wp="http://schemas.openxmlformats.org/drawingml/2006/wordprocessingDrawing" xmlns:w10="urn:schemas-microsoft-com:office:word" xmlns:w="http://schemas.openxmlformats.org/wordprocessingml/2006/main" xmlns:w14="http://schemas.microsoft.com/office/word/2010/wordml" xmlns:w15="http://schemas.microsoft.com/office/word/2012/wordml" xmlns:w16cid="http://schemas.microsoft.com/office/word/2016/wordml/cid" xmlns:w16se="http://schemas.microsoft.com/office/word/2015/wordml/symex" xmlns:wpg="http://schemas.microsoft.com/office/word/2010/wordprocessingGroup" xmlns:wpi="http://schemas.microsoft.com/office/word/2010/wordprocessingInk" xmlns:wne="http://schemas.microsoft.com/office/word/2006/wordml" xmlns:wps="http://schemas.microsoft.com/office/word/2010/wordprocessingShape" mc:Ignorable="w14 w15 w16se w16cid wp14">
   <w:sdt>
     <w:sdtPr>
       <w:id w:val="-863517045"/>
@@ -2101,20 +3159,8 @@
                                   <w:szCs w:val="22"/>
                                   <w:lang w:val="es-CL"/>
                                 </w:rPr>
-                                <w:t xml:space="preserve">Otoño </w:t>
+                                <w:t>Otoño 2019</w:t>
                               </w:r>
-                              <w:r>
-                                <w:rPr>
-                                  <w:rFonts w:asciiTheme="minorHAnsi" w:hAnsiTheme="minorHAnsi" w:cs="Arial"/>
-                                  <w:color w:val="000000" w:themeColor="text1"/>
-                                  <w:sz w:val="20"/>
-                                  <w:szCs w:val="22"/>
-                                  <w:lang w:val="es-CL"/>
-                                </w:rPr>
-                                <w:t>2019</w:t>
-                              </w:r>
-                              <w:bookmarkStart w:id="0" w:name="_GoBack"/>
-                              <w:bookmarkEnd w:id="0"/>
                             </w:p>
                           </w:txbxContent>
                         </wps:txbx>
@@ -2215,20 +3261,8 @@
                             <w:szCs w:val="22"/>
                             <w:lang w:val="es-CL"/>
                           </w:rPr>
-                          <w:t xml:space="preserve">Otoño </w:t>
+                          <w:t>Otoño 2019</w:t>
                         </w:r>
-                        <w:r>
-                          <w:rPr>
-                            <w:rFonts w:asciiTheme="minorHAnsi" w:hAnsiTheme="minorHAnsi" w:cs="Arial"/>
-                            <w:color w:val="000000" w:themeColor="text1"/>
-                            <w:sz w:val="20"/>
-                            <w:szCs w:val="22"/>
-                            <w:lang w:val="es-CL"/>
-                          </w:rPr>
-                          <w:t>2019</w:t>
-                        </w:r>
-                        <w:bookmarkStart w:id="1" w:name="_GoBack"/>
-                        <w:bookmarkEnd w:id="1"/>
                       </w:p>
                     </w:txbxContent>
                   </v:textbox>
@@ -2380,7 +3414,7 @@
 </file>
 
 <file path=word/footer3.xml><?xml version="1.0" encoding="utf-8"?>
-<w:ftr xmlns:wpc="http://schemas.microsoft.com/office/word/2010/wordprocessingCanvas" xmlns:mc="http://schemas.openxmlformats.org/markup-compatibility/2006" xmlns:o="urn:schemas-microsoft-com:office:office" xmlns:r="http://schemas.openxmlformats.org/officeDocument/2006/relationships" xmlns:m="http://schemas.openxmlformats.org/officeDocument/2006/math" xmlns:v="urn:schemas-microsoft-com:vml" xmlns:wp14="http://schemas.microsoft.com/office/word/2010/wordprocessingDrawing" xmlns:wp="http://schemas.openxmlformats.org/drawingml/2006/wordprocessingDrawing" xmlns:w10="urn:schemas-microsoft-com:office:word" xmlns:w="http://schemas.openxmlformats.org/wordprocessingml/2006/main" xmlns:w14="http://schemas.microsoft.com/office/word/2010/wordml" xmlns:w15="http://schemas.microsoft.com/office/word/2012/wordml" xmlns:wpg="http://schemas.microsoft.com/office/word/2010/wordprocessingGroup" xmlns:wpi="http://schemas.microsoft.com/office/word/2010/wordprocessingInk" xmlns:wne="http://schemas.microsoft.com/office/word/2006/wordml" xmlns:wps="http://schemas.microsoft.com/office/word/2010/wordprocessingShape" mc:Ignorable="w14 w15 wp14">
+<w:ftr xmlns:wpc="http://schemas.microsoft.com/office/word/2010/wordprocessingCanvas" xmlns:cx="http://schemas.microsoft.com/office/drawing/2014/chartex" xmlns:cx1="http://schemas.microsoft.com/office/drawing/2015/9/8/chartex" xmlns:cx2="http://schemas.microsoft.com/office/drawing/2015/10/21/chartex" xmlns:cx3="http://schemas.microsoft.com/office/drawing/2016/5/9/chartex" xmlns:cx4="http://schemas.microsoft.com/office/drawing/2016/5/10/chartex" xmlns:cx5="http://schemas.microsoft.com/office/drawing/2016/5/11/chartex" xmlns:cx6="http://schemas.microsoft.com/office/drawing/2016/5/12/chartex" xmlns:cx7="http://schemas.microsoft.com/office/drawing/2016/5/13/chartex" xmlns:cx8="http://schemas.microsoft.com/office/drawing/2016/5/14/chartex" xmlns:mc="http://schemas.openxmlformats.org/markup-compatibility/2006" xmlns:aink="http://schemas.microsoft.com/office/drawing/2016/ink" xmlns:am3d="http://schemas.microsoft.com/office/drawing/2017/model3d" xmlns:o="urn:schemas-microsoft-com:office:office" xmlns:r="http://schemas.openxmlformats.org/officeDocument/2006/relationships" xmlns:m="http://schemas.openxmlformats.org/officeDocument/2006/math" xmlns:v="urn:schemas-microsoft-com:vml" xmlns:wp14="http://schemas.microsoft.com/office/word/2010/wordprocessingDrawing" xmlns:wp="http://schemas.openxmlformats.org/drawingml/2006/wordprocessingDrawing" xmlns:w10="urn:schemas-microsoft-com:office:word" xmlns:w="http://schemas.openxmlformats.org/wordprocessingml/2006/main" xmlns:w14="http://schemas.microsoft.com/office/word/2010/wordml" xmlns:w15="http://schemas.microsoft.com/office/word/2012/wordml" xmlns:w16cid="http://schemas.microsoft.com/office/word/2016/wordml/cid" xmlns:w16se="http://schemas.microsoft.com/office/word/2015/wordml/symex" xmlns:wpg="http://schemas.microsoft.com/office/word/2010/wordprocessingGroup" xmlns:wpi="http://schemas.microsoft.com/office/word/2010/wordprocessingInk" xmlns:wne="http://schemas.microsoft.com/office/word/2006/wordml" xmlns:wps="http://schemas.microsoft.com/office/word/2010/wordprocessingShape" mc:Ignorable="w14 w15 w16se w16cid wp14">
   <w:p>
     <w:pPr>
       <w:pStyle w:val="Piedepgina"/>
@@ -2390,7 +3424,7 @@
 </file>
 
 <file path=word/footnotes.xml><?xml version="1.0" encoding="utf-8"?>
-<w:footnotes xmlns:wpc="http://schemas.microsoft.com/office/word/2010/wordprocessingCanvas" xmlns:mc="http://schemas.openxmlformats.org/markup-compatibility/2006" xmlns:o="urn:schemas-microsoft-com:office:office" xmlns:r="http://schemas.openxmlformats.org/officeDocument/2006/relationships" xmlns:m="http://schemas.openxmlformats.org/officeDocument/2006/math" xmlns:v="urn:schemas-microsoft-com:vml" xmlns:wp14="http://schemas.microsoft.com/office/word/2010/wordprocessingDrawing" xmlns:wp="http://schemas.openxmlformats.org/drawingml/2006/wordprocessingDrawing" xmlns:w10="urn:schemas-microsoft-com:office:word" xmlns:w="http://schemas.openxmlformats.org/wordprocessingml/2006/main" xmlns:w14="http://schemas.microsoft.com/office/word/2010/wordml" xmlns:w15="http://schemas.microsoft.com/office/word/2012/wordml" xmlns:wpg="http://schemas.microsoft.com/office/word/2010/wordprocessingGroup" xmlns:wpi="http://schemas.microsoft.com/office/word/2010/wordprocessingInk" xmlns:wne="http://schemas.microsoft.com/office/word/2006/wordml" xmlns:wps="http://schemas.microsoft.com/office/word/2010/wordprocessingShape" mc:Ignorable="w14 w15 wp14">
+<w:footnotes xmlns:wpc="http://schemas.microsoft.com/office/word/2010/wordprocessingCanvas" xmlns:cx="http://schemas.microsoft.com/office/drawing/2014/chartex" xmlns:cx1="http://schemas.microsoft.com/office/drawing/2015/9/8/chartex" xmlns:cx2="http://schemas.microsoft.com/office/drawing/2015/10/21/chartex" xmlns:cx3="http://schemas.microsoft.com/office/drawing/2016/5/9/chartex" xmlns:cx4="http://schemas.microsoft.com/office/drawing/2016/5/10/chartex" xmlns:cx5="http://schemas.microsoft.com/office/drawing/2016/5/11/chartex" xmlns:cx6="http://schemas.microsoft.com/office/drawing/2016/5/12/chartex" xmlns:cx7="http://schemas.microsoft.com/office/drawing/2016/5/13/chartex" xmlns:cx8="http://schemas.microsoft.com/office/drawing/2016/5/14/chartex" xmlns:mc="http://schemas.openxmlformats.org/markup-compatibility/2006" xmlns:aink="http://schemas.microsoft.com/office/drawing/2016/ink" xmlns:am3d="http://schemas.microsoft.com/office/drawing/2017/model3d" xmlns:o="urn:schemas-microsoft-com:office:office" xmlns:r="http://schemas.openxmlformats.org/officeDocument/2006/relationships" xmlns:m="http://schemas.openxmlformats.org/officeDocument/2006/math" xmlns:v="urn:schemas-microsoft-com:vml" xmlns:wp14="http://schemas.microsoft.com/office/word/2010/wordprocessingDrawing" xmlns:wp="http://schemas.openxmlformats.org/drawingml/2006/wordprocessingDrawing" xmlns:w10="urn:schemas-microsoft-com:office:word" xmlns:w="http://schemas.openxmlformats.org/wordprocessingml/2006/main" xmlns:w14="http://schemas.microsoft.com/office/word/2010/wordml" xmlns:w15="http://schemas.microsoft.com/office/word/2012/wordml" xmlns:w16cid="http://schemas.microsoft.com/office/word/2016/wordml/cid" xmlns:w16se="http://schemas.microsoft.com/office/word/2015/wordml/symex" xmlns:wpg="http://schemas.microsoft.com/office/word/2010/wordprocessingGroup" xmlns:wpi="http://schemas.microsoft.com/office/word/2010/wordprocessingInk" xmlns:wne="http://schemas.microsoft.com/office/word/2006/wordml" xmlns:wps="http://schemas.microsoft.com/office/word/2010/wordprocessingShape" mc:Ignorable="w14 w15 w16se w16cid wp14">
   <w:footnote w:type="separator" w:id="-1">
     <w:p>
       <w:r>
@@ -2409,7 +3443,7 @@
 </file>
 
 <file path=word/header1.xml><?xml version="1.0" encoding="utf-8"?>
-<w:hdr xmlns:wpc="http://schemas.microsoft.com/office/word/2010/wordprocessingCanvas" xmlns:mc="http://schemas.openxmlformats.org/markup-compatibility/2006" xmlns:o="urn:schemas-microsoft-com:office:office" xmlns:r="http://schemas.openxmlformats.org/officeDocument/2006/relationships" xmlns:m="http://schemas.openxmlformats.org/officeDocument/2006/math" xmlns:v="urn:schemas-microsoft-com:vml" xmlns:wp14="http://schemas.microsoft.com/office/word/2010/wordprocessingDrawing" xmlns:wp="http://schemas.openxmlformats.org/drawingml/2006/wordprocessingDrawing" xmlns:w10="urn:schemas-microsoft-com:office:word" xmlns:w="http://schemas.openxmlformats.org/wordprocessingml/2006/main" xmlns:w14="http://schemas.microsoft.com/office/word/2010/wordml" xmlns:w15="http://schemas.microsoft.com/office/word/2012/wordml" xmlns:wpg="http://schemas.microsoft.com/office/word/2010/wordprocessingGroup" xmlns:wpi="http://schemas.microsoft.com/office/word/2010/wordprocessingInk" xmlns:wne="http://schemas.microsoft.com/office/word/2006/wordml" xmlns:wps="http://schemas.microsoft.com/office/word/2010/wordprocessingShape" mc:Ignorable="w14 w15 wp14">
+<w:hdr xmlns:wpc="http://schemas.microsoft.com/office/word/2010/wordprocessingCanvas" xmlns:cx="http://schemas.microsoft.com/office/drawing/2014/chartex" xmlns:cx1="http://schemas.microsoft.com/office/drawing/2015/9/8/chartex" xmlns:cx2="http://schemas.microsoft.com/office/drawing/2015/10/21/chartex" xmlns:cx3="http://schemas.microsoft.com/office/drawing/2016/5/9/chartex" xmlns:cx4="http://schemas.microsoft.com/office/drawing/2016/5/10/chartex" xmlns:cx5="http://schemas.microsoft.com/office/drawing/2016/5/11/chartex" xmlns:cx6="http://schemas.microsoft.com/office/drawing/2016/5/12/chartex" xmlns:cx7="http://schemas.microsoft.com/office/drawing/2016/5/13/chartex" xmlns:cx8="http://schemas.microsoft.com/office/drawing/2016/5/14/chartex" xmlns:mc="http://schemas.openxmlformats.org/markup-compatibility/2006" xmlns:aink="http://schemas.microsoft.com/office/drawing/2016/ink" xmlns:am3d="http://schemas.microsoft.com/office/drawing/2017/model3d" xmlns:o="urn:schemas-microsoft-com:office:office" xmlns:r="http://schemas.openxmlformats.org/officeDocument/2006/relationships" xmlns:m="http://schemas.openxmlformats.org/officeDocument/2006/math" xmlns:v="urn:schemas-microsoft-com:vml" xmlns:wp14="http://schemas.microsoft.com/office/word/2010/wordprocessingDrawing" xmlns:wp="http://schemas.openxmlformats.org/drawingml/2006/wordprocessingDrawing" xmlns:w10="urn:schemas-microsoft-com:office:word" xmlns:w="http://schemas.openxmlformats.org/wordprocessingml/2006/main" xmlns:w14="http://schemas.microsoft.com/office/word/2010/wordml" xmlns:w15="http://schemas.microsoft.com/office/word/2012/wordml" xmlns:w16cid="http://schemas.microsoft.com/office/word/2016/wordml/cid" xmlns:w16se="http://schemas.microsoft.com/office/word/2015/wordml/symex" xmlns:wpg="http://schemas.microsoft.com/office/word/2010/wordprocessingGroup" xmlns:wpi="http://schemas.microsoft.com/office/word/2010/wordprocessingInk" xmlns:wne="http://schemas.microsoft.com/office/word/2006/wordml" xmlns:wps="http://schemas.microsoft.com/office/word/2010/wordprocessingShape" mc:Ignorable="w14 w15 w16se w16cid wp14">
   <w:p>
     <w:pPr>
       <w:pStyle w:val="Encabezado"/>
@@ -2419,7 +3453,7 @@
 </file>
 
 <file path=word/header2.xml><?xml version="1.0" encoding="utf-8"?>
-<w:hdr xmlns:wpc="http://schemas.microsoft.com/office/word/2010/wordprocessingCanvas" xmlns:mc="http://schemas.openxmlformats.org/markup-compatibility/2006" xmlns:o="urn:schemas-microsoft-com:office:office" xmlns:r="http://schemas.openxmlformats.org/officeDocument/2006/relationships" xmlns:m="http://schemas.openxmlformats.org/officeDocument/2006/math" xmlns:v="urn:schemas-microsoft-com:vml" xmlns:wp14="http://schemas.microsoft.com/office/word/2010/wordprocessingDrawing" xmlns:wp="http://schemas.openxmlformats.org/drawingml/2006/wordprocessingDrawing" xmlns:w10="urn:schemas-microsoft-com:office:word" xmlns:w="http://schemas.openxmlformats.org/wordprocessingml/2006/main" xmlns:w14="http://schemas.microsoft.com/office/word/2010/wordml" xmlns:w15="http://schemas.microsoft.com/office/word/2012/wordml" xmlns:wpg="http://schemas.microsoft.com/office/word/2010/wordprocessingGroup" xmlns:wpi="http://schemas.microsoft.com/office/word/2010/wordprocessingInk" xmlns:wne="http://schemas.microsoft.com/office/word/2006/wordml" xmlns:wps="http://schemas.microsoft.com/office/word/2010/wordprocessingShape" mc:Ignorable="w14 w15 wp14">
+<w:hdr xmlns:wpc="http://schemas.microsoft.com/office/word/2010/wordprocessingCanvas" xmlns:cx="http://schemas.microsoft.com/office/drawing/2014/chartex" xmlns:cx1="http://schemas.microsoft.com/office/drawing/2015/9/8/chartex" xmlns:cx2="http://schemas.microsoft.com/office/drawing/2015/10/21/chartex" xmlns:cx3="http://schemas.microsoft.com/office/drawing/2016/5/9/chartex" xmlns:cx4="http://schemas.microsoft.com/office/drawing/2016/5/10/chartex" xmlns:cx5="http://schemas.microsoft.com/office/drawing/2016/5/11/chartex" xmlns:cx6="http://schemas.microsoft.com/office/drawing/2016/5/12/chartex" xmlns:cx7="http://schemas.microsoft.com/office/drawing/2016/5/13/chartex" xmlns:cx8="http://schemas.microsoft.com/office/drawing/2016/5/14/chartex" xmlns:mc="http://schemas.openxmlformats.org/markup-compatibility/2006" xmlns:aink="http://schemas.microsoft.com/office/drawing/2016/ink" xmlns:am3d="http://schemas.microsoft.com/office/drawing/2017/model3d" xmlns:o="urn:schemas-microsoft-com:office:office" xmlns:r="http://schemas.openxmlformats.org/officeDocument/2006/relationships" xmlns:m="http://schemas.openxmlformats.org/officeDocument/2006/math" xmlns:v="urn:schemas-microsoft-com:vml" xmlns:wp14="http://schemas.microsoft.com/office/word/2010/wordprocessingDrawing" xmlns:wp="http://schemas.openxmlformats.org/drawingml/2006/wordprocessingDrawing" xmlns:w10="urn:schemas-microsoft-com:office:word" xmlns:w="http://schemas.openxmlformats.org/wordprocessingml/2006/main" xmlns:w14="http://schemas.microsoft.com/office/word/2010/wordml" xmlns:w15="http://schemas.microsoft.com/office/word/2012/wordml" xmlns:w16cid="http://schemas.microsoft.com/office/word/2016/wordml/cid" xmlns:w16se="http://schemas.microsoft.com/office/word/2015/wordml/symex" xmlns:wpg="http://schemas.microsoft.com/office/word/2010/wordprocessingGroup" xmlns:wpi="http://schemas.microsoft.com/office/word/2010/wordprocessingInk" xmlns:wne="http://schemas.microsoft.com/office/word/2006/wordml" xmlns:wps="http://schemas.microsoft.com/office/word/2010/wordprocessingShape" mc:Ignorable="w14 w15 w16se w16cid wp14">
   <w:p>
     <w:pPr>
       <w:pStyle w:val="Encabezado"/>
@@ -2705,7 +3739,7 @@
 </file>
 
 <file path=word/header3.xml><?xml version="1.0" encoding="utf-8"?>
-<w:hdr xmlns:wpc="http://schemas.microsoft.com/office/word/2010/wordprocessingCanvas" xmlns:mc="http://schemas.openxmlformats.org/markup-compatibility/2006" xmlns:o="urn:schemas-microsoft-com:office:office" xmlns:r="http://schemas.openxmlformats.org/officeDocument/2006/relationships" xmlns:m="http://schemas.openxmlformats.org/officeDocument/2006/math" xmlns:v="urn:schemas-microsoft-com:vml" xmlns:wp14="http://schemas.microsoft.com/office/word/2010/wordprocessingDrawing" xmlns:wp="http://schemas.openxmlformats.org/drawingml/2006/wordprocessingDrawing" xmlns:w10="urn:schemas-microsoft-com:office:word" xmlns:w="http://schemas.openxmlformats.org/wordprocessingml/2006/main" xmlns:w14="http://schemas.microsoft.com/office/word/2010/wordml" xmlns:w15="http://schemas.microsoft.com/office/word/2012/wordml" xmlns:wpg="http://schemas.microsoft.com/office/word/2010/wordprocessingGroup" xmlns:wpi="http://schemas.microsoft.com/office/word/2010/wordprocessingInk" xmlns:wne="http://schemas.microsoft.com/office/word/2006/wordml" xmlns:wps="http://schemas.microsoft.com/office/word/2010/wordprocessingShape" mc:Ignorable="w14 w15 wp14">
+<w:hdr xmlns:wpc="http://schemas.microsoft.com/office/word/2010/wordprocessingCanvas" xmlns:cx="http://schemas.microsoft.com/office/drawing/2014/chartex" xmlns:cx1="http://schemas.microsoft.com/office/drawing/2015/9/8/chartex" xmlns:cx2="http://schemas.microsoft.com/office/drawing/2015/10/21/chartex" xmlns:cx3="http://schemas.microsoft.com/office/drawing/2016/5/9/chartex" xmlns:cx4="http://schemas.microsoft.com/office/drawing/2016/5/10/chartex" xmlns:cx5="http://schemas.microsoft.com/office/drawing/2016/5/11/chartex" xmlns:cx6="http://schemas.microsoft.com/office/drawing/2016/5/12/chartex" xmlns:cx7="http://schemas.microsoft.com/office/drawing/2016/5/13/chartex" xmlns:cx8="http://schemas.microsoft.com/office/drawing/2016/5/14/chartex" xmlns:mc="http://schemas.openxmlformats.org/markup-compatibility/2006" xmlns:aink="http://schemas.microsoft.com/office/drawing/2016/ink" xmlns:am3d="http://schemas.microsoft.com/office/drawing/2017/model3d" xmlns:o="urn:schemas-microsoft-com:office:office" xmlns:r="http://schemas.openxmlformats.org/officeDocument/2006/relationships" xmlns:m="http://schemas.openxmlformats.org/officeDocument/2006/math" xmlns:v="urn:schemas-microsoft-com:vml" xmlns:wp14="http://schemas.microsoft.com/office/word/2010/wordprocessingDrawing" xmlns:wp="http://schemas.openxmlformats.org/drawingml/2006/wordprocessingDrawing" xmlns:w10="urn:schemas-microsoft-com:office:word" xmlns:w="http://schemas.openxmlformats.org/wordprocessingml/2006/main" xmlns:w14="http://schemas.microsoft.com/office/word/2010/wordml" xmlns:w15="http://schemas.microsoft.com/office/word/2012/wordml" xmlns:w16cid="http://schemas.microsoft.com/office/word/2016/wordml/cid" xmlns:w16se="http://schemas.microsoft.com/office/word/2015/wordml/symex" xmlns:wpg="http://schemas.microsoft.com/office/word/2010/wordprocessingGroup" xmlns:wpi="http://schemas.microsoft.com/office/word/2010/wordprocessingInk" xmlns:wne="http://schemas.microsoft.com/office/word/2006/wordml" xmlns:wps="http://schemas.microsoft.com/office/word/2010/wordprocessingShape" mc:Ignorable="w14 w15 w16se w16cid wp14">
   <w:p>
     <w:pPr>
       <w:pStyle w:val="Encabezado"/>
@@ -2715,7 +3749,7 @@
 </file>
 
 <file path=word/numbering.xml><?xml version="1.0" encoding="utf-8"?>
-<w:numbering xmlns:wpc="http://schemas.microsoft.com/office/word/2010/wordprocessingCanvas" xmlns:mc="http://schemas.openxmlformats.org/markup-compatibility/2006" xmlns:o="urn:schemas-microsoft-com:office:office" xmlns:r="http://schemas.openxmlformats.org/officeDocument/2006/relationships" xmlns:m="http://schemas.openxmlformats.org/officeDocument/2006/math" xmlns:v="urn:schemas-microsoft-com:vml" xmlns:wp14="http://schemas.microsoft.com/office/word/2010/wordprocessingDrawing" xmlns:wp="http://schemas.openxmlformats.org/drawingml/2006/wordprocessingDrawing" xmlns:w10="urn:schemas-microsoft-com:office:word" xmlns:w="http://schemas.openxmlformats.org/wordprocessingml/2006/main" xmlns:w14="http://schemas.microsoft.com/office/word/2010/wordml" xmlns:w15="http://schemas.microsoft.com/office/word/2012/wordml" xmlns:wpg="http://schemas.microsoft.com/office/word/2010/wordprocessingGroup" xmlns:wpi="http://schemas.microsoft.com/office/word/2010/wordprocessingInk" xmlns:wne="http://schemas.microsoft.com/office/word/2006/wordml" xmlns:wps="http://schemas.microsoft.com/office/word/2010/wordprocessingShape" mc:Ignorable="w14 w15 wp14">
+<w:numbering xmlns:wpc="http://schemas.microsoft.com/office/word/2010/wordprocessingCanvas" xmlns:cx="http://schemas.microsoft.com/office/drawing/2014/chartex" xmlns:cx1="http://schemas.microsoft.com/office/drawing/2015/9/8/chartex" xmlns:cx2="http://schemas.microsoft.com/office/drawing/2015/10/21/chartex" xmlns:cx3="http://schemas.microsoft.com/office/drawing/2016/5/9/chartex" xmlns:cx4="http://schemas.microsoft.com/office/drawing/2016/5/10/chartex" xmlns:cx5="http://schemas.microsoft.com/office/drawing/2016/5/11/chartex" xmlns:cx6="http://schemas.microsoft.com/office/drawing/2016/5/12/chartex" xmlns:cx7="http://schemas.microsoft.com/office/drawing/2016/5/13/chartex" xmlns:cx8="http://schemas.microsoft.com/office/drawing/2016/5/14/chartex" xmlns:mc="http://schemas.openxmlformats.org/markup-compatibility/2006" xmlns:aink="http://schemas.microsoft.com/office/drawing/2016/ink" xmlns:am3d="http://schemas.microsoft.com/office/drawing/2017/model3d" xmlns:o="urn:schemas-microsoft-com:office:office" xmlns:r="http://schemas.openxmlformats.org/officeDocument/2006/relationships" xmlns:m="http://schemas.openxmlformats.org/officeDocument/2006/math" xmlns:v="urn:schemas-microsoft-com:vml" xmlns:wp14="http://schemas.microsoft.com/office/word/2010/wordprocessingDrawing" xmlns:wp="http://schemas.openxmlformats.org/drawingml/2006/wordprocessingDrawing" xmlns:w10="urn:schemas-microsoft-com:office:word" xmlns:w="http://schemas.openxmlformats.org/wordprocessingml/2006/main" xmlns:w14="http://schemas.microsoft.com/office/word/2010/wordml" xmlns:w15="http://schemas.microsoft.com/office/word/2012/wordml" xmlns:w16cid="http://schemas.microsoft.com/office/word/2016/wordml/cid" xmlns:w16se="http://schemas.microsoft.com/office/word/2015/wordml/symex" xmlns:wpg="http://schemas.microsoft.com/office/word/2010/wordprocessingGroup" xmlns:wpi="http://schemas.microsoft.com/office/word/2010/wordprocessingInk" xmlns:wne="http://schemas.microsoft.com/office/word/2006/wordml" xmlns:wps="http://schemas.microsoft.com/office/word/2010/wordprocessingShape" mc:Ignorable="w14 w15 w16se w16cid wp14">
   <w:abstractNum w:abstractNumId="0" w15:restartNumberingAfterBreak="0">
     <w:nsid w:val="02831200"/>
     <w:multiLevelType w:val="hybridMultilevel"/>
@@ -3644,6 +4678,118 @@
     </w:lvl>
   </w:abstractNum>
   <w:abstractNum w:abstractNumId="10" w15:restartNumberingAfterBreak="0">
+    <w:nsid w:val="18F11D08"/>
+    <w:multiLevelType w:val="hybridMultilevel"/>
+    <w:tmpl w:val="C6984CD2"/>
+    <w:lvl w:ilvl="0" w:tplc="00B4417C">
+      <w:numFmt w:val="bullet"/>
+      <w:lvlText w:val="-"/>
+      <w:lvlJc w:val="left"/>
+      <w:pPr>
+        <w:ind w:left="720" w:hanging="360"/>
+      </w:pPr>
+      <w:rPr>
+        <w:rFonts w:ascii="Calibri" w:eastAsiaTheme="minorEastAsia" w:hAnsi="Calibri" w:cs="Calibri" w:hint="default"/>
+      </w:rPr>
+    </w:lvl>
+    <w:lvl w:ilvl="1" w:tplc="0C0A0003" w:tentative="1">
+      <w:start w:val="1"/>
+      <w:numFmt w:val="bullet"/>
+      <w:lvlText w:val="o"/>
+      <w:lvlJc w:val="left"/>
+      <w:pPr>
+        <w:ind w:left="1440" w:hanging="360"/>
+      </w:pPr>
+      <w:rPr>
+        <w:rFonts w:ascii="Courier New" w:hAnsi="Courier New" w:cs="Courier New" w:hint="default"/>
+      </w:rPr>
+    </w:lvl>
+    <w:lvl w:ilvl="2" w:tplc="0C0A0005" w:tentative="1">
+      <w:start w:val="1"/>
+      <w:numFmt w:val="bullet"/>
+      <w:lvlText w:val=""/>
+      <w:lvlJc w:val="left"/>
+      <w:pPr>
+        <w:ind w:left="2160" w:hanging="360"/>
+      </w:pPr>
+      <w:rPr>
+        <w:rFonts w:ascii="Wingdings" w:hAnsi="Wingdings" w:hint="default"/>
+      </w:rPr>
+    </w:lvl>
+    <w:lvl w:ilvl="3" w:tplc="0C0A0001" w:tentative="1">
+      <w:start w:val="1"/>
+      <w:numFmt w:val="bullet"/>
+      <w:lvlText w:val=""/>
+      <w:lvlJc w:val="left"/>
+      <w:pPr>
+        <w:ind w:left="2880" w:hanging="360"/>
+      </w:pPr>
+      <w:rPr>
+        <w:rFonts w:ascii="Symbol" w:hAnsi="Symbol" w:hint="default"/>
+      </w:rPr>
+    </w:lvl>
+    <w:lvl w:ilvl="4" w:tplc="0C0A0003" w:tentative="1">
+      <w:start w:val="1"/>
+      <w:numFmt w:val="bullet"/>
+      <w:lvlText w:val="o"/>
+      <w:lvlJc w:val="left"/>
+      <w:pPr>
+        <w:ind w:left="3600" w:hanging="360"/>
+      </w:pPr>
+      <w:rPr>
+        <w:rFonts w:ascii="Courier New" w:hAnsi="Courier New" w:cs="Courier New" w:hint="default"/>
+      </w:rPr>
+    </w:lvl>
+    <w:lvl w:ilvl="5" w:tplc="0C0A0005" w:tentative="1">
+      <w:start w:val="1"/>
+      <w:numFmt w:val="bullet"/>
+      <w:lvlText w:val=""/>
+      <w:lvlJc w:val="left"/>
+      <w:pPr>
+        <w:ind w:left="4320" w:hanging="360"/>
+      </w:pPr>
+      <w:rPr>
+        <w:rFonts w:ascii="Wingdings" w:hAnsi="Wingdings" w:hint="default"/>
+      </w:rPr>
+    </w:lvl>
+    <w:lvl w:ilvl="6" w:tplc="0C0A0001" w:tentative="1">
+      <w:start w:val="1"/>
+      <w:numFmt w:val="bullet"/>
+      <w:lvlText w:val=""/>
+      <w:lvlJc w:val="left"/>
+      <w:pPr>
+        <w:ind w:left="5040" w:hanging="360"/>
+      </w:pPr>
+      <w:rPr>
+        <w:rFonts w:ascii="Symbol" w:hAnsi="Symbol" w:hint="default"/>
+      </w:rPr>
+    </w:lvl>
+    <w:lvl w:ilvl="7" w:tplc="0C0A0003" w:tentative="1">
+      <w:start w:val="1"/>
+      <w:numFmt w:val="bullet"/>
+      <w:lvlText w:val="o"/>
+      <w:lvlJc w:val="left"/>
+      <w:pPr>
+        <w:ind w:left="5760" w:hanging="360"/>
+      </w:pPr>
+      <w:rPr>
+        <w:rFonts w:ascii="Courier New" w:hAnsi="Courier New" w:cs="Courier New" w:hint="default"/>
+      </w:rPr>
+    </w:lvl>
+    <w:lvl w:ilvl="8" w:tplc="0C0A0005" w:tentative="1">
+      <w:start w:val="1"/>
+      <w:numFmt w:val="bullet"/>
+      <w:lvlText w:val=""/>
+      <w:lvlJc w:val="left"/>
+      <w:pPr>
+        <w:ind w:left="6480" w:hanging="360"/>
+      </w:pPr>
+      <w:rPr>
+        <w:rFonts w:ascii="Wingdings" w:hAnsi="Wingdings" w:hint="default"/>
+      </w:rPr>
+    </w:lvl>
+  </w:abstractNum>
+  <w:abstractNum w:abstractNumId="11" w15:restartNumberingAfterBreak="0">
     <w:nsid w:val="1A543257"/>
     <w:multiLevelType w:val="multilevel"/>
     <w:tmpl w:val="F756341E"/>
@@ -3756,7 +4902,7 @@
       </w:rPr>
     </w:lvl>
   </w:abstractNum>
-  <w:abstractNum w:abstractNumId="11" w15:restartNumberingAfterBreak="0">
+  <w:abstractNum w:abstractNumId="12" w15:restartNumberingAfterBreak="0">
     <w:nsid w:val="1BC1704C"/>
     <w:multiLevelType w:val="hybridMultilevel"/>
     <w:tmpl w:val="BEF09D66"/>
@@ -3873,7 +5019,7 @@
       </w:rPr>
     </w:lvl>
   </w:abstractNum>
-  <w:abstractNum w:abstractNumId="12" w15:restartNumberingAfterBreak="0">
+  <w:abstractNum w:abstractNumId="13" w15:restartNumberingAfterBreak="0">
     <w:nsid w:val="1E613204"/>
     <w:multiLevelType w:val="hybridMultilevel"/>
     <w:tmpl w:val="08C60FEC"/>
@@ -3986,7 +5132,7 @@
       </w:rPr>
     </w:lvl>
   </w:abstractNum>
-  <w:abstractNum w:abstractNumId="13" w15:restartNumberingAfterBreak="0">
+  <w:abstractNum w:abstractNumId="14" w15:restartNumberingAfterBreak="0">
     <w:nsid w:val="215B61A9"/>
     <w:multiLevelType w:val="hybridMultilevel"/>
     <w:tmpl w:val="C2C23C70"/>
@@ -4099,7 +5245,7 @@
       </w:rPr>
     </w:lvl>
   </w:abstractNum>
-  <w:abstractNum w:abstractNumId="14" w15:restartNumberingAfterBreak="0">
+  <w:abstractNum w:abstractNumId="15" w15:restartNumberingAfterBreak="0">
     <w:nsid w:val="22EF6585"/>
     <w:multiLevelType w:val="hybridMultilevel"/>
     <w:tmpl w:val="CC103372"/>
@@ -4212,7 +5358,7 @@
       </w:rPr>
     </w:lvl>
   </w:abstractNum>
-  <w:abstractNum w:abstractNumId="15" w15:restartNumberingAfterBreak="0">
+  <w:abstractNum w:abstractNumId="16" w15:restartNumberingAfterBreak="0">
     <w:nsid w:val="22FD0A99"/>
     <w:multiLevelType w:val="hybridMultilevel"/>
     <w:tmpl w:val="64C2E332"/>
@@ -4325,7 +5471,7 @@
       </w:rPr>
     </w:lvl>
   </w:abstractNum>
-  <w:abstractNum w:abstractNumId="16" w15:restartNumberingAfterBreak="0">
+  <w:abstractNum w:abstractNumId="17" w15:restartNumberingAfterBreak="0">
     <w:nsid w:val="23220805"/>
     <w:multiLevelType w:val="hybridMultilevel"/>
     <w:tmpl w:val="F65270C2"/>
@@ -4438,7 +5584,7 @@
       </w:rPr>
     </w:lvl>
   </w:abstractNum>
-  <w:abstractNum w:abstractNumId="17" w15:restartNumberingAfterBreak="0">
+  <w:abstractNum w:abstractNumId="18" w15:restartNumberingAfterBreak="0">
     <w:nsid w:val="2D2513D7"/>
     <w:multiLevelType w:val="hybridMultilevel"/>
     <w:tmpl w:val="AA9806D4"/>
@@ -4551,7 +5697,119 @@
       </w:rPr>
     </w:lvl>
   </w:abstractNum>
-  <w:abstractNum w:abstractNumId="18" w15:restartNumberingAfterBreak="0">
+  <w:abstractNum w:abstractNumId="19" w15:restartNumberingAfterBreak="0">
+    <w:nsid w:val="33811E0D"/>
+    <w:multiLevelType w:val="hybridMultilevel"/>
+    <w:tmpl w:val="08EA7E72"/>
+    <w:lvl w:ilvl="0" w:tplc="955C8E42">
+      <w:numFmt w:val="bullet"/>
+      <w:lvlText w:val="-"/>
+      <w:lvlJc w:val="left"/>
+      <w:pPr>
+        <w:ind w:left="426" w:hanging="360"/>
+      </w:pPr>
+      <w:rPr>
+        <w:rFonts w:ascii="Calibri" w:eastAsiaTheme="minorEastAsia" w:hAnsi="Calibri" w:cs="Calibri" w:hint="default"/>
+      </w:rPr>
+    </w:lvl>
+    <w:lvl w:ilvl="1" w:tplc="0C0A0003" w:tentative="1">
+      <w:start w:val="1"/>
+      <w:numFmt w:val="bullet"/>
+      <w:lvlText w:val="o"/>
+      <w:lvlJc w:val="left"/>
+      <w:pPr>
+        <w:ind w:left="1146" w:hanging="360"/>
+      </w:pPr>
+      <w:rPr>
+        <w:rFonts w:ascii="Courier New" w:hAnsi="Courier New" w:cs="Courier New" w:hint="default"/>
+      </w:rPr>
+    </w:lvl>
+    <w:lvl w:ilvl="2" w:tplc="0C0A0005" w:tentative="1">
+      <w:start w:val="1"/>
+      <w:numFmt w:val="bullet"/>
+      <w:lvlText w:val=""/>
+      <w:lvlJc w:val="left"/>
+      <w:pPr>
+        <w:ind w:left="1866" w:hanging="360"/>
+      </w:pPr>
+      <w:rPr>
+        <w:rFonts w:ascii="Wingdings" w:hAnsi="Wingdings" w:hint="default"/>
+      </w:rPr>
+    </w:lvl>
+    <w:lvl w:ilvl="3" w:tplc="0C0A0001" w:tentative="1">
+      <w:start w:val="1"/>
+      <w:numFmt w:val="bullet"/>
+      <w:lvlText w:val=""/>
+      <w:lvlJc w:val="left"/>
+      <w:pPr>
+        <w:ind w:left="2586" w:hanging="360"/>
+      </w:pPr>
+      <w:rPr>
+        <w:rFonts w:ascii="Symbol" w:hAnsi="Symbol" w:hint="default"/>
+      </w:rPr>
+    </w:lvl>
+    <w:lvl w:ilvl="4" w:tplc="0C0A0003" w:tentative="1">
+      <w:start w:val="1"/>
+      <w:numFmt w:val="bullet"/>
+      <w:lvlText w:val="o"/>
+      <w:lvlJc w:val="left"/>
+      <w:pPr>
+        <w:ind w:left="3306" w:hanging="360"/>
+      </w:pPr>
+      <w:rPr>
+        <w:rFonts w:ascii="Courier New" w:hAnsi="Courier New" w:cs="Courier New" w:hint="default"/>
+      </w:rPr>
+    </w:lvl>
+    <w:lvl w:ilvl="5" w:tplc="0C0A0005" w:tentative="1">
+      <w:start w:val="1"/>
+      <w:numFmt w:val="bullet"/>
+      <w:lvlText w:val=""/>
+      <w:lvlJc w:val="left"/>
+      <w:pPr>
+        <w:ind w:left="4026" w:hanging="360"/>
+      </w:pPr>
+      <w:rPr>
+        <w:rFonts w:ascii="Wingdings" w:hAnsi="Wingdings" w:hint="default"/>
+      </w:rPr>
+    </w:lvl>
+    <w:lvl w:ilvl="6" w:tplc="0C0A0001" w:tentative="1">
+      <w:start w:val="1"/>
+      <w:numFmt w:val="bullet"/>
+      <w:lvlText w:val=""/>
+      <w:lvlJc w:val="left"/>
+      <w:pPr>
+        <w:ind w:left="4746" w:hanging="360"/>
+      </w:pPr>
+      <w:rPr>
+        <w:rFonts w:ascii="Symbol" w:hAnsi="Symbol" w:hint="default"/>
+      </w:rPr>
+    </w:lvl>
+    <w:lvl w:ilvl="7" w:tplc="0C0A0003" w:tentative="1">
+      <w:start w:val="1"/>
+      <w:numFmt w:val="bullet"/>
+      <w:lvlText w:val="o"/>
+      <w:lvlJc w:val="left"/>
+      <w:pPr>
+        <w:ind w:left="5466" w:hanging="360"/>
+      </w:pPr>
+      <w:rPr>
+        <w:rFonts w:ascii="Courier New" w:hAnsi="Courier New" w:cs="Courier New" w:hint="default"/>
+      </w:rPr>
+    </w:lvl>
+    <w:lvl w:ilvl="8" w:tplc="0C0A0005" w:tentative="1">
+      <w:start w:val="1"/>
+      <w:numFmt w:val="bullet"/>
+      <w:lvlText w:val=""/>
+      <w:lvlJc w:val="left"/>
+      <w:pPr>
+        <w:ind w:left="6186" w:hanging="360"/>
+      </w:pPr>
+      <w:rPr>
+        <w:rFonts w:ascii="Wingdings" w:hAnsi="Wingdings" w:hint="default"/>
+      </w:rPr>
+    </w:lvl>
+  </w:abstractNum>
+  <w:abstractNum w:abstractNumId="20" w15:restartNumberingAfterBreak="0">
     <w:nsid w:val="351E7D42"/>
     <w:multiLevelType w:val="hybridMultilevel"/>
     <w:tmpl w:val="4D10CF20"/>
@@ -4664,7 +5922,7 @@
       </w:rPr>
     </w:lvl>
   </w:abstractNum>
-  <w:abstractNum w:abstractNumId="19" w15:restartNumberingAfterBreak="0">
+  <w:abstractNum w:abstractNumId="21" w15:restartNumberingAfterBreak="0">
     <w:nsid w:val="358D1341"/>
     <w:multiLevelType w:val="hybridMultilevel"/>
     <w:tmpl w:val="92B006F4"/>
@@ -4777,7 +6035,7 @@
       </w:rPr>
     </w:lvl>
   </w:abstractNum>
-  <w:abstractNum w:abstractNumId="20" w15:restartNumberingAfterBreak="0">
+  <w:abstractNum w:abstractNumId="22" w15:restartNumberingAfterBreak="0">
     <w:nsid w:val="3E6A17C5"/>
     <w:multiLevelType w:val="hybridMultilevel"/>
     <w:tmpl w:val="4262FC48"/>
@@ -4863,7 +6121,7 @@
       </w:pPr>
     </w:lvl>
   </w:abstractNum>
-  <w:abstractNum w:abstractNumId="21" w15:restartNumberingAfterBreak="0">
+  <w:abstractNum w:abstractNumId="23" w15:restartNumberingAfterBreak="0">
     <w:nsid w:val="3EE7528B"/>
     <w:multiLevelType w:val="hybridMultilevel"/>
     <w:tmpl w:val="CFD01646"/>
@@ -4980,7 +6238,7 @@
       </w:rPr>
     </w:lvl>
   </w:abstractNum>
-  <w:abstractNum w:abstractNumId="22" w15:restartNumberingAfterBreak="0">
+  <w:abstractNum w:abstractNumId="24" w15:restartNumberingAfterBreak="0">
     <w:nsid w:val="426733BA"/>
     <w:multiLevelType w:val="hybridMultilevel"/>
     <w:tmpl w:val="8C700B78"/>
@@ -5093,7 +6351,7 @@
       </w:rPr>
     </w:lvl>
   </w:abstractNum>
-  <w:abstractNum w:abstractNumId="23" w15:restartNumberingAfterBreak="0">
+  <w:abstractNum w:abstractNumId="25" w15:restartNumberingAfterBreak="0">
     <w:nsid w:val="43E86ED8"/>
     <w:multiLevelType w:val="hybridMultilevel"/>
     <w:tmpl w:val="4BBCE02E"/>
@@ -5206,7 +6464,7 @@
       </w:rPr>
     </w:lvl>
   </w:abstractNum>
-  <w:abstractNum w:abstractNumId="24" w15:restartNumberingAfterBreak="0">
+  <w:abstractNum w:abstractNumId="26" w15:restartNumberingAfterBreak="0">
     <w:nsid w:val="458259B3"/>
     <w:multiLevelType w:val="hybridMultilevel"/>
     <w:tmpl w:val="CA8E1FF8"/>
@@ -5295,7 +6553,7 @@
       </w:pPr>
     </w:lvl>
   </w:abstractNum>
-  <w:abstractNum w:abstractNumId="25" w15:restartNumberingAfterBreak="0">
+  <w:abstractNum w:abstractNumId="27" w15:restartNumberingAfterBreak="0">
     <w:nsid w:val="48842AD5"/>
     <w:multiLevelType w:val="hybridMultilevel"/>
     <w:tmpl w:val="D422A420"/>
@@ -5408,7 +6666,7 @@
       </w:rPr>
     </w:lvl>
   </w:abstractNum>
-  <w:abstractNum w:abstractNumId="26" w15:restartNumberingAfterBreak="0">
+  <w:abstractNum w:abstractNumId="28" w15:restartNumberingAfterBreak="0">
     <w:nsid w:val="4BFF3174"/>
     <w:multiLevelType w:val="hybridMultilevel"/>
     <w:tmpl w:val="911A1932"/>
@@ -5497,7 +6755,7 @@
       </w:pPr>
     </w:lvl>
   </w:abstractNum>
-  <w:abstractNum w:abstractNumId="27" w15:restartNumberingAfterBreak="0">
+  <w:abstractNum w:abstractNumId="29" w15:restartNumberingAfterBreak="0">
     <w:nsid w:val="4D823907"/>
     <w:multiLevelType w:val="hybridMultilevel"/>
     <w:tmpl w:val="0CC654A0"/>
@@ -5610,7 +6868,7 @@
       </w:rPr>
     </w:lvl>
   </w:abstractNum>
-  <w:abstractNum w:abstractNumId="28" w15:restartNumberingAfterBreak="0">
+  <w:abstractNum w:abstractNumId="30" w15:restartNumberingAfterBreak="0">
     <w:nsid w:val="521B1ADE"/>
     <w:multiLevelType w:val="hybridMultilevel"/>
     <w:tmpl w:val="C270CA2C"/>
@@ -5727,7 +6985,7 @@
       </w:rPr>
     </w:lvl>
   </w:abstractNum>
-  <w:abstractNum w:abstractNumId="29" w15:restartNumberingAfterBreak="0">
+  <w:abstractNum w:abstractNumId="31" w15:restartNumberingAfterBreak="0">
     <w:nsid w:val="5379089E"/>
     <w:multiLevelType w:val="hybridMultilevel"/>
     <w:tmpl w:val="AF689DAE"/>
@@ -5813,7 +7071,7 @@
       </w:pPr>
     </w:lvl>
   </w:abstractNum>
-  <w:abstractNum w:abstractNumId="30" w15:restartNumberingAfterBreak="0">
+  <w:abstractNum w:abstractNumId="32" w15:restartNumberingAfterBreak="0">
     <w:nsid w:val="5D957805"/>
     <w:multiLevelType w:val="hybridMultilevel"/>
     <w:tmpl w:val="D08AE13A"/>
@@ -5903,7 +7161,7 @@
       </w:pPr>
     </w:lvl>
   </w:abstractNum>
-  <w:abstractNum w:abstractNumId="31" w15:restartNumberingAfterBreak="0">
+  <w:abstractNum w:abstractNumId="33" w15:restartNumberingAfterBreak="0">
     <w:nsid w:val="5F1C72BB"/>
     <w:multiLevelType w:val="hybridMultilevel"/>
     <w:tmpl w:val="670A44E8"/>
@@ -6016,7 +7274,7 @@
       </w:rPr>
     </w:lvl>
   </w:abstractNum>
-  <w:abstractNum w:abstractNumId="32" w15:restartNumberingAfterBreak="0">
+  <w:abstractNum w:abstractNumId="34" w15:restartNumberingAfterBreak="0">
     <w:nsid w:val="620F2E62"/>
     <w:multiLevelType w:val="hybridMultilevel"/>
     <w:tmpl w:val="4BEADD3E"/>
@@ -6129,7 +7387,7 @@
       </w:rPr>
     </w:lvl>
   </w:abstractNum>
-  <w:abstractNum w:abstractNumId="33" w15:restartNumberingAfterBreak="0">
+  <w:abstractNum w:abstractNumId="35" w15:restartNumberingAfterBreak="0">
     <w:nsid w:val="623302E2"/>
     <w:multiLevelType w:val="hybridMultilevel"/>
     <w:tmpl w:val="B2C01686"/>
@@ -6246,7 +7504,7 @@
       </w:rPr>
     </w:lvl>
   </w:abstractNum>
-  <w:abstractNum w:abstractNumId="34" w15:restartNumberingAfterBreak="0">
+  <w:abstractNum w:abstractNumId="36" w15:restartNumberingAfterBreak="0">
     <w:nsid w:val="682E0A56"/>
     <w:multiLevelType w:val="hybridMultilevel"/>
     <w:tmpl w:val="66C658CA"/>
@@ -6359,7 +7617,7 @@
       </w:rPr>
     </w:lvl>
   </w:abstractNum>
-  <w:abstractNum w:abstractNumId="35" w15:restartNumberingAfterBreak="0">
+  <w:abstractNum w:abstractNumId="37" w15:restartNumberingAfterBreak="0">
     <w:nsid w:val="6F281579"/>
     <w:multiLevelType w:val="hybridMultilevel"/>
     <w:tmpl w:val="D9423B3A"/>
@@ -6472,7 +7730,7 @@
       </w:rPr>
     </w:lvl>
   </w:abstractNum>
-  <w:abstractNum w:abstractNumId="36" w15:restartNumberingAfterBreak="0">
+  <w:abstractNum w:abstractNumId="38" w15:restartNumberingAfterBreak="0">
     <w:nsid w:val="72AF725E"/>
     <w:multiLevelType w:val="hybridMultilevel"/>
     <w:tmpl w:val="9B9890E6"/>
@@ -6563,7 +7821,7 @@
       </w:pPr>
     </w:lvl>
   </w:abstractNum>
-  <w:abstractNum w:abstractNumId="37" w15:restartNumberingAfterBreak="0">
+  <w:abstractNum w:abstractNumId="39" w15:restartNumberingAfterBreak="0">
     <w:nsid w:val="783B3972"/>
     <w:multiLevelType w:val="hybridMultilevel"/>
     <w:tmpl w:val="FBE4F09E"/>
@@ -6652,7 +7910,7 @@
       </w:pPr>
     </w:lvl>
   </w:abstractNum>
-  <w:abstractNum w:abstractNumId="38" w15:restartNumberingAfterBreak="0">
+  <w:abstractNum w:abstractNumId="40" w15:restartNumberingAfterBreak="0">
     <w:nsid w:val="7AEF6F2B"/>
     <w:multiLevelType w:val="hybridMultilevel"/>
     <w:tmpl w:val="2C96D800"/>
@@ -6765,7 +8023,7 @@
       </w:rPr>
     </w:lvl>
   </w:abstractNum>
-  <w:abstractNum w:abstractNumId="39" w15:restartNumberingAfterBreak="0">
+  <w:abstractNum w:abstractNumId="41" w15:restartNumberingAfterBreak="0">
     <w:nsid w:val="7DFC10C5"/>
     <w:multiLevelType w:val="hybridMultilevel"/>
     <w:tmpl w:val="1618EFAE"/>
@@ -6855,79 +8113,79 @@
     </w:lvl>
   </w:abstractNum>
   <w:num w:numId="1">
-    <w:abstractNumId w:val="26"/>
+    <w:abstractNumId w:val="28"/>
   </w:num>
   <w:num w:numId="2">
-    <w:abstractNumId w:val="30"/>
+    <w:abstractNumId w:val="32"/>
   </w:num>
   <w:num w:numId="3">
-    <w:abstractNumId w:val="32"/>
+    <w:abstractNumId w:val="34"/>
   </w:num>
   <w:num w:numId="4">
-    <w:abstractNumId w:val="37"/>
+    <w:abstractNumId w:val="39"/>
   </w:num>
   <w:num w:numId="5">
-    <w:abstractNumId w:val="37"/>
+    <w:abstractNumId w:val="39"/>
     <w:lvlOverride w:ilvl="0">
       <w:startOverride w:val="2"/>
     </w:lvlOverride>
   </w:num>
   <w:num w:numId="6">
-    <w:abstractNumId w:val="30"/>
+    <w:abstractNumId w:val="32"/>
     <w:lvlOverride w:ilvl="0">
       <w:startOverride w:val="2"/>
     </w:lvlOverride>
   </w:num>
   <w:num w:numId="7">
+    <w:abstractNumId w:val="37"/>
+  </w:num>
+  <w:num w:numId="8">
+    <w:abstractNumId w:val="23"/>
+  </w:num>
+  <w:num w:numId="9">
+    <w:abstractNumId w:val="30"/>
+  </w:num>
+  <w:num w:numId="10">
+    <w:abstractNumId w:val="12"/>
+  </w:num>
+  <w:num w:numId="11">
     <w:abstractNumId w:val="35"/>
   </w:num>
-  <w:num w:numId="8">
-    <w:abstractNumId w:val="21"/>
-  </w:num>
-  <w:num w:numId="9">
-    <w:abstractNumId w:val="28"/>
-  </w:num>
-  <w:num w:numId="10">
-    <w:abstractNumId w:val="11"/>
-  </w:num>
-  <w:num w:numId="11">
-    <w:abstractNumId w:val="33"/>
-  </w:num>
   <w:num w:numId="12">
-    <w:abstractNumId w:val="17"/>
+    <w:abstractNumId w:val="18"/>
   </w:num>
   <w:num w:numId="13">
     <w:abstractNumId w:val="4"/>
   </w:num>
   <w:num w:numId="14">
-    <w:abstractNumId w:val="25"/>
+    <w:abstractNumId w:val="27"/>
   </w:num>
   <w:num w:numId="15">
-    <w:abstractNumId w:val="15"/>
+    <w:abstractNumId w:val="16"/>
   </w:num>
   <w:num w:numId="16">
-    <w:abstractNumId w:val="18"/>
+    <w:abstractNumId w:val="20"/>
   </w:num>
   <w:num w:numId="17">
-    <w:abstractNumId w:val="39"/>
+    <w:abstractNumId w:val="41"/>
   </w:num>
   <w:num w:numId="18">
     <w:abstractNumId w:val="2"/>
   </w:num>
   <w:num w:numId="19">
-    <w:abstractNumId w:val="29"/>
+    <w:abstractNumId w:val="31"/>
   </w:num>
   <w:num w:numId="20">
     <w:abstractNumId w:val="1"/>
   </w:num>
   <w:num w:numId="21">
-    <w:abstractNumId w:val="36"/>
+    <w:abstractNumId w:val="38"/>
   </w:num>
   <w:num w:numId="22">
-    <w:abstractNumId w:val="22"/>
+    <w:abstractNumId w:val="24"/>
   </w:num>
   <w:num w:numId="23">
-    <w:abstractNumId w:val="31"/>
+    <w:abstractNumId w:val="33"/>
   </w:num>
   <w:num w:numId="24">
     <w:abstractNumId w:val="6"/>
@@ -6939,31 +8197,31 @@
     <w:abstractNumId w:val="5"/>
   </w:num>
   <w:num w:numId="27">
-    <w:abstractNumId w:val="23"/>
+    <w:abstractNumId w:val="25"/>
   </w:num>
   <w:num w:numId="28">
     <w:abstractNumId w:val="9"/>
   </w:num>
   <w:num w:numId="29">
+    <w:abstractNumId w:val="15"/>
+  </w:num>
+  <w:num w:numId="30">
+    <w:abstractNumId w:val="26"/>
+  </w:num>
+  <w:num w:numId="31">
+    <w:abstractNumId w:val="40"/>
+  </w:num>
+  <w:num w:numId="32">
+    <w:abstractNumId w:val="17"/>
+  </w:num>
+  <w:num w:numId="33">
+    <w:abstractNumId w:val="36"/>
+  </w:num>
+  <w:num w:numId="34">
     <w:abstractNumId w:val="14"/>
   </w:num>
-  <w:num w:numId="30">
-    <w:abstractNumId w:val="24"/>
-  </w:num>
-  <w:num w:numId="31">
-    <w:abstractNumId w:val="38"/>
-  </w:num>
-  <w:num w:numId="32">
-    <w:abstractNumId w:val="16"/>
-  </w:num>
-  <w:num w:numId="33">
-    <w:abstractNumId w:val="34"/>
-  </w:num>
-  <w:num w:numId="34">
+  <w:num w:numId="35">
     <w:abstractNumId w:val="13"/>
-  </w:num>
-  <w:num w:numId="35">
-    <w:abstractNumId w:val="12"/>
   </w:num>
   <w:num w:numId="36">
     <w:abstractNumId w:val="3"/>
@@ -6972,25 +8230,31 @@
     <w:abstractNumId w:val="7"/>
   </w:num>
   <w:num w:numId="38">
-    <w:abstractNumId w:val="10"/>
+    <w:abstractNumId w:val="11"/>
   </w:num>
   <w:num w:numId="39">
-    <w:abstractNumId w:val="19"/>
+    <w:abstractNumId w:val="21"/>
   </w:num>
   <w:num w:numId="40">
-    <w:abstractNumId w:val="27"/>
+    <w:abstractNumId w:val="29"/>
   </w:num>
   <w:num w:numId="41">
-    <w:abstractNumId w:val="20"/>
+    <w:abstractNumId w:val="22"/>
   </w:num>
   <w:num w:numId="42">
     <w:abstractNumId w:val="0"/>
+  </w:num>
+  <w:num w:numId="43">
+    <w:abstractNumId w:val="10"/>
+  </w:num>
+  <w:num w:numId="44">
+    <w:abstractNumId w:val="19"/>
   </w:num>
 </w:numbering>
 </file>
 
 <file path=word/styles.xml><?xml version="1.0" encoding="utf-8"?>
-<w:styles xmlns:mc="http://schemas.openxmlformats.org/markup-compatibility/2006" xmlns:r="http://schemas.openxmlformats.org/officeDocument/2006/relationships" xmlns:w="http://schemas.openxmlformats.org/wordprocessingml/2006/main" xmlns:w14="http://schemas.microsoft.com/office/word/2010/wordml" xmlns:w15="http://schemas.microsoft.com/office/word/2012/wordml" mc:Ignorable="w14 w15">
+<w:styles xmlns:mc="http://schemas.openxmlformats.org/markup-compatibility/2006" xmlns:r="http://schemas.openxmlformats.org/officeDocument/2006/relationships" xmlns:w="http://schemas.openxmlformats.org/wordprocessingml/2006/main" xmlns:w14="http://schemas.microsoft.com/office/word/2010/wordml" xmlns:w15="http://schemas.microsoft.com/office/word/2012/wordml" xmlns:w16cid="http://schemas.microsoft.com/office/word/2016/wordml/cid" xmlns:w16se="http://schemas.microsoft.com/office/word/2015/wordml/symex" mc:Ignorable="w14 w15 w16se w16cid">
   <w:docDefaults>
     <w:rPrDefault>
       <w:rPr>
@@ -7006,7 +8270,7 @@
       </w:pPr>
     </w:pPrDefault>
   </w:docDefaults>
-  <w:latentStyles w:defLockedState="0" w:defUIPriority="99" w:defSemiHidden="0" w:defUnhideWhenUsed="0" w:defQFormat="0" w:count="371">
+  <w:latentStyles w:defLockedState="0" w:defUIPriority="99" w:defSemiHidden="0" w:defUnhideWhenUsed="0" w:defQFormat="0" w:count="375">
     <w:lsdException w:name="Normal" w:uiPriority="0" w:qFormat="1"/>
     <w:lsdException w:name="heading 1" w:uiPriority="0" w:qFormat="1"/>
     <w:lsdException w:name="heading 2" w:semiHidden="1" w:uiPriority="9" w:unhideWhenUsed="1"/>
@@ -7112,7 +8376,6 @@
     <w:lsdException w:name="HTML Sample" w:semiHidden="1" w:unhideWhenUsed="1"/>
     <w:lsdException w:name="HTML Typewriter" w:semiHidden="1" w:unhideWhenUsed="1"/>
     <w:lsdException w:name="HTML Variable" w:semiHidden="1" w:unhideWhenUsed="1"/>
-    <w:lsdException w:name="Normal Table" w:semiHidden="1" w:unhideWhenUsed="1"/>
     <w:lsdException w:name="annotation subject" w:semiHidden="1" w:unhideWhenUsed="1"/>
     <w:lsdException w:name="No List" w:semiHidden="1" w:unhideWhenUsed="1"/>
     <w:lsdException w:name="Outline List 1" w:semiHidden="1" w:unhideWhenUsed="1"/>
@@ -7156,10 +8419,8 @@
     <w:lsdException w:name="Table Elegant" w:semiHidden="1" w:unhideWhenUsed="1"/>
     <w:lsdException w:name="Table Professional" w:semiHidden="1" w:unhideWhenUsed="1"/>
     <w:lsdException w:name="Table Subtle 1" w:semiHidden="1" w:unhideWhenUsed="1"/>
-    <w:lsdException w:name="Table Subtle 2" w:semiHidden="1" w:unhideWhenUsed="1"/>
     <w:lsdException w:name="Table Web 1" w:semiHidden="1" w:unhideWhenUsed="1"/>
     <w:lsdException w:name="Table Web 2" w:semiHidden="1" w:unhideWhenUsed="1"/>
-    <w:lsdException w:name="Table Web 3" w:semiHidden="1" w:unhideWhenUsed="1"/>
     <w:lsdException w:name="Balloon Text" w:semiHidden="1" w:unhideWhenUsed="1"/>
     <w:lsdException w:name="Table Grid" w:uiPriority="59"/>
     <w:lsdException w:name="Table Theme" w:semiHidden="1" w:unhideWhenUsed="1"/>
@@ -7378,6 +8639,10 @@
     <w:lsdException w:name="List Table 5 Dark Accent 6" w:uiPriority="50"/>
     <w:lsdException w:name="List Table 6 Colorful Accent 6" w:uiPriority="51"/>
     <w:lsdException w:name="List Table 7 Colorful Accent 6" w:uiPriority="52"/>
+    <w:lsdException w:name="Mention" w:semiHidden="1" w:unhideWhenUsed="1"/>
+    <w:lsdException w:name="Smart Hyperlink" w:semiHidden="1" w:unhideWhenUsed="1"/>
+    <w:lsdException w:name="Hashtag" w:semiHidden="1" w:unhideWhenUsed="1"/>
+    <w:lsdException w:name="Unresolved Mention" w:semiHidden="1" w:unhideWhenUsed="1"/>
   </w:latentStyles>
   <w:style w:type="paragraph" w:default="1" w:styleId="Normal">
     <w:name w:val="Normal"/>
@@ -8787,31 +10052,6 @@
 </file>
 
 <file path=customXml/item1.xml><?xml version="1.0" encoding="utf-8"?>
-<p:properties xmlns:p="http://schemas.microsoft.com/office/2006/metadata/properties" xmlns:xsi="http://www.w3.org/2001/XMLSchema-instance" xmlns:pc="http://schemas.microsoft.com/office/infopath/2007/PartnerControls">
-  <documentManagement>
-    <Estado xmlns="a150fe00-1c53-46dc-80fb-b2dbdb01b085">En Desarrollo</Estado>
-    <Fecha_x0020_de_x0020_Vencimiento xmlns="a150fe00-1c53-46dc-80fb-b2dbdb01b085" xsi:nil="true"/>
-    <Asignado_x0020_a xmlns="a150fe00-1c53-46dc-80fb-b2dbdb01b085">
-      <UserInfo>
-        <DisplayName/>
-        <AccountId xsi:nil="true"/>
-        <AccountType/>
-      </UserInfo>
-    </Asignado_x0020_a>
-  </documentManagement>
-</p:properties>
-</file>
-
-<file path=customXml/item2.xml><?xml version="1.0" encoding="utf-8"?>
-<?mso-contentType ?>
-<FormTemplates xmlns="http://schemas.microsoft.com/sharepoint/v3/contenttype/forms">
-  <Display>DocumentLibraryForm</Display>
-  <Edit>DocumentLibraryForm</Edit>
-  <New>DocumentLibraryForm</New>
-</FormTemplates>
-</file>
-
-<file path=customXml/item3.xml><?xml version="1.0" encoding="utf-8"?>
 <ct:contentTypeSchema xmlns:ct="http://schemas.microsoft.com/office/2006/metadata/contentType" xmlns:ma="http://schemas.microsoft.com/office/2006/metadata/properties/metaAttributes" ct:_="" ma:_="" ma:contentTypeName="Documento" ma:contentTypeID="0x010100696708DD91543546AD12204098C89772" ma:contentTypeVersion="6" ma:contentTypeDescription="Crear nuevo documento." ma:contentTypeScope="" ma:versionID="d089fe28a85e2dabd80ff7e3a4bd6295">
   <xsd:schema xmlns:xsd="http://www.w3.org/2001/XMLSchema" xmlns:xs="http://www.w3.org/2001/XMLSchema" xmlns:p="http://schemas.microsoft.com/office/2006/metadata/properties" xmlns:ns2="a150fe00-1c53-46dc-80fb-b2dbdb01b085" targetNamespace="http://schemas.microsoft.com/office/2006/metadata/properties" ma:root="true" ma:fieldsID="a84bb8936301433f857d1fe2e5f94ee9" ns2:_="">
     <xsd:import namespace="a150fe00-1c53-46dc-80fb-b2dbdb01b085"/>
@@ -8970,22 +10210,49 @@
 </ct:contentTypeSchema>
 </file>
 
+<file path=customXml/item2.xml><?xml version="1.0" encoding="utf-8"?>
+<?mso-contentType ?>
+<FormTemplates xmlns="http://schemas.microsoft.com/sharepoint/v3/contenttype/forms">
+  <Display>DocumentLibraryForm</Display>
+  <Edit>DocumentLibraryForm</Edit>
+  <New>DocumentLibraryForm</New>
+</FormTemplates>
+</file>
+
+<file path=customXml/item3.xml><?xml version="1.0" encoding="utf-8"?>
+<p:properties xmlns:p="http://schemas.microsoft.com/office/2006/metadata/properties" xmlns:xsi="http://www.w3.org/2001/XMLSchema-instance" xmlns:pc="http://schemas.microsoft.com/office/infopath/2007/PartnerControls">
+  <documentManagement>
+    <Estado xmlns="a150fe00-1c53-46dc-80fb-b2dbdb01b085">En Desarrollo</Estado>
+    <Fecha_x0020_de_x0020_Vencimiento xmlns="a150fe00-1c53-46dc-80fb-b2dbdb01b085" xsi:nil="true"/>
+    <Asignado_x0020_a xmlns="a150fe00-1c53-46dc-80fb-b2dbdb01b085">
+      <UserInfo>
+        <DisplayName/>
+        <AccountId xsi:nil="true"/>
+        <AccountType/>
+      </UserInfo>
+    </Asignado_x0020_a>
+  </documentManagement>
+</p:properties>
+</file>
+
 <file path=customXml/item4.xml><?xml version="1.0" encoding="utf-8"?>
 <b:Sources xmlns:b="http://schemas.openxmlformats.org/officeDocument/2006/bibliography" xmlns="http://schemas.openxmlformats.org/officeDocument/2006/bibliography" SelectedStyle="\APA.XSL" StyleName="APA"/>
 </file>
 
 <file path=customXml/itemProps1.xml><?xml version="1.0" encoding="utf-8"?>
-<ds:datastoreItem xmlns:ds="http://schemas.openxmlformats.org/officeDocument/2006/customXml" ds:itemID="{7D8EE0F3-6311-4B52-B0D5-D072BA65ADBD}">
+<ds:datastoreItem xmlns:ds="http://schemas.openxmlformats.org/officeDocument/2006/customXml" ds:itemID="{FA97A4C3-44A8-4D4C-B5EC-D64E8AE6022F}">
   <ds:schemaRefs>
+    <ds:schemaRef ds:uri="http://schemas.microsoft.com/office/2006/metadata/contentType"/>
+    <ds:schemaRef ds:uri="http://schemas.microsoft.com/office/2006/metadata/properties/metaAttributes"/>
+    <ds:schemaRef ds:uri="http://www.w3.org/2001/XMLSchema"/>
+    <ds:schemaRef ds:uri="http://schemas.microsoft.com/office/2006/metadata/properties"/>
+    <ds:schemaRef ds:uri="a150fe00-1c53-46dc-80fb-b2dbdb01b085"/>
     <ds:schemaRef ds:uri="http://schemas.microsoft.com/office/2006/documentManagement/types"/>
+    <ds:schemaRef ds:uri="http://schemas.microsoft.com/office/infopath/2007/PartnerControls"/>
     <ds:schemaRef ds:uri="http://schemas.openxmlformats.org/package/2006/metadata/core-properties"/>
-    <ds:schemaRef ds:uri="http://purl.org/dc/dcmitype/"/>
     <ds:schemaRef ds:uri="http://purl.org/dc/elements/1.1/"/>
     <ds:schemaRef ds:uri="http://purl.org/dc/terms/"/>
-    <ds:schemaRef ds:uri="http://www.w3.org/XML/1998/namespace"/>
-    <ds:schemaRef ds:uri="a150fe00-1c53-46dc-80fb-b2dbdb01b085"/>
-    <ds:schemaRef ds:uri="http://schemas.microsoft.com/office/infopath/2007/PartnerControls"/>
-    <ds:schemaRef ds:uri="http://schemas.microsoft.com/office/2006/metadata/properties"/>
+    <ds:schemaRef ds:uri="http://schemas.microsoft.com/internal/obd"/>
   </ds:schemaRefs>
 </ds:datastoreItem>
 </file>
@@ -8999,11 +10266,17 @@
 </file>
 
 <file path=customXml/itemProps3.xml><?xml version="1.0" encoding="utf-8"?>
-<ds:datastoreItem xmlns:ds="http://schemas.openxmlformats.org/officeDocument/2006/customXml" ds:itemID="{FA97A4C3-44A8-4D4C-B5EC-D64E8AE6022F}"/>
+<ds:datastoreItem xmlns:ds="http://schemas.openxmlformats.org/officeDocument/2006/customXml" ds:itemID="{7D8EE0F3-6311-4B52-B0D5-D072BA65ADBD}">
+  <ds:schemaRefs>
+    <ds:schemaRef ds:uri="http://schemas.microsoft.com/office/2006/metadata/properties"/>
+    <ds:schemaRef ds:uri="http://schemas.microsoft.com/office/infopath/2007/PartnerControls"/>
+    <ds:schemaRef ds:uri="a150fe00-1c53-46dc-80fb-b2dbdb01b085"/>
+  </ds:schemaRefs>
+</ds:datastoreItem>
 </file>
 
 <file path=customXml/itemProps4.xml><?xml version="1.0" encoding="utf-8"?>
-<ds:datastoreItem xmlns:ds="http://schemas.openxmlformats.org/officeDocument/2006/customXml" ds:itemID="{A6BF9712-B6E8-4CA4-84CC-9E5754D94FF9}">
+<ds:datastoreItem xmlns:ds="http://schemas.openxmlformats.org/officeDocument/2006/customXml" ds:itemID="{6748C7EC-1881-43A7-8279-4B33A9198D09}">
   <ds:schemaRefs>
     <ds:schemaRef ds:uri="http://schemas.openxmlformats.org/officeDocument/2006/bibliography"/>
   </ds:schemaRefs>

</xml_diff>

<commit_message>
Finalización Lectura y Cambios Menores
</commit_message>
<xml_diff>
--- a/trabajos.inacap.2019/Gestion de servicios y gobernabilidad TI/Material Unidad 2/Guía de Lectura 5 - Transición del Servicio.docx
+++ b/trabajos.inacap.2019/Gestion de servicios y gobernabilidad TI/Material Unidad 2/Guía de Lectura 5 - Transición del Servicio.docx
@@ -162,8 +162,6 @@
               </w:rPr>
               <w:t xml:space="preserve">- </w:t>
             </w:r>
-            <w:bookmarkStart w:id="0" w:name="_GoBack"/>
-            <w:bookmarkEnd w:id="0"/>
             <w:r>
               <w:rPr>
                 <w:rFonts w:asciiTheme="minorHAnsi" w:hAnsiTheme="minorHAnsi" w:cs="Arial"/>
@@ -264,18 +262,7 @@
                 <w:szCs w:val="22"/>
                 <w:lang w:val="es-CL"/>
               </w:rPr>
-              <w:t xml:space="preserve">Gabriel Beltrán, </w:t>
-            </w:r>
-            <w:r>
-              <w:rPr>
-                <w:rFonts w:asciiTheme="minorHAnsi" w:hAnsiTheme="minorHAnsi" w:cs="Arial"/>
-                <w:b w:val="0"/>
-                <w:color w:val="262626" w:themeColor="text1" w:themeTint="D9"/>
-                <w:sz w:val="22"/>
-                <w:szCs w:val="22"/>
-                <w:lang w:val="es-CL"/>
-              </w:rPr>
-              <w:t>Aron Fuentes</w:t>
+              <w:t>Gabriel Beltrán, Aron Fuentes</w:t>
             </w:r>
             <w:r>
               <w:rPr>
@@ -1401,17 +1388,15 @@
           <w:szCs w:val="22"/>
         </w:rPr>
       </w:pPr>
-      <w:proofErr w:type="spellStart"/>
-      <w:r>
-        <w:rPr>
-          <w:rFonts w:eastAsiaTheme="minorEastAsia"/>
-          <w:color w:val="404040" w:themeColor="text1" w:themeTint="BF"/>
-          <w:sz w:val="22"/>
-          <w:szCs w:val="22"/>
-        </w:rPr>
-        <w:t>Elementos</w:t>
-      </w:r>
-      <w:proofErr w:type="spellEnd"/>
+      <w:r>
+        <w:rPr>
+          <w:rFonts w:eastAsiaTheme="minorEastAsia"/>
+          <w:color w:val="404040" w:themeColor="text1" w:themeTint="BF"/>
+          <w:sz w:val="22"/>
+          <w:szCs w:val="22"/>
+        </w:rPr>
+        <w:t>Items</w:t>
+      </w:r>
       <w:r>
         <w:rPr>
           <w:rFonts w:eastAsiaTheme="minorEastAsia"/>
@@ -1662,27 +1647,7 @@
           <w:szCs w:val="22"/>
           <w:lang w:val="es-ES"/>
         </w:rPr>
-        <w:t xml:space="preserve"> </w:t>
-      </w:r>
-      <w:r>
-        <w:rPr>
-          <w:rFonts w:eastAsiaTheme="minorEastAsia"/>
-          <w:color w:val="404040" w:themeColor="text1" w:themeTint="BF"/>
-          <w:sz w:val="22"/>
-          <w:szCs w:val="22"/>
-          <w:lang w:val="es-ES"/>
-        </w:rPr>
-        <w:t>Asimismo,</w:t>
-      </w:r>
-      <w:r>
-        <w:rPr>
-          <w:rFonts w:eastAsiaTheme="minorEastAsia"/>
-          <w:color w:val="404040" w:themeColor="text1" w:themeTint="BF"/>
-          <w:sz w:val="22"/>
-          <w:szCs w:val="22"/>
-          <w:lang w:val="es-ES"/>
-        </w:rPr>
-        <w:t xml:space="preserve"> es la responsable de transferir a la fase de operación el conocimiento necesario para poder operar los servicios dentro de los niveles de servicio acordados.</w:t>
+        <w:t xml:space="preserve"> Asimismo, es la responsable de transferir a la fase de operación el conocimiento necesario para poder operar los servicios dentro de los niveles de servicio acordados.</w:t>
       </w:r>
     </w:p>
     <w:p>
@@ -1982,18 +1947,7 @@
           <w:szCs w:val="22"/>
           <w:lang w:val="es-ES"/>
         </w:rPr>
-        <w:t>Gestión de Cambios</w:t>
-      </w:r>
-      <w:r>
-        <w:rPr>
-          <w:rFonts w:eastAsiaTheme="minorEastAsia"/>
-          <w:b/>
-          <w:color w:val="404040" w:themeColor="text1" w:themeTint="BF"/>
-          <w:sz w:val="22"/>
-          <w:szCs w:val="22"/>
-          <w:lang w:val="es-ES"/>
-        </w:rPr>
-        <w:t xml:space="preserve">. </w:t>
+        <w:t xml:space="preserve">Gestión de Cambios. </w:t>
       </w:r>
       <w:r>
         <w:rPr>
@@ -2044,18 +1998,7 @@
           <w:szCs w:val="22"/>
           <w:lang w:val="es-ES"/>
         </w:rPr>
-        <w:t>Gestión de Proyectos (Planificación y Soporte de Transición)</w:t>
-      </w:r>
-      <w:r>
-        <w:rPr>
-          <w:rFonts w:eastAsiaTheme="minorEastAsia"/>
-          <w:b/>
-          <w:color w:val="404040" w:themeColor="text1" w:themeTint="BF"/>
-          <w:sz w:val="22"/>
-          <w:szCs w:val="22"/>
-          <w:lang w:val="es-ES"/>
-        </w:rPr>
-        <w:t>.</w:t>
+        <w:t>Gestión de Proyectos (Planificación y Soporte de Transición).</w:t>
       </w:r>
       <w:r>
         <w:rPr>
@@ -2126,18 +2069,7 @@
           <w:szCs w:val="22"/>
           <w:lang w:val="es-ES"/>
         </w:rPr>
-        <w:t>Gestión de Ediciones e Implementación</w:t>
-      </w:r>
-      <w:r>
-        <w:rPr>
-          <w:rFonts w:eastAsiaTheme="minorEastAsia"/>
-          <w:b/>
-          <w:color w:val="404040" w:themeColor="text1" w:themeTint="BF"/>
-          <w:sz w:val="22"/>
-          <w:szCs w:val="22"/>
-          <w:lang w:val="es-ES"/>
-        </w:rPr>
-        <w:t>.</w:t>
+        <w:t>Gestión de Ediciones e Implementación.</w:t>
       </w:r>
       <w:r>
         <w:rPr>
@@ -2188,18 +2120,7 @@
           <w:szCs w:val="22"/>
           <w:lang w:val="es-ES"/>
         </w:rPr>
-        <w:t>Validación y Pruebas de Servicios</w:t>
-      </w:r>
-      <w:r>
-        <w:rPr>
-          <w:rFonts w:eastAsiaTheme="minorEastAsia"/>
-          <w:b/>
-          <w:color w:val="404040" w:themeColor="text1" w:themeTint="BF"/>
-          <w:sz w:val="22"/>
-          <w:szCs w:val="22"/>
-          <w:lang w:val="es-ES"/>
-        </w:rPr>
-        <w:t>.</w:t>
+        <w:t>Validación y Pruebas de Servicios.</w:t>
       </w:r>
       <w:r>
         <w:rPr>
@@ -2270,18 +2191,7 @@
           <w:szCs w:val="22"/>
           <w:lang w:val="es-ES"/>
         </w:rPr>
-        <w:t>Desarrollo y Personalización de Aplicaciones</w:t>
-      </w:r>
-      <w:r>
-        <w:rPr>
-          <w:rFonts w:eastAsiaTheme="minorEastAsia"/>
-          <w:b/>
-          <w:color w:val="404040" w:themeColor="text1" w:themeTint="BF"/>
-          <w:sz w:val="22"/>
-          <w:szCs w:val="22"/>
-          <w:lang w:val="es-ES"/>
-        </w:rPr>
-        <w:t xml:space="preserve">. </w:t>
+        <w:t xml:space="preserve">Desarrollo y Personalización de Aplicaciones. </w:t>
       </w:r>
       <w:r>
         <w:rPr>
@@ -2342,18 +2252,7 @@
           <w:szCs w:val="22"/>
           <w:lang w:val="es-ES"/>
         </w:rPr>
-        <w:t>Activos de Servicio y Gestión de la Configuración</w:t>
-      </w:r>
-      <w:r>
-        <w:rPr>
-          <w:rFonts w:eastAsiaTheme="minorEastAsia"/>
-          <w:b/>
-          <w:color w:val="404040" w:themeColor="text1" w:themeTint="BF"/>
-          <w:sz w:val="22"/>
-          <w:szCs w:val="22"/>
-          <w:lang w:val="es-ES"/>
-        </w:rPr>
-        <w:t>.</w:t>
+        <w:t>Activos de Servicio y Gestión de la Configuración.</w:t>
       </w:r>
       <w:r>
         <w:rPr>
@@ -2424,18 +2323,7 @@
           <w:szCs w:val="22"/>
           <w:lang w:val="es-ES"/>
         </w:rPr>
-        <w:t>Gestión del Conocimiento</w:t>
-      </w:r>
-      <w:r>
-        <w:rPr>
-          <w:rFonts w:eastAsiaTheme="minorEastAsia"/>
-          <w:b/>
-          <w:color w:val="404040" w:themeColor="text1" w:themeTint="BF"/>
-          <w:sz w:val="22"/>
-          <w:szCs w:val="22"/>
-          <w:lang w:val="es-ES"/>
-        </w:rPr>
-        <w:t>.</w:t>
+        <w:t>Gestión del Conocimiento.</w:t>
       </w:r>
       <w:r>
         <w:rPr>
@@ -2675,15 +2563,17 @@
         <w:ind w:left="426"/>
         <w:rPr>
           <w:rFonts w:eastAsiaTheme="minorEastAsia"/>
-          <w:color w:val="404040" w:themeColor="text1" w:themeTint="BF"/>
-          <w:sz w:val="22"/>
-          <w:szCs w:val="22"/>
-          <w:lang w:val="es-ES"/>
-        </w:rPr>
-      </w:pPr>
-      <w:r>
-        <w:rPr>
-          <w:rFonts w:eastAsiaTheme="minorEastAsia"/>
+          <w:b/>
+          <w:color w:val="404040" w:themeColor="text1" w:themeTint="BF"/>
+          <w:sz w:val="22"/>
+          <w:szCs w:val="22"/>
+          <w:lang w:val="es-ES"/>
+        </w:rPr>
+      </w:pPr>
+      <w:r>
+        <w:rPr>
+          <w:rFonts w:eastAsiaTheme="minorEastAsia"/>
+          <w:b/>
           <w:color w:val="404040" w:themeColor="text1" w:themeTint="BF"/>
           <w:sz w:val="22"/>
           <w:szCs w:val="22"/>
@@ -2696,6 +2586,7 @@
       <w:r>
         <w:rPr>
           <w:rFonts w:eastAsiaTheme="minorEastAsia"/>
+          <w:b/>
           <w:color w:val="404040" w:themeColor="text1" w:themeTint="BF"/>
           <w:sz w:val="22"/>
           <w:szCs w:val="22"/>
@@ -2707,6 +2598,7 @@
       <w:r>
         <w:rPr>
           <w:rFonts w:eastAsiaTheme="minorEastAsia"/>
+          <w:b/>
           <w:color w:val="404040" w:themeColor="text1" w:themeTint="BF"/>
           <w:sz w:val="22"/>
           <w:szCs w:val="22"/>
@@ -2718,6 +2610,7 @@
       <w:r>
         <w:rPr>
           <w:rFonts w:eastAsiaTheme="minorEastAsia"/>
+          <w:b/>
           <w:color w:val="404040" w:themeColor="text1" w:themeTint="BF"/>
           <w:sz w:val="22"/>
           <w:szCs w:val="22"/>
@@ -2729,6 +2622,7 @@
       <w:r>
         <w:rPr>
           <w:rFonts w:eastAsiaTheme="minorEastAsia"/>
+          <w:b/>
           <w:color w:val="404040" w:themeColor="text1" w:themeTint="BF"/>
           <w:sz w:val="22"/>
           <w:szCs w:val="22"/>
@@ -2741,6 +2635,568 @@
       <w:pPr>
         <w:pStyle w:val="Estilo3"/>
         <w:ind w:left="426"/>
+        <w:rPr>
+          <w:rFonts w:eastAsiaTheme="minorEastAsia"/>
+          <w:color w:val="404040" w:themeColor="text1" w:themeTint="BF"/>
+          <w:sz w:val="22"/>
+          <w:szCs w:val="22"/>
+          <w:lang w:val="es-ES"/>
+        </w:rPr>
+      </w:pPr>
+    </w:p>
+    <w:p>
+      <w:pPr>
+        <w:pStyle w:val="Estilo3"/>
+        <w:numPr>
+          <w:ilvl w:val="0"/>
+          <w:numId w:val="43"/>
+        </w:numPr>
+        <w:rPr>
+          <w:rFonts w:eastAsiaTheme="minorEastAsia"/>
+          <w:color w:val="404040" w:themeColor="text1" w:themeTint="BF"/>
+          <w:sz w:val="22"/>
+          <w:szCs w:val="22"/>
+          <w:lang w:val="es-ES"/>
+        </w:rPr>
+      </w:pPr>
+      <w:r>
+        <w:rPr>
+          <w:rFonts w:eastAsiaTheme="minorEastAsia"/>
+          <w:color w:val="404040" w:themeColor="text1" w:themeTint="BF"/>
+          <w:sz w:val="22"/>
+          <w:szCs w:val="22"/>
+          <w:lang w:val="es-ES"/>
+        </w:rPr>
+        <w:t>Asegurar</w:t>
+      </w:r>
+      <w:r>
+        <w:rPr>
+          <w:rFonts w:eastAsiaTheme="minorEastAsia"/>
+          <w:color w:val="404040" w:themeColor="text1" w:themeTint="BF"/>
+          <w:sz w:val="22"/>
+          <w:szCs w:val="22"/>
+          <w:lang w:val="es-ES"/>
+        </w:rPr>
+        <w:t>se</w:t>
+      </w:r>
+      <w:r>
+        <w:rPr>
+          <w:rFonts w:eastAsiaTheme="minorEastAsia"/>
+          <w:color w:val="404040" w:themeColor="text1" w:themeTint="BF"/>
+          <w:sz w:val="22"/>
+          <w:szCs w:val="22"/>
+          <w:lang w:val="es-ES"/>
+        </w:rPr>
+        <w:t xml:space="preserve"> que los activos bajo el control de la organización de TI se identifiquen, controlen y cuiden adecuadamente a lo largo de su ciclo de vida</w:t>
+      </w:r>
+      <w:r>
+        <w:rPr>
+          <w:rFonts w:eastAsiaTheme="minorEastAsia"/>
+          <w:color w:val="404040" w:themeColor="text1" w:themeTint="BF"/>
+          <w:sz w:val="22"/>
+          <w:szCs w:val="22"/>
+          <w:lang w:val="es-ES"/>
+        </w:rPr>
+        <w:t>.</w:t>
+      </w:r>
+    </w:p>
+    <w:p>
+      <w:pPr>
+        <w:pStyle w:val="Estilo3"/>
+        <w:ind w:left="720"/>
+        <w:rPr>
+          <w:rFonts w:eastAsiaTheme="minorEastAsia"/>
+          <w:color w:val="404040" w:themeColor="text1" w:themeTint="BF"/>
+          <w:sz w:val="22"/>
+          <w:szCs w:val="22"/>
+          <w:lang w:val="es-ES"/>
+        </w:rPr>
+      </w:pPr>
+    </w:p>
+    <w:p>
+      <w:pPr>
+        <w:pStyle w:val="Estilo3"/>
+        <w:numPr>
+          <w:ilvl w:val="0"/>
+          <w:numId w:val="43"/>
+        </w:numPr>
+        <w:rPr>
+          <w:rFonts w:eastAsiaTheme="minorEastAsia"/>
+          <w:color w:val="404040" w:themeColor="text1" w:themeTint="BF"/>
+          <w:sz w:val="22"/>
+          <w:szCs w:val="22"/>
+          <w:lang w:val="es-ES"/>
+        </w:rPr>
+      </w:pPr>
+      <w:r>
+        <w:rPr>
+          <w:rFonts w:eastAsiaTheme="minorEastAsia"/>
+          <w:color w:val="404040" w:themeColor="text1" w:themeTint="BF"/>
+          <w:sz w:val="22"/>
+          <w:szCs w:val="22"/>
+          <w:lang w:val="es-ES"/>
+        </w:rPr>
+        <w:t>Identifi</w:t>
+      </w:r>
+      <w:r>
+        <w:rPr>
+          <w:rFonts w:eastAsiaTheme="minorEastAsia"/>
+          <w:color w:val="404040" w:themeColor="text1" w:themeTint="BF"/>
+          <w:sz w:val="22"/>
+          <w:szCs w:val="22"/>
+          <w:lang w:val="es-ES"/>
+        </w:rPr>
+        <w:t>car</w:t>
+      </w:r>
+      <w:r>
+        <w:rPr>
+          <w:rFonts w:eastAsiaTheme="minorEastAsia"/>
+          <w:color w:val="404040" w:themeColor="text1" w:themeTint="BF"/>
+          <w:sz w:val="22"/>
+          <w:szCs w:val="22"/>
+          <w:lang w:val="es-ES"/>
+        </w:rPr>
+        <w:t>, control</w:t>
+      </w:r>
+      <w:r>
+        <w:rPr>
+          <w:rFonts w:eastAsiaTheme="minorEastAsia"/>
+          <w:color w:val="404040" w:themeColor="text1" w:themeTint="BF"/>
+          <w:sz w:val="22"/>
+          <w:szCs w:val="22"/>
+          <w:lang w:val="es-ES"/>
+        </w:rPr>
+        <w:t>ar</w:t>
+      </w:r>
+      <w:r>
+        <w:rPr>
+          <w:rFonts w:eastAsiaTheme="minorEastAsia"/>
+          <w:color w:val="404040" w:themeColor="text1" w:themeTint="BF"/>
+          <w:sz w:val="22"/>
+          <w:szCs w:val="22"/>
+          <w:lang w:val="es-ES"/>
+        </w:rPr>
+        <w:t>, registr</w:t>
+      </w:r>
+      <w:r>
+        <w:rPr>
+          <w:rFonts w:eastAsiaTheme="minorEastAsia"/>
+          <w:color w:val="404040" w:themeColor="text1" w:themeTint="BF"/>
+          <w:sz w:val="22"/>
+          <w:szCs w:val="22"/>
+          <w:lang w:val="es-ES"/>
+        </w:rPr>
+        <w:t>ar</w:t>
+      </w:r>
+      <w:r>
+        <w:rPr>
+          <w:rFonts w:eastAsiaTheme="minorEastAsia"/>
+          <w:color w:val="404040" w:themeColor="text1" w:themeTint="BF"/>
+          <w:sz w:val="22"/>
+          <w:szCs w:val="22"/>
+          <w:lang w:val="es-ES"/>
+        </w:rPr>
+        <w:t>, inform</w:t>
+      </w:r>
+      <w:r>
+        <w:rPr>
+          <w:rFonts w:eastAsiaTheme="minorEastAsia"/>
+          <w:color w:val="404040" w:themeColor="text1" w:themeTint="BF"/>
+          <w:sz w:val="22"/>
+          <w:szCs w:val="22"/>
+          <w:lang w:val="es-ES"/>
+        </w:rPr>
+        <w:t>ar</w:t>
+      </w:r>
+      <w:r>
+        <w:rPr>
+          <w:rFonts w:eastAsiaTheme="minorEastAsia"/>
+          <w:color w:val="404040" w:themeColor="text1" w:themeTint="BF"/>
+          <w:sz w:val="22"/>
+          <w:szCs w:val="22"/>
+          <w:lang w:val="es-ES"/>
+        </w:rPr>
+        <w:t>, audit</w:t>
+      </w:r>
+      <w:r>
+        <w:rPr>
+          <w:rFonts w:eastAsiaTheme="minorEastAsia"/>
+          <w:color w:val="404040" w:themeColor="text1" w:themeTint="BF"/>
+          <w:sz w:val="22"/>
+          <w:szCs w:val="22"/>
+          <w:lang w:val="es-ES"/>
+        </w:rPr>
+        <w:t>ar</w:t>
+      </w:r>
+      <w:r>
+        <w:rPr>
+          <w:rFonts w:eastAsiaTheme="minorEastAsia"/>
+          <w:color w:val="404040" w:themeColor="text1" w:themeTint="BF"/>
+          <w:sz w:val="22"/>
+          <w:szCs w:val="22"/>
+          <w:lang w:val="es-ES"/>
+        </w:rPr>
+        <w:t xml:space="preserve"> y verifi</w:t>
+      </w:r>
+      <w:r>
+        <w:rPr>
+          <w:rFonts w:eastAsiaTheme="minorEastAsia"/>
+          <w:color w:val="404040" w:themeColor="text1" w:themeTint="BF"/>
+          <w:sz w:val="22"/>
+          <w:szCs w:val="22"/>
+          <w:lang w:val="es-ES"/>
+        </w:rPr>
+        <w:t>car</w:t>
+      </w:r>
+      <w:r>
+        <w:rPr>
+          <w:rFonts w:eastAsiaTheme="minorEastAsia"/>
+          <w:color w:val="404040" w:themeColor="text1" w:themeTint="BF"/>
+          <w:sz w:val="22"/>
+          <w:szCs w:val="22"/>
+          <w:lang w:val="es-ES"/>
+        </w:rPr>
+        <w:t xml:space="preserve"> los servicios y otros </w:t>
+      </w:r>
+      <w:proofErr w:type="spellStart"/>
+      <w:r>
+        <w:rPr>
+          <w:rFonts w:eastAsiaTheme="minorEastAsia"/>
+          <w:color w:val="404040" w:themeColor="text1" w:themeTint="BF"/>
+          <w:sz w:val="22"/>
+          <w:szCs w:val="22"/>
+          <w:lang w:val="es-ES"/>
+        </w:rPr>
+        <w:t>items</w:t>
+      </w:r>
+      <w:proofErr w:type="spellEnd"/>
+      <w:r>
+        <w:rPr>
+          <w:rFonts w:eastAsiaTheme="minorEastAsia"/>
+          <w:color w:val="404040" w:themeColor="text1" w:themeTint="BF"/>
+          <w:sz w:val="22"/>
+          <w:szCs w:val="22"/>
+          <w:lang w:val="es-ES"/>
+        </w:rPr>
+        <w:t xml:space="preserve"> de configuración (</w:t>
+      </w:r>
+      <w:r>
+        <w:rPr>
+          <w:rFonts w:eastAsiaTheme="minorEastAsia"/>
+          <w:color w:val="404040" w:themeColor="text1" w:themeTint="BF"/>
+          <w:sz w:val="22"/>
+          <w:szCs w:val="22"/>
+          <w:lang w:val="es-ES"/>
+        </w:rPr>
+        <w:t>IC</w:t>
+      </w:r>
+      <w:r>
+        <w:rPr>
+          <w:rFonts w:eastAsiaTheme="minorEastAsia"/>
+          <w:color w:val="404040" w:themeColor="text1" w:themeTint="BF"/>
+          <w:sz w:val="22"/>
+          <w:szCs w:val="22"/>
+          <w:lang w:val="es-ES"/>
+        </w:rPr>
+        <w:t>), incluidas las versiones, las líneas de base, los componentes de los componentes, sus atributos y relaciones.</w:t>
+      </w:r>
+    </w:p>
+    <w:p>
+      <w:pPr>
+        <w:pStyle w:val="Estilo3"/>
+        <w:rPr>
+          <w:rFonts w:eastAsiaTheme="minorEastAsia"/>
+          <w:color w:val="404040" w:themeColor="text1" w:themeTint="BF"/>
+          <w:sz w:val="22"/>
+          <w:szCs w:val="22"/>
+          <w:lang w:val="es-ES"/>
+        </w:rPr>
+      </w:pPr>
+    </w:p>
+    <w:p>
+      <w:pPr>
+        <w:pStyle w:val="Estilo3"/>
+        <w:numPr>
+          <w:ilvl w:val="0"/>
+          <w:numId w:val="43"/>
+        </w:numPr>
+        <w:rPr>
+          <w:rFonts w:eastAsiaTheme="minorEastAsia"/>
+          <w:color w:val="404040" w:themeColor="text1" w:themeTint="BF"/>
+          <w:sz w:val="22"/>
+          <w:szCs w:val="22"/>
+          <w:lang w:val="es-ES"/>
+        </w:rPr>
+      </w:pPr>
+      <w:r>
+        <w:rPr>
+          <w:rFonts w:eastAsiaTheme="minorEastAsia"/>
+          <w:color w:val="404040" w:themeColor="text1" w:themeTint="BF"/>
+          <w:sz w:val="22"/>
+          <w:szCs w:val="22"/>
+          <w:lang w:val="es-ES"/>
+        </w:rPr>
+        <w:t>A</w:t>
+      </w:r>
+      <w:r>
+        <w:rPr>
+          <w:rFonts w:eastAsiaTheme="minorEastAsia"/>
+          <w:color w:val="404040" w:themeColor="text1" w:themeTint="BF"/>
+          <w:sz w:val="22"/>
+          <w:szCs w:val="22"/>
+          <w:lang w:val="es-ES"/>
+        </w:rPr>
+        <w:t>dministr</w:t>
+      </w:r>
+      <w:r>
+        <w:rPr>
+          <w:rFonts w:eastAsiaTheme="minorEastAsia"/>
+          <w:color w:val="404040" w:themeColor="text1" w:themeTint="BF"/>
+          <w:sz w:val="22"/>
+          <w:szCs w:val="22"/>
+          <w:lang w:val="es-ES"/>
+        </w:rPr>
+        <w:t>ar</w:t>
+      </w:r>
+      <w:r>
+        <w:rPr>
+          <w:rFonts w:eastAsiaTheme="minorEastAsia"/>
+          <w:color w:val="404040" w:themeColor="text1" w:themeTint="BF"/>
+          <w:sz w:val="22"/>
+          <w:szCs w:val="22"/>
+          <w:lang w:val="es-ES"/>
+        </w:rPr>
+        <w:t xml:space="preserve"> y </w:t>
+      </w:r>
+      <w:r>
+        <w:rPr>
+          <w:rFonts w:eastAsiaTheme="minorEastAsia"/>
+          <w:color w:val="404040" w:themeColor="text1" w:themeTint="BF"/>
+          <w:sz w:val="22"/>
+          <w:szCs w:val="22"/>
+          <w:lang w:val="es-ES"/>
+        </w:rPr>
+        <w:t>proteg</w:t>
+      </w:r>
+      <w:r>
+        <w:rPr>
+          <w:rFonts w:eastAsiaTheme="minorEastAsia"/>
+          <w:color w:val="404040" w:themeColor="text1" w:themeTint="BF"/>
+          <w:sz w:val="22"/>
+          <w:szCs w:val="22"/>
+          <w:lang w:val="es-ES"/>
+        </w:rPr>
+        <w:t>er</w:t>
+      </w:r>
+      <w:r>
+        <w:rPr>
+          <w:rFonts w:eastAsiaTheme="minorEastAsia"/>
+          <w:color w:val="404040" w:themeColor="text1" w:themeTint="BF"/>
+          <w:sz w:val="22"/>
+          <w:szCs w:val="22"/>
+          <w:lang w:val="es-ES"/>
+        </w:rPr>
+        <w:t xml:space="preserve"> la integridad de los circuitos integrados a lo largo del ciclo de vida del servicio trabajando con la administración de cambios para garantizar que solo se usen los componentes autorizados y solo se realicen los cambios autorizados.</w:t>
+      </w:r>
+    </w:p>
+    <w:p>
+      <w:pPr>
+        <w:pStyle w:val="Estilo3"/>
+        <w:rPr>
+          <w:rFonts w:eastAsiaTheme="minorEastAsia"/>
+          <w:color w:val="404040" w:themeColor="text1" w:themeTint="BF"/>
+          <w:sz w:val="22"/>
+          <w:szCs w:val="22"/>
+          <w:lang w:val="es-ES"/>
+        </w:rPr>
+      </w:pPr>
+    </w:p>
+    <w:p>
+      <w:pPr>
+        <w:pStyle w:val="Estilo3"/>
+        <w:numPr>
+          <w:ilvl w:val="0"/>
+          <w:numId w:val="43"/>
+        </w:numPr>
+        <w:rPr>
+          <w:rFonts w:eastAsiaTheme="minorEastAsia"/>
+          <w:color w:val="404040" w:themeColor="text1" w:themeTint="BF"/>
+          <w:sz w:val="22"/>
+          <w:szCs w:val="22"/>
+          <w:lang w:val="es-ES"/>
+        </w:rPr>
+      </w:pPr>
+      <w:r>
+        <w:rPr>
+          <w:rFonts w:eastAsiaTheme="minorEastAsia"/>
+          <w:color w:val="404040" w:themeColor="text1" w:themeTint="BF"/>
+          <w:sz w:val="22"/>
+          <w:szCs w:val="22"/>
+          <w:lang w:val="es-ES"/>
+        </w:rPr>
+        <w:t>Asegur</w:t>
+      </w:r>
+      <w:r>
+        <w:rPr>
+          <w:rFonts w:eastAsiaTheme="minorEastAsia"/>
+          <w:color w:val="404040" w:themeColor="text1" w:themeTint="BF"/>
+          <w:sz w:val="22"/>
+          <w:szCs w:val="22"/>
+          <w:lang w:val="es-ES"/>
+        </w:rPr>
+        <w:t>ar</w:t>
+      </w:r>
+      <w:r>
+        <w:rPr>
+          <w:rFonts w:eastAsiaTheme="minorEastAsia"/>
+          <w:color w:val="404040" w:themeColor="text1" w:themeTint="BF"/>
+          <w:sz w:val="22"/>
+          <w:szCs w:val="22"/>
+          <w:lang w:val="es-ES"/>
+        </w:rPr>
+        <w:t xml:space="preserve"> la integridad de los IC y las configuraciones requeridas para controlar los servicios al establecer y mantener sistemas de administración de configuración (CMS) precisos y completos.</w:t>
+      </w:r>
+    </w:p>
+    <w:p>
+      <w:pPr>
+        <w:pStyle w:val="Estilo3"/>
+        <w:rPr>
+          <w:rFonts w:eastAsiaTheme="minorEastAsia"/>
+          <w:color w:val="404040" w:themeColor="text1" w:themeTint="BF"/>
+          <w:sz w:val="22"/>
+          <w:szCs w:val="22"/>
+          <w:lang w:val="es-ES"/>
+        </w:rPr>
+      </w:pPr>
+    </w:p>
+    <w:p>
+      <w:pPr>
+        <w:pStyle w:val="Estilo3"/>
+        <w:numPr>
+          <w:ilvl w:val="0"/>
+          <w:numId w:val="43"/>
+        </w:numPr>
+        <w:rPr>
+          <w:rFonts w:eastAsiaTheme="minorEastAsia"/>
+          <w:color w:val="404040" w:themeColor="text1" w:themeTint="BF"/>
+          <w:sz w:val="22"/>
+          <w:szCs w:val="22"/>
+          <w:lang w:val="es-ES"/>
+        </w:rPr>
+      </w:pPr>
+      <w:r>
+        <w:rPr>
+          <w:rFonts w:eastAsiaTheme="minorEastAsia"/>
+          <w:color w:val="404040" w:themeColor="text1" w:themeTint="BF"/>
+          <w:sz w:val="22"/>
+          <w:szCs w:val="22"/>
+          <w:lang w:val="es-ES"/>
+        </w:rPr>
+        <w:t>Manten</w:t>
+      </w:r>
+      <w:r>
+        <w:rPr>
+          <w:rFonts w:eastAsiaTheme="minorEastAsia"/>
+          <w:color w:val="404040" w:themeColor="text1" w:themeTint="BF"/>
+          <w:sz w:val="22"/>
+          <w:szCs w:val="22"/>
+          <w:lang w:val="es-ES"/>
+        </w:rPr>
+        <w:t>er</w:t>
+      </w:r>
+      <w:r>
+        <w:rPr>
+          <w:rFonts w:eastAsiaTheme="minorEastAsia"/>
+          <w:color w:val="404040" w:themeColor="text1" w:themeTint="BF"/>
+          <w:sz w:val="22"/>
+          <w:szCs w:val="22"/>
+          <w:lang w:val="es-ES"/>
+        </w:rPr>
+        <w:t xml:space="preserve"> </w:t>
+      </w:r>
+      <w:r>
+        <w:rPr>
+          <w:rFonts w:eastAsiaTheme="minorEastAsia"/>
+          <w:color w:val="404040" w:themeColor="text1" w:themeTint="BF"/>
+          <w:sz w:val="22"/>
+          <w:szCs w:val="22"/>
+          <w:lang w:val="es-ES"/>
+        </w:rPr>
+        <w:t xml:space="preserve">la </w:t>
+      </w:r>
+      <w:r>
+        <w:rPr>
+          <w:rFonts w:eastAsiaTheme="minorEastAsia"/>
+          <w:color w:val="404040" w:themeColor="text1" w:themeTint="BF"/>
+          <w:sz w:val="22"/>
+          <w:szCs w:val="22"/>
+          <w:lang w:val="es-ES"/>
+        </w:rPr>
+        <w:t>información de configuración precisa del estado histórico, planificado y actual de los servicios y otros IC.</w:t>
+      </w:r>
+    </w:p>
+    <w:p>
+      <w:pPr>
+        <w:pStyle w:val="Estilo3"/>
+        <w:rPr>
+          <w:rFonts w:eastAsiaTheme="minorEastAsia"/>
+          <w:color w:val="404040" w:themeColor="text1" w:themeTint="BF"/>
+          <w:sz w:val="22"/>
+          <w:szCs w:val="22"/>
+          <w:lang w:val="es-ES"/>
+        </w:rPr>
+      </w:pPr>
+    </w:p>
+    <w:p>
+      <w:pPr>
+        <w:pStyle w:val="Estilo3"/>
+        <w:numPr>
+          <w:ilvl w:val="0"/>
+          <w:numId w:val="43"/>
+        </w:numPr>
+        <w:rPr>
+          <w:rFonts w:eastAsiaTheme="minorEastAsia"/>
+          <w:color w:val="404040" w:themeColor="text1" w:themeTint="BF"/>
+          <w:sz w:val="22"/>
+          <w:szCs w:val="22"/>
+          <w:lang w:val="es-ES"/>
+        </w:rPr>
+      </w:pPr>
+      <w:r>
+        <w:rPr>
+          <w:rFonts w:eastAsiaTheme="minorEastAsia"/>
+          <w:color w:val="404040" w:themeColor="text1" w:themeTint="BF"/>
+          <w:sz w:val="22"/>
+          <w:szCs w:val="22"/>
+          <w:lang w:val="es-ES"/>
+        </w:rPr>
+        <w:t>Respald</w:t>
+      </w:r>
+      <w:r>
+        <w:rPr>
+          <w:rFonts w:eastAsiaTheme="minorEastAsia"/>
+          <w:color w:val="404040" w:themeColor="text1" w:themeTint="BF"/>
+          <w:sz w:val="22"/>
+          <w:szCs w:val="22"/>
+          <w:lang w:val="es-ES"/>
+        </w:rPr>
+        <w:t>ar</w:t>
+      </w:r>
+      <w:r>
+        <w:rPr>
+          <w:rFonts w:eastAsiaTheme="minorEastAsia"/>
+          <w:color w:val="404040" w:themeColor="text1" w:themeTint="BF"/>
+          <w:sz w:val="22"/>
+          <w:szCs w:val="22"/>
+          <w:lang w:val="es-ES"/>
+        </w:rPr>
+        <w:t xml:space="preserve"> el proceso de administración de servicios eficiente y efectivo al proporcionar información de configuración precisa para que las personas puedan tomar decisiones en el momento adecuado, por ejemplo, para autorizar cambios y liberaciones, o para resolver incidentes y problemas.</w:t>
+      </w:r>
+    </w:p>
+    <w:p>
+      <w:pPr>
+        <w:pStyle w:val="Estilo3"/>
+        <w:ind w:left="360"/>
         <w:rPr>
           <w:rFonts w:eastAsiaTheme="minorEastAsia"/>
           <w:color w:val="404040" w:themeColor="text1" w:themeTint="BF"/>
@@ -2760,15 +3216,18 @@
         <w:ind w:left="426"/>
         <w:rPr>
           <w:rFonts w:eastAsiaTheme="minorEastAsia"/>
-          <w:color w:val="404040" w:themeColor="text1" w:themeTint="BF"/>
-          <w:sz w:val="22"/>
-          <w:szCs w:val="22"/>
-          <w:lang w:val="es-ES"/>
-        </w:rPr>
-      </w:pPr>
-      <w:r>
-        <w:rPr>
-          <w:rFonts w:eastAsiaTheme="minorEastAsia"/>
+          <w:b/>
+          <w:color w:val="404040" w:themeColor="text1" w:themeTint="BF"/>
+          <w:sz w:val="22"/>
+          <w:szCs w:val="22"/>
+          <w:lang w:val="es-ES"/>
+        </w:rPr>
+      </w:pPr>
+      <w:bookmarkStart w:id="0" w:name="_GoBack"/>
+      <w:r>
+        <w:rPr>
+          <w:rFonts w:eastAsiaTheme="minorEastAsia"/>
+          <w:b/>
           <w:color w:val="404040" w:themeColor="text1" w:themeTint="BF"/>
           <w:sz w:val="22"/>
           <w:szCs w:val="22"/>
@@ -2776,6 +3235,7 @@
         </w:rPr>
         <w:t>¿Qué proceso se relaciona con la implementación de nuevas funcionalidades requeridas por el negocio?</w:t>
       </w:r>
+      <w:bookmarkEnd w:id="0"/>
     </w:p>
     <w:p>
       <w:pPr>
@@ -2788,6 +3248,507 @@
           <w:lang w:val="es-ES"/>
         </w:rPr>
       </w:pPr>
+    </w:p>
+    <w:p>
+      <w:pPr>
+        <w:pStyle w:val="Estilo3"/>
+        <w:jc w:val="left"/>
+        <w:rPr>
+          <w:rFonts w:eastAsiaTheme="minorEastAsia"/>
+          <w:color w:val="404040" w:themeColor="text1" w:themeTint="BF"/>
+          <w:sz w:val="22"/>
+          <w:szCs w:val="22"/>
+          <w:lang w:val="es-ES"/>
+        </w:rPr>
+      </w:pPr>
+      <w:r>
+        <w:rPr>
+          <w:rFonts w:eastAsiaTheme="minorEastAsia"/>
+          <w:color w:val="404040" w:themeColor="text1" w:themeTint="BF"/>
+          <w:sz w:val="22"/>
+          <w:szCs w:val="22"/>
+          <w:lang w:val="es-ES"/>
+        </w:rPr>
+        <w:t>ITIL diferencia claramente las funciones de los procesos.</w:t>
+      </w:r>
+      <w:r>
+        <w:rPr>
+          <w:rFonts w:eastAsiaTheme="minorEastAsia"/>
+          <w:color w:val="404040" w:themeColor="text1" w:themeTint="BF"/>
+          <w:sz w:val="22"/>
+          <w:szCs w:val="22"/>
+          <w:lang w:val="es-ES"/>
+        </w:rPr>
+        <w:t xml:space="preserve"> </w:t>
+      </w:r>
+      <w:r>
+        <w:rPr>
+          <w:rFonts w:eastAsiaTheme="minorEastAsia"/>
+          <w:color w:val="404040" w:themeColor="text1" w:themeTint="BF"/>
+          <w:sz w:val="22"/>
+          <w:szCs w:val="22"/>
+          <w:lang w:val="es-ES"/>
+        </w:rPr>
+        <w:t>Las funciones son unidades especializadas en la realización de cierta actividad y la responsable de su resultado.</w:t>
+      </w:r>
+      <w:r>
+        <w:rPr>
+          <w:rFonts w:eastAsiaTheme="minorEastAsia"/>
+          <w:color w:val="404040" w:themeColor="text1" w:themeTint="BF"/>
+          <w:sz w:val="22"/>
+          <w:szCs w:val="22"/>
+          <w:lang w:val="es-ES"/>
+        </w:rPr>
+        <w:t xml:space="preserve"> </w:t>
+      </w:r>
+      <w:r>
+        <w:rPr>
+          <w:rFonts w:eastAsiaTheme="minorEastAsia"/>
+          <w:color w:val="404040" w:themeColor="text1" w:themeTint="BF"/>
+          <w:sz w:val="22"/>
+          <w:szCs w:val="22"/>
+          <w:lang w:val="es-ES"/>
+        </w:rPr>
+        <w:t>Las funciones contienen los recursos y capacidades requeridas para el correcto desempeño de la actividad.</w:t>
+      </w:r>
+    </w:p>
+    <w:p>
+      <w:pPr>
+        <w:pStyle w:val="Estilo3"/>
+        <w:jc w:val="left"/>
+        <w:rPr>
+          <w:rFonts w:eastAsiaTheme="minorEastAsia"/>
+          <w:color w:val="404040" w:themeColor="text1" w:themeTint="BF"/>
+          <w:sz w:val="22"/>
+          <w:szCs w:val="22"/>
+          <w:lang w:val="es-ES"/>
+        </w:rPr>
+      </w:pPr>
+    </w:p>
+    <w:p>
+      <w:pPr>
+        <w:pStyle w:val="Estilo3"/>
+        <w:jc w:val="left"/>
+        <w:rPr>
+          <w:rFonts w:eastAsiaTheme="minorEastAsia"/>
+          <w:color w:val="404040" w:themeColor="text1" w:themeTint="BF"/>
+          <w:sz w:val="22"/>
+          <w:szCs w:val="22"/>
+          <w:lang w:val="es-ES"/>
+        </w:rPr>
+      </w:pPr>
+      <w:r>
+        <w:rPr>
+          <w:rFonts w:eastAsiaTheme="minorEastAsia"/>
+          <w:color w:val="404040" w:themeColor="text1" w:themeTint="BF"/>
+          <w:sz w:val="22"/>
+          <w:szCs w:val="22"/>
+          <w:lang w:val="es-ES"/>
+        </w:rPr>
+        <w:t>En este caso, un modelo organizacional basado en proceso ayuda al incremento de productividad de la empresa en su conjunto.</w:t>
+      </w:r>
+    </w:p>
+    <w:p>
+      <w:pPr>
+        <w:pStyle w:val="Estilo3"/>
+        <w:jc w:val="left"/>
+        <w:rPr>
+          <w:rFonts w:eastAsiaTheme="minorEastAsia"/>
+          <w:color w:val="404040" w:themeColor="text1" w:themeTint="BF"/>
+          <w:sz w:val="22"/>
+          <w:szCs w:val="22"/>
+          <w:lang w:val="es-ES"/>
+        </w:rPr>
+      </w:pPr>
+    </w:p>
+    <w:p>
+      <w:pPr>
+        <w:pStyle w:val="Estilo3"/>
+        <w:jc w:val="left"/>
+        <w:rPr>
+          <w:rFonts w:eastAsiaTheme="minorEastAsia"/>
+          <w:b/>
+          <w:color w:val="404040" w:themeColor="text1" w:themeTint="BF"/>
+          <w:sz w:val="22"/>
+          <w:szCs w:val="22"/>
+          <w:lang w:val="es-ES"/>
+        </w:rPr>
+      </w:pPr>
+      <w:r>
+        <w:rPr>
+          <w:rFonts w:eastAsiaTheme="minorEastAsia"/>
+          <w:b/>
+          <w:color w:val="404040" w:themeColor="text1" w:themeTint="BF"/>
+          <w:sz w:val="22"/>
+          <w:szCs w:val="22"/>
+          <w:lang w:val="es-ES"/>
+        </w:rPr>
+        <w:t>Los procesos comparten las siguientes características:</w:t>
+      </w:r>
+    </w:p>
+    <w:p>
+      <w:pPr>
+        <w:pStyle w:val="Estilo3"/>
+        <w:jc w:val="left"/>
+        <w:rPr>
+          <w:rFonts w:eastAsiaTheme="minorEastAsia"/>
+          <w:color w:val="404040" w:themeColor="text1" w:themeTint="BF"/>
+          <w:sz w:val="22"/>
+          <w:szCs w:val="22"/>
+          <w:lang w:val="es-ES"/>
+        </w:rPr>
+      </w:pPr>
+    </w:p>
+    <w:p>
+      <w:pPr>
+        <w:pStyle w:val="Estilo3"/>
+        <w:numPr>
+          <w:ilvl w:val="0"/>
+          <w:numId w:val="45"/>
+        </w:numPr>
+        <w:jc w:val="left"/>
+        <w:rPr>
+          <w:rFonts w:eastAsiaTheme="minorEastAsia"/>
+          <w:color w:val="404040" w:themeColor="text1" w:themeTint="BF"/>
+          <w:sz w:val="22"/>
+          <w:szCs w:val="22"/>
+          <w:lang w:val="es-ES"/>
+        </w:rPr>
+      </w:pPr>
+      <w:r>
+        <w:rPr>
+          <w:rFonts w:eastAsiaTheme="minorEastAsia"/>
+          <w:color w:val="404040" w:themeColor="text1" w:themeTint="BF"/>
+          <w:sz w:val="22"/>
+          <w:szCs w:val="22"/>
+          <w:lang w:val="es-ES"/>
+        </w:rPr>
+        <w:t>Los procesos son cuantificables y se basan en rendimiento.</w:t>
+      </w:r>
+    </w:p>
+    <w:p>
+      <w:pPr>
+        <w:pStyle w:val="Estilo3"/>
+        <w:numPr>
+          <w:ilvl w:val="0"/>
+          <w:numId w:val="45"/>
+        </w:numPr>
+        <w:jc w:val="left"/>
+        <w:rPr>
+          <w:rFonts w:eastAsiaTheme="minorEastAsia"/>
+          <w:color w:val="404040" w:themeColor="text1" w:themeTint="BF"/>
+          <w:sz w:val="22"/>
+          <w:szCs w:val="22"/>
+          <w:lang w:val="es-ES"/>
+        </w:rPr>
+      </w:pPr>
+      <w:r>
+        <w:rPr>
+          <w:rFonts w:eastAsiaTheme="minorEastAsia"/>
+          <w:color w:val="404040" w:themeColor="text1" w:themeTint="BF"/>
+          <w:sz w:val="22"/>
+          <w:szCs w:val="22"/>
+          <w:lang w:val="es-ES"/>
+        </w:rPr>
+        <w:t>Tienen resultados específicos.</w:t>
+      </w:r>
+    </w:p>
+    <w:p>
+      <w:pPr>
+        <w:pStyle w:val="Estilo3"/>
+        <w:numPr>
+          <w:ilvl w:val="0"/>
+          <w:numId w:val="45"/>
+        </w:numPr>
+        <w:jc w:val="left"/>
+        <w:rPr>
+          <w:rFonts w:eastAsiaTheme="minorEastAsia"/>
+          <w:color w:val="404040" w:themeColor="text1" w:themeTint="BF"/>
+          <w:sz w:val="22"/>
+          <w:szCs w:val="22"/>
+          <w:lang w:val="es-ES"/>
+        </w:rPr>
+      </w:pPr>
+      <w:r>
+        <w:rPr>
+          <w:rFonts w:eastAsiaTheme="minorEastAsia"/>
+          <w:color w:val="404040" w:themeColor="text1" w:themeTint="BF"/>
+          <w:sz w:val="22"/>
+          <w:szCs w:val="22"/>
+          <w:lang w:val="es-ES"/>
+        </w:rPr>
+        <w:t>Los procesos tienen un cliente final que es el receptor de dicho resultado.</w:t>
+      </w:r>
+    </w:p>
+    <w:p>
+      <w:pPr>
+        <w:pStyle w:val="Estilo3"/>
+        <w:numPr>
+          <w:ilvl w:val="0"/>
+          <w:numId w:val="45"/>
+        </w:numPr>
+        <w:jc w:val="left"/>
+        <w:rPr>
+          <w:rFonts w:eastAsiaTheme="minorEastAsia"/>
+          <w:color w:val="404040" w:themeColor="text1" w:themeTint="BF"/>
+          <w:sz w:val="22"/>
+          <w:szCs w:val="22"/>
+          <w:lang w:val="es-ES"/>
+        </w:rPr>
+      </w:pPr>
+      <w:r>
+        <w:rPr>
+          <w:rFonts w:eastAsiaTheme="minorEastAsia"/>
+          <w:color w:val="404040" w:themeColor="text1" w:themeTint="BF"/>
+          <w:sz w:val="22"/>
+          <w:szCs w:val="22"/>
+          <w:lang w:val="es-ES"/>
+        </w:rPr>
+        <w:t>Se inician como respuesta a un evento.</w:t>
+      </w:r>
+    </w:p>
+    <w:p>
+      <w:pPr>
+        <w:pStyle w:val="Estilo3"/>
+        <w:jc w:val="left"/>
+        <w:rPr>
+          <w:rFonts w:eastAsiaTheme="minorEastAsia"/>
+          <w:color w:val="404040" w:themeColor="text1" w:themeTint="BF"/>
+          <w:sz w:val="22"/>
+          <w:szCs w:val="22"/>
+          <w:lang w:val="es-ES"/>
+        </w:rPr>
+      </w:pPr>
+    </w:p>
+    <w:p>
+      <w:pPr>
+        <w:pStyle w:val="Estilo3"/>
+        <w:jc w:val="left"/>
+        <w:rPr>
+          <w:rFonts w:eastAsiaTheme="minorEastAsia"/>
+          <w:color w:val="404040" w:themeColor="text1" w:themeTint="BF"/>
+          <w:sz w:val="22"/>
+          <w:szCs w:val="22"/>
+          <w:lang w:val="es-ES"/>
+        </w:rPr>
+      </w:pPr>
+      <w:r>
+        <w:rPr>
+          <w:rFonts w:eastAsiaTheme="minorEastAsia"/>
+          <w:color w:val="404040" w:themeColor="text1" w:themeTint="BF"/>
+          <w:sz w:val="22"/>
+          <w:szCs w:val="22"/>
+          <w:lang w:val="es-ES"/>
+        </w:rPr>
+        <w:t>ITIL est</w:t>
+      </w:r>
+      <w:r>
+        <w:rPr>
+          <w:rFonts w:eastAsiaTheme="minorEastAsia"/>
+          <w:color w:val="404040" w:themeColor="text1" w:themeTint="BF"/>
+          <w:sz w:val="22"/>
+          <w:szCs w:val="22"/>
+          <w:lang w:val="es-ES"/>
+        </w:rPr>
+        <w:t>á</w:t>
+      </w:r>
+      <w:r>
+        <w:rPr>
+          <w:rFonts w:eastAsiaTheme="minorEastAsia"/>
+          <w:color w:val="404040" w:themeColor="text1" w:themeTint="BF"/>
+          <w:sz w:val="22"/>
+          <w:szCs w:val="22"/>
+          <w:lang w:val="es-ES"/>
+        </w:rPr>
+        <w:t xml:space="preserve"> orientado al ciclo de vida del servicio, el cual comienza con su introducción al mercado y termina con la exclusión de este.</w:t>
+      </w:r>
+    </w:p>
+    <w:p>
+      <w:pPr>
+        <w:pStyle w:val="Estilo3"/>
+        <w:jc w:val="left"/>
+        <w:rPr>
+          <w:rFonts w:eastAsiaTheme="minorEastAsia"/>
+          <w:color w:val="404040" w:themeColor="text1" w:themeTint="BF"/>
+          <w:sz w:val="22"/>
+          <w:szCs w:val="22"/>
+          <w:lang w:val="es-ES"/>
+        </w:rPr>
+      </w:pPr>
+    </w:p>
+    <w:p>
+      <w:pPr>
+        <w:pStyle w:val="Estilo3"/>
+        <w:jc w:val="left"/>
+        <w:rPr>
+          <w:rFonts w:eastAsiaTheme="minorEastAsia"/>
+          <w:color w:val="404040" w:themeColor="text1" w:themeTint="BF"/>
+          <w:sz w:val="22"/>
+          <w:szCs w:val="22"/>
+          <w:lang w:val="es-ES"/>
+        </w:rPr>
+      </w:pPr>
+      <w:r>
+        <w:rPr>
+          <w:rFonts w:eastAsiaTheme="minorEastAsia"/>
+          <w:color w:val="404040" w:themeColor="text1" w:themeTint="BF"/>
+          <w:sz w:val="22"/>
+          <w:szCs w:val="22"/>
+          <w:lang w:val="es-ES"/>
+        </w:rPr>
+        <w:t>En este caso, las funciones están ligadas a ciertos procesos de TI, en los cuales se analizan estas variables en busca de mejoras u otras acciones adecuadas:</w:t>
+      </w:r>
+    </w:p>
+    <w:p>
+      <w:pPr>
+        <w:pStyle w:val="Estilo3"/>
+        <w:jc w:val="left"/>
+        <w:rPr>
+          <w:rFonts w:eastAsiaTheme="minorEastAsia"/>
+          <w:color w:val="404040" w:themeColor="text1" w:themeTint="BF"/>
+          <w:sz w:val="22"/>
+          <w:szCs w:val="22"/>
+          <w:lang w:val="es-ES"/>
+        </w:rPr>
+      </w:pPr>
+    </w:p>
+    <w:p>
+      <w:pPr>
+        <w:pStyle w:val="Estilo3"/>
+        <w:numPr>
+          <w:ilvl w:val="0"/>
+          <w:numId w:val="46"/>
+        </w:numPr>
+        <w:jc w:val="left"/>
+        <w:rPr>
+          <w:rFonts w:eastAsiaTheme="minorEastAsia"/>
+          <w:b/>
+          <w:color w:val="404040" w:themeColor="text1" w:themeTint="BF"/>
+          <w:sz w:val="22"/>
+          <w:szCs w:val="22"/>
+          <w:lang w:val="es-ES"/>
+        </w:rPr>
+      </w:pPr>
+      <w:r>
+        <w:rPr>
+          <w:rFonts w:eastAsiaTheme="minorEastAsia"/>
+          <w:b/>
+          <w:color w:val="404040" w:themeColor="text1" w:themeTint="BF"/>
+          <w:sz w:val="22"/>
+          <w:szCs w:val="22"/>
+          <w:lang w:val="es-ES"/>
+        </w:rPr>
+        <w:lastRenderedPageBreak/>
+        <w:t>Diseño del servicio:</w:t>
+      </w:r>
+      <w:r>
+        <w:rPr>
+          <w:rFonts w:eastAsiaTheme="minorEastAsia"/>
+          <w:color w:val="404040" w:themeColor="text1" w:themeTint="BF"/>
+          <w:sz w:val="22"/>
+          <w:szCs w:val="22"/>
+          <w:lang w:val="es-ES"/>
+        </w:rPr>
+        <w:t xml:space="preserve"> En esta fase se determinan los requerimientos de los clientes y se desarrollan soluciones adecuadas a estos requisitos, sea la creación de servicio o la modificación, esto a través de diseñar servicios de TI</w:t>
+      </w:r>
+      <w:r>
+        <w:rPr>
+          <w:rFonts w:eastAsiaTheme="minorEastAsia"/>
+          <w:color w:val="404040" w:themeColor="text1" w:themeTint="BF"/>
+          <w:sz w:val="22"/>
+          <w:szCs w:val="22"/>
+          <w:lang w:val="es-ES"/>
+        </w:rPr>
+        <w:br/>
+      </w:r>
+    </w:p>
+    <w:p>
+      <w:pPr>
+        <w:pStyle w:val="Estilo3"/>
+        <w:numPr>
+          <w:ilvl w:val="0"/>
+          <w:numId w:val="46"/>
+        </w:numPr>
+        <w:jc w:val="left"/>
+        <w:rPr>
+          <w:rFonts w:eastAsiaTheme="minorEastAsia"/>
+          <w:b/>
+          <w:color w:val="404040" w:themeColor="text1" w:themeTint="BF"/>
+          <w:sz w:val="22"/>
+          <w:szCs w:val="22"/>
+          <w:lang w:val="es-ES"/>
+        </w:rPr>
+      </w:pPr>
+      <w:r>
+        <w:rPr>
+          <w:rFonts w:eastAsiaTheme="minorEastAsia"/>
+          <w:b/>
+          <w:color w:val="404040" w:themeColor="text1" w:themeTint="BF"/>
+          <w:sz w:val="22"/>
+          <w:szCs w:val="22"/>
+          <w:lang w:val="es-ES"/>
+        </w:rPr>
+        <w:t>Transición del servicio:</w:t>
+      </w:r>
+      <w:r>
+        <w:rPr>
+          <w:rFonts w:eastAsiaTheme="minorEastAsia"/>
+          <w:color w:val="404040" w:themeColor="text1" w:themeTint="BF"/>
+          <w:sz w:val="22"/>
+          <w:szCs w:val="22"/>
+          <w:lang w:val="es-ES"/>
+        </w:rPr>
+        <w:t xml:space="preserve"> En esta fase se liberan al mercado los servicios nuevos o modificados, esto de tal manera de coordinar los puntos necesarios para el funcionamiento.</w:t>
+      </w:r>
+      <w:r>
+        <w:rPr>
+          <w:rFonts w:eastAsiaTheme="minorEastAsia"/>
+          <w:color w:val="404040" w:themeColor="text1" w:themeTint="BF"/>
+          <w:sz w:val="22"/>
+          <w:szCs w:val="22"/>
+          <w:lang w:val="es-ES"/>
+        </w:rPr>
+        <w:br/>
+      </w:r>
+    </w:p>
+    <w:p>
+      <w:pPr>
+        <w:pStyle w:val="Estilo3"/>
+        <w:numPr>
+          <w:ilvl w:val="0"/>
+          <w:numId w:val="46"/>
+        </w:numPr>
+        <w:jc w:val="left"/>
+        <w:rPr>
+          <w:rFonts w:eastAsiaTheme="minorEastAsia"/>
+          <w:b/>
+          <w:color w:val="404040" w:themeColor="text1" w:themeTint="BF"/>
+          <w:sz w:val="22"/>
+          <w:szCs w:val="22"/>
+          <w:lang w:val="es-ES"/>
+        </w:rPr>
+      </w:pPr>
+      <w:r>
+        <w:rPr>
+          <w:rFonts w:eastAsiaTheme="minorEastAsia"/>
+          <w:b/>
+          <w:color w:val="404040" w:themeColor="text1" w:themeTint="BF"/>
+          <w:sz w:val="22"/>
+          <w:szCs w:val="22"/>
+          <w:lang w:val="es-ES"/>
+        </w:rPr>
+        <w:t>Operación del servicio:</w:t>
+      </w:r>
+      <w:r>
+        <w:rPr>
+          <w:rFonts w:eastAsiaTheme="minorEastAsia"/>
+          <w:color w:val="404040" w:themeColor="text1" w:themeTint="BF"/>
+          <w:sz w:val="22"/>
+          <w:szCs w:val="22"/>
+          <w:lang w:val="es-ES"/>
+        </w:rPr>
+        <w:t xml:space="preserve"> En esta fase se realizan las tareas operacionales definidas anteriormente, asegurando la calidad ofrecida incluido cumplir con los requerimientos de los usurarios, resolver los problemas de no calidad, fallos en servicio, problemas y operaciones rutinarias.</w:t>
+      </w:r>
     </w:p>
     <w:p>
       <w:pPr>
@@ -5585,6 +6546,92 @@
     </w:lvl>
   </w:abstractNum>
   <w:abstractNum w:abstractNumId="18" w15:restartNumberingAfterBreak="0">
+    <w:nsid w:val="262E7071"/>
+    <w:multiLevelType w:val="hybridMultilevel"/>
+    <w:tmpl w:val="CFFEDC12"/>
+    <w:lvl w:ilvl="0" w:tplc="340A000F">
+      <w:start w:val="1"/>
+      <w:numFmt w:val="decimal"/>
+      <w:lvlText w:val="%1."/>
+      <w:lvlJc w:val="left"/>
+      <w:pPr>
+        <w:ind w:left="720" w:hanging="360"/>
+      </w:pPr>
+    </w:lvl>
+    <w:lvl w:ilvl="1" w:tplc="340A0019" w:tentative="1">
+      <w:start w:val="1"/>
+      <w:numFmt w:val="lowerLetter"/>
+      <w:lvlText w:val="%2."/>
+      <w:lvlJc w:val="left"/>
+      <w:pPr>
+        <w:ind w:left="1440" w:hanging="360"/>
+      </w:pPr>
+    </w:lvl>
+    <w:lvl w:ilvl="2" w:tplc="340A001B" w:tentative="1">
+      <w:start w:val="1"/>
+      <w:numFmt w:val="lowerRoman"/>
+      <w:lvlText w:val="%3."/>
+      <w:lvlJc w:val="right"/>
+      <w:pPr>
+        <w:ind w:left="2160" w:hanging="180"/>
+      </w:pPr>
+    </w:lvl>
+    <w:lvl w:ilvl="3" w:tplc="340A000F" w:tentative="1">
+      <w:start w:val="1"/>
+      <w:numFmt w:val="decimal"/>
+      <w:lvlText w:val="%4."/>
+      <w:lvlJc w:val="left"/>
+      <w:pPr>
+        <w:ind w:left="2880" w:hanging="360"/>
+      </w:pPr>
+    </w:lvl>
+    <w:lvl w:ilvl="4" w:tplc="340A0019" w:tentative="1">
+      <w:start w:val="1"/>
+      <w:numFmt w:val="lowerLetter"/>
+      <w:lvlText w:val="%5."/>
+      <w:lvlJc w:val="left"/>
+      <w:pPr>
+        <w:ind w:left="3600" w:hanging="360"/>
+      </w:pPr>
+    </w:lvl>
+    <w:lvl w:ilvl="5" w:tplc="340A001B" w:tentative="1">
+      <w:start w:val="1"/>
+      <w:numFmt w:val="lowerRoman"/>
+      <w:lvlText w:val="%6."/>
+      <w:lvlJc w:val="right"/>
+      <w:pPr>
+        <w:ind w:left="4320" w:hanging="180"/>
+      </w:pPr>
+    </w:lvl>
+    <w:lvl w:ilvl="6" w:tplc="340A000F" w:tentative="1">
+      <w:start w:val="1"/>
+      <w:numFmt w:val="decimal"/>
+      <w:lvlText w:val="%7."/>
+      <w:lvlJc w:val="left"/>
+      <w:pPr>
+        <w:ind w:left="5040" w:hanging="360"/>
+      </w:pPr>
+    </w:lvl>
+    <w:lvl w:ilvl="7" w:tplc="340A0019" w:tentative="1">
+      <w:start w:val="1"/>
+      <w:numFmt w:val="lowerLetter"/>
+      <w:lvlText w:val="%8."/>
+      <w:lvlJc w:val="left"/>
+      <w:pPr>
+        <w:ind w:left="5760" w:hanging="360"/>
+      </w:pPr>
+    </w:lvl>
+    <w:lvl w:ilvl="8" w:tplc="340A001B" w:tentative="1">
+      <w:start w:val="1"/>
+      <w:numFmt w:val="lowerRoman"/>
+      <w:lvlText w:val="%9."/>
+      <w:lvlJc w:val="right"/>
+      <w:pPr>
+        <w:ind w:left="6480" w:hanging="180"/>
+      </w:pPr>
+    </w:lvl>
+  </w:abstractNum>
+  <w:abstractNum w:abstractNumId="19" w15:restartNumberingAfterBreak="0">
     <w:nsid w:val="2D2513D7"/>
     <w:multiLevelType w:val="hybridMultilevel"/>
     <w:tmpl w:val="AA9806D4"/>
@@ -5697,7 +6744,120 @@
       </w:rPr>
     </w:lvl>
   </w:abstractNum>
-  <w:abstractNum w:abstractNumId="19" w15:restartNumberingAfterBreak="0">
+  <w:abstractNum w:abstractNumId="20" w15:restartNumberingAfterBreak="0">
+    <w:nsid w:val="303C3C79"/>
+    <w:multiLevelType w:val="hybridMultilevel"/>
+    <w:tmpl w:val="3F4C96CC"/>
+    <w:lvl w:ilvl="0" w:tplc="340A0001">
+      <w:start w:val="1"/>
+      <w:numFmt w:val="bullet"/>
+      <w:lvlText w:val=""/>
+      <w:lvlJc w:val="left"/>
+      <w:pPr>
+        <w:ind w:left="720" w:hanging="360"/>
+      </w:pPr>
+      <w:rPr>
+        <w:rFonts w:ascii="Symbol" w:hAnsi="Symbol" w:hint="default"/>
+      </w:rPr>
+    </w:lvl>
+    <w:lvl w:ilvl="1" w:tplc="340A0003" w:tentative="1">
+      <w:start w:val="1"/>
+      <w:numFmt w:val="bullet"/>
+      <w:lvlText w:val="o"/>
+      <w:lvlJc w:val="left"/>
+      <w:pPr>
+        <w:ind w:left="1440" w:hanging="360"/>
+      </w:pPr>
+      <w:rPr>
+        <w:rFonts w:ascii="Courier New" w:hAnsi="Courier New" w:cs="Courier New" w:hint="default"/>
+      </w:rPr>
+    </w:lvl>
+    <w:lvl w:ilvl="2" w:tplc="340A0005" w:tentative="1">
+      <w:start w:val="1"/>
+      <w:numFmt w:val="bullet"/>
+      <w:lvlText w:val=""/>
+      <w:lvlJc w:val="left"/>
+      <w:pPr>
+        <w:ind w:left="2160" w:hanging="360"/>
+      </w:pPr>
+      <w:rPr>
+        <w:rFonts w:ascii="Wingdings" w:hAnsi="Wingdings" w:hint="default"/>
+      </w:rPr>
+    </w:lvl>
+    <w:lvl w:ilvl="3" w:tplc="340A0001" w:tentative="1">
+      <w:start w:val="1"/>
+      <w:numFmt w:val="bullet"/>
+      <w:lvlText w:val=""/>
+      <w:lvlJc w:val="left"/>
+      <w:pPr>
+        <w:ind w:left="2880" w:hanging="360"/>
+      </w:pPr>
+      <w:rPr>
+        <w:rFonts w:ascii="Symbol" w:hAnsi="Symbol" w:hint="default"/>
+      </w:rPr>
+    </w:lvl>
+    <w:lvl w:ilvl="4" w:tplc="340A0003" w:tentative="1">
+      <w:start w:val="1"/>
+      <w:numFmt w:val="bullet"/>
+      <w:lvlText w:val="o"/>
+      <w:lvlJc w:val="left"/>
+      <w:pPr>
+        <w:ind w:left="3600" w:hanging="360"/>
+      </w:pPr>
+      <w:rPr>
+        <w:rFonts w:ascii="Courier New" w:hAnsi="Courier New" w:cs="Courier New" w:hint="default"/>
+      </w:rPr>
+    </w:lvl>
+    <w:lvl w:ilvl="5" w:tplc="340A0005" w:tentative="1">
+      <w:start w:val="1"/>
+      <w:numFmt w:val="bullet"/>
+      <w:lvlText w:val=""/>
+      <w:lvlJc w:val="left"/>
+      <w:pPr>
+        <w:ind w:left="4320" w:hanging="360"/>
+      </w:pPr>
+      <w:rPr>
+        <w:rFonts w:ascii="Wingdings" w:hAnsi="Wingdings" w:hint="default"/>
+      </w:rPr>
+    </w:lvl>
+    <w:lvl w:ilvl="6" w:tplc="340A0001" w:tentative="1">
+      <w:start w:val="1"/>
+      <w:numFmt w:val="bullet"/>
+      <w:lvlText w:val=""/>
+      <w:lvlJc w:val="left"/>
+      <w:pPr>
+        <w:ind w:left="5040" w:hanging="360"/>
+      </w:pPr>
+      <w:rPr>
+        <w:rFonts w:ascii="Symbol" w:hAnsi="Symbol" w:hint="default"/>
+      </w:rPr>
+    </w:lvl>
+    <w:lvl w:ilvl="7" w:tplc="340A0003" w:tentative="1">
+      <w:start w:val="1"/>
+      <w:numFmt w:val="bullet"/>
+      <w:lvlText w:val="o"/>
+      <w:lvlJc w:val="left"/>
+      <w:pPr>
+        <w:ind w:left="5760" w:hanging="360"/>
+      </w:pPr>
+      <w:rPr>
+        <w:rFonts w:ascii="Courier New" w:hAnsi="Courier New" w:cs="Courier New" w:hint="default"/>
+      </w:rPr>
+    </w:lvl>
+    <w:lvl w:ilvl="8" w:tplc="340A0005" w:tentative="1">
+      <w:start w:val="1"/>
+      <w:numFmt w:val="bullet"/>
+      <w:lvlText w:val=""/>
+      <w:lvlJc w:val="left"/>
+      <w:pPr>
+        <w:ind w:left="6480" w:hanging="360"/>
+      </w:pPr>
+      <w:rPr>
+        <w:rFonts w:ascii="Wingdings" w:hAnsi="Wingdings" w:hint="default"/>
+      </w:rPr>
+    </w:lvl>
+  </w:abstractNum>
+  <w:abstractNum w:abstractNumId="21" w15:restartNumberingAfterBreak="0">
     <w:nsid w:val="33811E0D"/>
     <w:multiLevelType w:val="hybridMultilevel"/>
     <w:tmpl w:val="08EA7E72"/>
@@ -5809,7 +6969,7 @@
       </w:rPr>
     </w:lvl>
   </w:abstractNum>
-  <w:abstractNum w:abstractNumId="20" w15:restartNumberingAfterBreak="0">
+  <w:abstractNum w:abstractNumId="22" w15:restartNumberingAfterBreak="0">
     <w:nsid w:val="351E7D42"/>
     <w:multiLevelType w:val="hybridMultilevel"/>
     <w:tmpl w:val="4D10CF20"/>
@@ -5922,7 +7082,7 @@
       </w:rPr>
     </w:lvl>
   </w:abstractNum>
-  <w:abstractNum w:abstractNumId="21" w15:restartNumberingAfterBreak="0">
+  <w:abstractNum w:abstractNumId="23" w15:restartNumberingAfterBreak="0">
     <w:nsid w:val="358D1341"/>
     <w:multiLevelType w:val="hybridMultilevel"/>
     <w:tmpl w:val="92B006F4"/>
@@ -6035,7 +7195,7 @@
       </w:rPr>
     </w:lvl>
   </w:abstractNum>
-  <w:abstractNum w:abstractNumId="22" w15:restartNumberingAfterBreak="0">
+  <w:abstractNum w:abstractNumId="24" w15:restartNumberingAfterBreak="0">
     <w:nsid w:val="3E6A17C5"/>
     <w:multiLevelType w:val="hybridMultilevel"/>
     <w:tmpl w:val="4262FC48"/>
@@ -6121,7 +7281,7 @@
       </w:pPr>
     </w:lvl>
   </w:abstractNum>
-  <w:abstractNum w:abstractNumId="23" w15:restartNumberingAfterBreak="0">
+  <w:abstractNum w:abstractNumId="25" w15:restartNumberingAfterBreak="0">
     <w:nsid w:val="3EE7528B"/>
     <w:multiLevelType w:val="hybridMultilevel"/>
     <w:tmpl w:val="CFD01646"/>
@@ -6238,7 +7398,7 @@
       </w:rPr>
     </w:lvl>
   </w:abstractNum>
-  <w:abstractNum w:abstractNumId="24" w15:restartNumberingAfterBreak="0">
+  <w:abstractNum w:abstractNumId="26" w15:restartNumberingAfterBreak="0">
     <w:nsid w:val="426733BA"/>
     <w:multiLevelType w:val="hybridMultilevel"/>
     <w:tmpl w:val="8C700B78"/>
@@ -6351,7 +7511,7 @@
       </w:rPr>
     </w:lvl>
   </w:abstractNum>
-  <w:abstractNum w:abstractNumId="25" w15:restartNumberingAfterBreak="0">
+  <w:abstractNum w:abstractNumId="27" w15:restartNumberingAfterBreak="0">
     <w:nsid w:val="43E86ED8"/>
     <w:multiLevelType w:val="hybridMultilevel"/>
     <w:tmpl w:val="4BBCE02E"/>
@@ -6464,7 +7624,7 @@
       </w:rPr>
     </w:lvl>
   </w:abstractNum>
-  <w:abstractNum w:abstractNumId="26" w15:restartNumberingAfterBreak="0">
+  <w:abstractNum w:abstractNumId="28" w15:restartNumberingAfterBreak="0">
     <w:nsid w:val="458259B3"/>
     <w:multiLevelType w:val="hybridMultilevel"/>
     <w:tmpl w:val="CA8E1FF8"/>
@@ -6553,7 +7713,7 @@
       </w:pPr>
     </w:lvl>
   </w:abstractNum>
-  <w:abstractNum w:abstractNumId="27" w15:restartNumberingAfterBreak="0">
+  <w:abstractNum w:abstractNumId="29" w15:restartNumberingAfterBreak="0">
     <w:nsid w:val="48842AD5"/>
     <w:multiLevelType w:val="hybridMultilevel"/>
     <w:tmpl w:val="D422A420"/>
@@ -6666,7 +7826,7 @@
       </w:rPr>
     </w:lvl>
   </w:abstractNum>
-  <w:abstractNum w:abstractNumId="28" w15:restartNumberingAfterBreak="0">
+  <w:abstractNum w:abstractNumId="30" w15:restartNumberingAfterBreak="0">
     <w:nsid w:val="4BFF3174"/>
     <w:multiLevelType w:val="hybridMultilevel"/>
     <w:tmpl w:val="911A1932"/>
@@ -6755,7 +7915,7 @@
       </w:pPr>
     </w:lvl>
   </w:abstractNum>
-  <w:abstractNum w:abstractNumId="29" w15:restartNumberingAfterBreak="0">
+  <w:abstractNum w:abstractNumId="31" w15:restartNumberingAfterBreak="0">
     <w:nsid w:val="4D823907"/>
     <w:multiLevelType w:val="hybridMultilevel"/>
     <w:tmpl w:val="0CC654A0"/>
@@ -6868,7 +8028,7 @@
       </w:rPr>
     </w:lvl>
   </w:abstractNum>
-  <w:abstractNum w:abstractNumId="30" w15:restartNumberingAfterBreak="0">
+  <w:abstractNum w:abstractNumId="32" w15:restartNumberingAfterBreak="0">
     <w:nsid w:val="521B1ADE"/>
     <w:multiLevelType w:val="hybridMultilevel"/>
     <w:tmpl w:val="C270CA2C"/>
@@ -6985,7 +8145,7 @@
       </w:rPr>
     </w:lvl>
   </w:abstractNum>
-  <w:abstractNum w:abstractNumId="31" w15:restartNumberingAfterBreak="0">
+  <w:abstractNum w:abstractNumId="33" w15:restartNumberingAfterBreak="0">
     <w:nsid w:val="5379089E"/>
     <w:multiLevelType w:val="hybridMultilevel"/>
     <w:tmpl w:val="AF689DAE"/>
@@ -7071,7 +8231,7 @@
       </w:pPr>
     </w:lvl>
   </w:abstractNum>
-  <w:abstractNum w:abstractNumId="32" w15:restartNumberingAfterBreak="0">
+  <w:abstractNum w:abstractNumId="34" w15:restartNumberingAfterBreak="0">
     <w:nsid w:val="5D957805"/>
     <w:multiLevelType w:val="hybridMultilevel"/>
     <w:tmpl w:val="D08AE13A"/>
@@ -7161,7 +8321,7 @@
       </w:pPr>
     </w:lvl>
   </w:abstractNum>
-  <w:abstractNum w:abstractNumId="33" w15:restartNumberingAfterBreak="0">
+  <w:abstractNum w:abstractNumId="35" w15:restartNumberingAfterBreak="0">
     <w:nsid w:val="5F1C72BB"/>
     <w:multiLevelType w:val="hybridMultilevel"/>
     <w:tmpl w:val="670A44E8"/>
@@ -7274,7 +8434,7 @@
       </w:rPr>
     </w:lvl>
   </w:abstractNum>
-  <w:abstractNum w:abstractNumId="34" w15:restartNumberingAfterBreak="0">
+  <w:abstractNum w:abstractNumId="36" w15:restartNumberingAfterBreak="0">
     <w:nsid w:val="620F2E62"/>
     <w:multiLevelType w:val="hybridMultilevel"/>
     <w:tmpl w:val="4BEADD3E"/>
@@ -7387,7 +8547,7 @@
       </w:rPr>
     </w:lvl>
   </w:abstractNum>
-  <w:abstractNum w:abstractNumId="35" w15:restartNumberingAfterBreak="0">
+  <w:abstractNum w:abstractNumId="37" w15:restartNumberingAfterBreak="0">
     <w:nsid w:val="623302E2"/>
     <w:multiLevelType w:val="hybridMultilevel"/>
     <w:tmpl w:val="B2C01686"/>
@@ -7504,7 +8664,7 @@
       </w:rPr>
     </w:lvl>
   </w:abstractNum>
-  <w:abstractNum w:abstractNumId="36" w15:restartNumberingAfterBreak="0">
+  <w:abstractNum w:abstractNumId="38" w15:restartNumberingAfterBreak="0">
     <w:nsid w:val="682E0A56"/>
     <w:multiLevelType w:val="hybridMultilevel"/>
     <w:tmpl w:val="66C658CA"/>
@@ -7617,7 +8777,7 @@
       </w:rPr>
     </w:lvl>
   </w:abstractNum>
-  <w:abstractNum w:abstractNumId="37" w15:restartNumberingAfterBreak="0">
+  <w:abstractNum w:abstractNumId="39" w15:restartNumberingAfterBreak="0">
     <w:nsid w:val="6F281579"/>
     <w:multiLevelType w:val="hybridMultilevel"/>
     <w:tmpl w:val="D9423B3A"/>
@@ -7730,7 +8890,7 @@
       </w:rPr>
     </w:lvl>
   </w:abstractNum>
-  <w:abstractNum w:abstractNumId="38" w15:restartNumberingAfterBreak="0">
+  <w:abstractNum w:abstractNumId="40" w15:restartNumberingAfterBreak="0">
     <w:nsid w:val="72AF725E"/>
     <w:multiLevelType w:val="hybridMultilevel"/>
     <w:tmpl w:val="9B9890E6"/>
@@ -7821,7 +8981,7 @@
       </w:pPr>
     </w:lvl>
   </w:abstractNum>
-  <w:abstractNum w:abstractNumId="39" w15:restartNumberingAfterBreak="0">
+  <w:abstractNum w:abstractNumId="41" w15:restartNumberingAfterBreak="0">
     <w:nsid w:val="783B3972"/>
     <w:multiLevelType w:val="hybridMultilevel"/>
     <w:tmpl w:val="FBE4F09E"/>
@@ -7910,7 +9070,7 @@
       </w:pPr>
     </w:lvl>
   </w:abstractNum>
-  <w:abstractNum w:abstractNumId="40" w15:restartNumberingAfterBreak="0">
+  <w:abstractNum w:abstractNumId="42" w15:restartNumberingAfterBreak="0">
     <w:nsid w:val="7AEF6F2B"/>
     <w:multiLevelType w:val="hybridMultilevel"/>
     <w:tmpl w:val="2C96D800"/>
@@ -8023,7 +9183,7 @@
       </w:rPr>
     </w:lvl>
   </w:abstractNum>
-  <w:abstractNum w:abstractNumId="41" w15:restartNumberingAfterBreak="0">
+  <w:abstractNum w:abstractNumId="43" w15:restartNumberingAfterBreak="0">
     <w:nsid w:val="7DFC10C5"/>
     <w:multiLevelType w:val="hybridMultilevel"/>
     <w:tmpl w:val="1618EFAE"/>
@@ -8113,79 +9273,79 @@
     </w:lvl>
   </w:abstractNum>
   <w:num w:numId="1">
-    <w:abstractNumId w:val="28"/>
+    <w:abstractNumId w:val="30"/>
   </w:num>
   <w:num w:numId="2">
-    <w:abstractNumId w:val="32"/>
+    <w:abstractNumId w:val="34"/>
   </w:num>
   <w:num w:numId="3">
-    <w:abstractNumId w:val="34"/>
+    <w:abstractNumId w:val="36"/>
   </w:num>
   <w:num w:numId="4">
-    <w:abstractNumId w:val="39"/>
+    <w:abstractNumId w:val="41"/>
   </w:num>
   <w:num w:numId="5">
-    <w:abstractNumId w:val="39"/>
+    <w:abstractNumId w:val="41"/>
     <w:lvlOverride w:ilvl="0">
       <w:startOverride w:val="2"/>
     </w:lvlOverride>
   </w:num>
   <w:num w:numId="6">
-    <w:abstractNumId w:val="32"/>
+    <w:abstractNumId w:val="34"/>
     <w:lvlOverride w:ilvl="0">
       <w:startOverride w:val="2"/>
     </w:lvlOverride>
   </w:num>
   <w:num w:numId="7">
-    <w:abstractNumId w:val="37"/>
+    <w:abstractNumId w:val="39"/>
   </w:num>
   <w:num w:numId="8">
-    <w:abstractNumId w:val="23"/>
+    <w:abstractNumId w:val="25"/>
   </w:num>
   <w:num w:numId="9">
-    <w:abstractNumId w:val="30"/>
+    <w:abstractNumId w:val="32"/>
   </w:num>
   <w:num w:numId="10">
     <w:abstractNumId w:val="12"/>
   </w:num>
   <w:num w:numId="11">
-    <w:abstractNumId w:val="35"/>
+    <w:abstractNumId w:val="37"/>
   </w:num>
   <w:num w:numId="12">
-    <w:abstractNumId w:val="18"/>
+    <w:abstractNumId w:val="19"/>
   </w:num>
   <w:num w:numId="13">
     <w:abstractNumId w:val="4"/>
   </w:num>
   <w:num w:numId="14">
-    <w:abstractNumId w:val="27"/>
+    <w:abstractNumId w:val="29"/>
   </w:num>
   <w:num w:numId="15">
     <w:abstractNumId w:val="16"/>
   </w:num>
   <w:num w:numId="16">
-    <w:abstractNumId w:val="20"/>
+    <w:abstractNumId w:val="22"/>
   </w:num>
   <w:num w:numId="17">
-    <w:abstractNumId w:val="41"/>
+    <w:abstractNumId w:val="43"/>
   </w:num>
   <w:num w:numId="18">
     <w:abstractNumId w:val="2"/>
   </w:num>
   <w:num w:numId="19">
-    <w:abstractNumId w:val="31"/>
+    <w:abstractNumId w:val="33"/>
   </w:num>
   <w:num w:numId="20">
     <w:abstractNumId w:val="1"/>
   </w:num>
   <w:num w:numId="21">
-    <w:abstractNumId w:val="38"/>
+    <w:abstractNumId w:val="40"/>
   </w:num>
   <w:num w:numId="22">
-    <w:abstractNumId w:val="24"/>
+    <w:abstractNumId w:val="26"/>
   </w:num>
   <w:num w:numId="23">
-    <w:abstractNumId w:val="33"/>
+    <w:abstractNumId w:val="35"/>
   </w:num>
   <w:num w:numId="24">
     <w:abstractNumId w:val="6"/>
@@ -8197,7 +9357,7 @@
     <w:abstractNumId w:val="5"/>
   </w:num>
   <w:num w:numId="27">
-    <w:abstractNumId w:val="25"/>
+    <w:abstractNumId w:val="27"/>
   </w:num>
   <w:num w:numId="28">
     <w:abstractNumId w:val="9"/>
@@ -8206,16 +9366,16 @@
     <w:abstractNumId w:val="15"/>
   </w:num>
   <w:num w:numId="30">
-    <w:abstractNumId w:val="26"/>
+    <w:abstractNumId w:val="28"/>
   </w:num>
   <w:num w:numId="31">
-    <w:abstractNumId w:val="40"/>
+    <w:abstractNumId w:val="42"/>
   </w:num>
   <w:num w:numId="32">
     <w:abstractNumId w:val="17"/>
   </w:num>
   <w:num w:numId="33">
-    <w:abstractNumId w:val="36"/>
+    <w:abstractNumId w:val="38"/>
   </w:num>
   <w:num w:numId="34">
     <w:abstractNumId w:val="14"/>
@@ -8233,13 +9393,13 @@
     <w:abstractNumId w:val="11"/>
   </w:num>
   <w:num w:numId="39">
-    <w:abstractNumId w:val="21"/>
+    <w:abstractNumId w:val="23"/>
   </w:num>
   <w:num w:numId="40">
-    <w:abstractNumId w:val="29"/>
+    <w:abstractNumId w:val="31"/>
   </w:num>
   <w:num w:numId="41">
-    <w:abstractNumId w:val="22"/>
+    <w:abstractNumId w:val="24"/>
   </w:num>
   <w:num w:numId="42">
     <w:abstractNumId w:val="0"/>
@@ -8248,7 +9408,13 @@
     <w:abstractNumId w:val="10"/>
   </w:num>
   <w:num w:numId="44">
-    <w:abstractNumId w:val="19"/>
+    <w:abstractNumId w:val="21"/>
+  </w:num>
+  <w:num w:numId="45">
+    <w:abstractNumId w:val="20"/>
+  </w:num>
+  <w:num w:numId="46">
+    <w:abstractNumId w:val="18"/>
   </w:num>
 </w:numbering>
 </file>
@@ -8270,7 +9436,7 @@
       </w:pPr>
     </w:pPrDefault>
   </w:docDefaults>
-  <w:latentStyles w:defLockedState="0" w:defUIPriority="99" w:defSemiHidden="0" w:defUnhideWhenUsed="0" w:defQFormat="0" w:count="375">
+  <w:latentStyles w:defLockedState="0" w:defUIPriority="99" w:defSemiHidden="0" w:defUnhideWhenUsed="0" w:defQFormat="0" w:count="376">
     <w:lsdException w:name="Normal" w:uiPriority="0" w:qFormat="1"/>
     <w:lsdException w:name="heading 1" w:uiPriority="0" w:qFormat="1"/>
     <w:lsdException w:name="heading 2" w:semiHidden="1" w:uiPriority="9" w:unhideWhenUsed="1"/>
@@ -8419,11 +9585,11 @@
     <w:lsdException w:name="Table Elegant" w:semiHidden="1" w:unhideWhenUsed="1"/>
     <w:lsdException w:name="Table Professional" w:semiHidden="1" w:unhideWhenUsed="1"/>
     <w:lsdException w:name="Table Subtle 1" w:semiHidden="1" w:unhideWhenUsed="1"/>
+    <w:lsdException w:name="Table Subtle 2" w:semiHidden="1" w:unhideWhenUsed="1"/>
     <w:lsdException w:name="Table Web 1" w:semiHidden="1" w:unhideWhenUsed="1"/>
     <w:lsdException w:name="Table Web 2" w:semiHidden="1" w:unhideWhenUsed="1"/>
     <w:lsdException w:name="Balloon Text" w:semiHidden="1" w:unhideWhenUsed="1"/>
     <w:lsdException w:name="Table Grid" w:uiPriority="59"/>
-    <w:lsdException w:name="Table Theme" w:semiHidden="1" w:unhideWhenUsed="1"/>
     <w:lsdException w:name="Placeholder Text" w:semiHidden="1"/>
     <w:lsdException w:name="No Spacing" w:uiPriority="1" w:qFormat="1"/>
     <w:lsdException w:name="Light Shading" w:uiPriority="60"/>
@@ -8643,6 +9809,7 @@
     <w:lsdException w:name="Smart Hyperlink" w:semiHidden="1" w:unhideWhenUsed="1"/>
     <w:lsdException w:name="Hashtag" w:semiHidden="1" w:unhideWhenUsed="1"/>
     <w:lsdException w:name="Unresolved Mention" w:semiHidden="1" w:unhideWhenUsed="1"/>
+    <w:lsdException w:name="Smart Link" w:semiHidden="1" w:unhideWhenUsed="1"/>
   </w:latentStyles>
   <w:style w:type="paragraph" w:default="1" w:styleId="Normal">
     <w:name w:val="Normal"/>
@@ -10052,6 +11219,31 @@
 </file>
 
 <file path=customXml/item1.xml><?xml version="1.0" encoding="utf-8"?>
+<p:properties xmlns:p="http://schemas.microsoft.com/office/2006/metadata/properties" xmlns:xsi="http://www.w3.org/2001/XMLSchema-instance" xmlns:pc="http://schemas.microsoft.com/office/infopath/2007/PartnerControls">
+  <documentManagement>
+    <Estado xmlns="a150fe00-1c53-46dc-80fb-b2dbdb01b085">En Desarrollo</Estado>
+    <Fecha_x0020_de_x0020_Vencimiento xmlns="a150fe00-1c53-46dc-80fb-b2dbdb01b085" xsi:nil="true"/>
+    <Asignado_x0020_a xmlns="a150fe00-1c53-46dc-80fb-b2dbdb01b085">
+      <UserInfo>
+        <DisplayName/>
+        <AccountId xsi:nil="true"/>
+        <AccountType/>
+      </UserInfo>
+    </Asignado_x0020_a>
+  </documentManagement>
+</p:properties>
+</file>
+
+<file path=customXml/item2.xml><?xml version="1.0" encoding="utf-8"?>
+<?mso-contentType ?>
+<FormTemplates xmlns="http://schemas.microsoft.com/sharepoint/v3/contenttype/forms">
+  <Display>DocumentLibraryForm</Display>
+  <Edit>DocumentLibraryForm</Edit>
+  <New>DocumentLibraryForm</New>
+</FormTemplates>
+</file>
+
+<file path=customXml/item3.xml><?xml version="1.0" encoding="utf-8"?>
 <ct:contentTypeSchema xmlns:ct="http://schemas.microsoft.com/office/2006/metadata/contentType" xmlns:ma="http://schemas.microsoft.com/office/2006/metadata/properties/metaAttributes" ct:_="" ma:_="" ma:contentTypeName="Documento" ma:contentTypeID="0x010100696708DD91543546AD12204098C89772" ma:contentTypeVersion="6" ma:contentTypeDescription="Crear nuevo documento." ma:contentTypeScope="" ma:versionID="d089fe28a85e2dabd80ff7e3a4bd6295">
   <xsd:schema xmlns:xsd="http://www.w3.org/2001/XMLSchema" xmlns:xs="http://www.w3.org/2001/XMLSchema" xmlns:p="http://schemas.microsoft.com/office/2006/metadata/properties" xmlns:ns2="a150fe00-1c53-46dc-80fb-b2dbdb01b085" targetNamespace="http://schemas.microsoft.com/office/2006/metadata/properties" ma:root="true" ma:fieldsID="a84bb8936301433f857d1fe2e5f94ee9" ns2:_="">
     <xsd:import namespace="a150fe00-1c53-46dc-80fb-b2dbdb01b085"/>
@@ -10210,36 +11402,29 @@
 </ct:contentTypeSchema>
 </file>
 
-<file path=customXml/item2.xml><?xml version="1.0" encoding="utf-8"?>
-<?mso-contentType ?>
-<FormTemplates xmlns="http://schemas.microsoft.com/sharepoint/v3/contenttype/forms">
-  <Display>DocumentLibraryForm</Display>
-  <Edit>DocumentLibraryForm</Edit>
-  <New>DocumentLibraryForm</New>
-</FormTemplates>
-</file>
-
-<file path=customXml/item3.xml><?xml version="1.0" encoding="utf-8"?>
-<p:properties xmlns:p="http://schemas.microsoft.com/office/2006/metadata/properties" xmlns:xsi="http://www.w3.org/2001/XMLSchema-instance" xmlns:pc="http://schemas.microsoft.com/office/infopath/2007/PartnerControls">
-  <documentManagement>
-    <Estado xmlns="a150fe00-1c53-46dc-80fb-b2dbdb01b085">En Desarrollo</Estado>
-    <Fecha_x0020_de_x0020_Vencimiento xmlns="a150fe00-1c53-46dc-80fb-b2dbdb01b085" xsi:nil="true"/>
-    <Asignado_x0020_a xmlns="a150fe00-1c53-46dc-80fb-b2dbdb01b085">
-      <UserInfo>
-        <DisplayName/>
-        <AccountId xsi:nil="true"/>
-        <AccountType/>
-      </UserInfo>
-    </Asignado_x0020_a>
-  </documentManagement>
-</p:properties>
-</file>
-
 <file path=customXml/item4.xml><?xml version="1.0" encoding="utf-8"?>
 <b:Sources xmlns:b="http://schemas.openxmlformats.org/officeDocument/2006/bibliography" xmlns="http://schemas.openxmlformats.org/officeDocument/2006/bibliography" SelectedStyle="\APA.XSL" StyleName="APA"/>
 </file>
 
 <file path=customXml/itemProps1.xml><?xml version="1.0" encoding="utf-8"?>
+<ds:datastoreItem xmlns:ds="http://schemas.openxmlformats.org/officeDocument/2006/customXml" ds:itemID="{7D8EE0F3-6311-4B52-B0D5-D072BA65ADBD}">
+  <ds:schemaRefs>
+    <ds:schemaRef ds:uri="http://schemas.microsoft.com/office/2006/metadata/properties"/>
+    <ds:schemaRef ds:uri="http://schemas.microsoft.com/office/infopath/2007/PartnerControls"/>
+    <ds:schemaRef ds:uri="a150fe00-1c53-46dc-80fb-b2dbdb01b085"/>
+  </ds:schemaRefs>
+</ds:datastoreItem>
+</file>
+
+<file path=customXml/itemProps2.xml><?xml version="1.0" encoding="utf-8"?>
+<ds:datastoreItem xmlns:ds="http://schemas.openxmlformats.org/officeDocument/2006/customXml" ds:itemID="{C691A4A1-28EB-4B2A-B48A-F18C870B2536}">
+  <ds:schemaRefs>
+    <ds:schemaRef ds:uri="http://schemas.microsoft.com/sharepoint/v3/contenttype/forms"/>
+  </ds:schemaRefs>
+</ds:datastoreItem>
+</file>
+
+<file path=customXml/itemProps3.xml><?xml version="1.0" encoding="utf-8"?>
 <ds:datastoreItem xmlns:ds="http://schemas.openxmlformats.org/officeDocument/2006/customXml" ds:itemID="{FA97A4C3-44A8-4D4C-B5EC-D64E8AE6022F}">
   <ds:schemaRefs>
     <ds:schemaRef ds:uri="http://schemas.microsoft.com/office/2006/metadata/contentType"/>
@@ -10257,26 +11442,8 @@
 </ds:datastoreItem>
 </file>
 
-<file path=customXml/itemProps2.xml><?xml version="1.0" encoding="utf-8"?>
-<ds:datastoreItem xmlns:ds="http://schemas.openxmlformats.org/officeDocument/2006/customXml" ds:itemID="{C691A4A1-28EB-4B2A-B48A-F18C870B2536}">
-  <ds:schemaRefs>
-    <ds:schemaRef ds:uri="http://schemas.microsoft.com/sharepoint/v3/contenttype/forms"/>
-  </ds:schemaRefs>
-</ds:datastoreItem>
-</file>
-
-<file path=customXml/itemProps3.xml><?xml version="1.0" encoding="utf-8"?>
-<ds:datastoreItem xmlns:ds="http://schemas.openxmlformats.org/officeDocument/2006/customXml" ds:itemID="{7D8EE0F3-6311-4B52-B0D5-D072BA65ADBD}">
-  <ds:schemaRefs>
-    <ds:schemaRef ds:uri="http://schemas.microsoft.com/office/2006/metadata/properties"/>
-    <ds:schemaRef ds:uri="http://schemas.microsoft.com/office/infopath/2007/PartnerControls"/>
-    <ds:schemaRef ds:uri="a150fe00-1c53-46dc-80fb-b2dbdb01b085"/>
-  </ds:schemaRefs>
-</ds:datastoreItem>
-</file>
-
 <file path=customXml/itemProps4.xml><?xml version="1.0" encoding="utf-8"?>
-<ds:datastoreItem xmlns:ds="http://schemas.openxmlformats.org/officeDocument/2006/customXml" ds:itemID="{6748C7EC-1881-43A7-8279-4B33A9198D09}">
+<ds:datastoreItem xmlns:ds="http://schemas.openxmlformats.org/officeDocument/2006/customXml" ds:itemID="{E07BFECE-B015-419B-AF02-D83FDEF5AC24}">
   <ds:schemaRefs>
     <ds:schemaRef ds:uri="http://schemas.openxmlformats.org/officeDocument/2006/bibliography"/>
   </ds:schemaRefs>

</xml_diff>